<commit_message>
updated project milestone, stil WIP, incomplete
</commit_message>
<xml_diff>
--- a/ProjectDesignMilestone.docx
+++ b/ProjectDesignMilestone.docx
@@ -173,13 +173,35 @@
         <w:rPr>
           <w:szCs w:val="20"/>
         </w:rPr>
-        <w:t>y Dawn Brown, James Cadek</w:t>
-      </w:r>
-      <w:r>
-        <w:rPr>
-          <w:szCs w:val="20"/>
-        </w:rPr>
-        <w:t>, Gerald Manweiler, Eddie Tai</w:t>
+        <w:t xml:space="preserve">y Dawn Brown, James </w:t>
+      </w:r>
+      <w:proofErr w:type="spellStart"/>
+      <w:r>
+        <w:rPr>
+          <w:szCs w:val="20"/>
+        </w:rPr>
+        <w:t>Cadek</w:t>
+      </w:r>
+      <w:proofErr w:type="spellEnd"/>
+      <w:r>
+        <w:rPr>
+          <w:szCs w:val="20"/>
+        </w:rPr>
+        <w:t xml:space="preserve">, Gerald </w:t>
+      </w:r>
+      <w:proofErr w:type="spellStart"/>
+      <w:r>
+        <w:rPr>
+          <w:szCs w:val="20"/>
+        </w:rPr>
+        <w:t>Manweiler</w:t>
+      </w:r>
+      <w:proofErr w:type="spellEnd"/>
+      <w:r>
+        <w:rPr>
+          <w:szCs w:val="20"/>
+        </w:rPr>
+        <w:t>, Eddie Tai</w:t>
       </w:r>
     </w:p>
     <w:p>
@@ -327,7 +349,23 @@
           <w:spacing w:val="-2"/>
           <w:szCs w:val="20"/>
         </w:rPr>
-        <w:t xml:space="preserve">Trevor Wiens of Apropos Information Systems. </w:t>
+        <w:t xml:space="preserve">Trevor </w:t>
+      </w:r>
+      <w:proofErr w:type="spellStart"/>
+      <w:r>
+        <w:rPr>
+          <w:spacing w:val="-2"/>
+          <w:szCs w:val="20"/>
+        </w:rPr>
+        <w:t>Wiens</w:t>
+      </w:r>
+      <w:proofErr w:type="spellEnd"/>
+      <w:r>
+        <w:rPr>
+          <w:spacing w:val="-2"/>
+          <w:szCs w:val="20"/>
+        </w:rPr>
+        <w:t xml:space="preserve"> of Apropos Information Systems. </w:t>
       </w:r>
       <w:r>
         <w:rPr>
@@ -580,11 +618,19 @@
         </w:rPr>
         <w:t xml:space="preserve">. </w:t>
       </w:r>
-      <w:r>
-        <w:rPr>
-          <w:szCs w:val="20"/>
-        </w:rPr>
-        <w:t xml:space="preserve">Wiimotes will be used as the IR sensors. </w:t>
+      <w:proofErr w:type="spellStart"/>
+      <w:r>
+        <w:rPr>
+          <w:szCs w:val="20"/>
+        </w:rPr>
+        <w:t>Wiimotes</w:t>
+      </w:r>
+      <w:proofErr w:type="spellEnd"/>
+      <w:r>
+        <w:rPr>
+          <w:szCs w:val="20"/>
+        </w:rPr>
+        <w:t xml:space="preserve"> will be used as the IR sensors. </w:t>
       </w:r>
     </w:p>
     <w:p>
@@ -635,7 +681,23 @@
           <w:spacing w:val="-2"/>
           <w:szCs w:val="20"/>
         </w:rPr>
-        <w:t>infrared pen and wii remote</w:t>
+        <w:t xml:space="preserve">infrared pen and </w:t>
+      </w:r>
+      <w:proofErr w:type="spellStart"/>
+      <w:r>
+        <w:rPr>
+          <w:spacing w:val="-2"/>
+          <w:szCs w:val="20"/>
+        </w:rPr>
+        <w:t>wii</w:t>
+      </w:r>
+      <w:proofErr w:type="spellEnd"/>
+      <w:r>
+        <w:rPr>
+          <w:spacing w:val="-2"/>
+          <w:szCs w:val="20"/>
+        </w:rPr>
+        <w:t xml:space="preserve"> remote</w:t>
       </w:r>
       <w:r>
         <w:rPr>
@@ -913,7 +975,17 @@
           <w:szCs w:val="20"/>
           <w:shd w:val="clear" w:color="auto" w:fill="FFFFFF"/>
         </w:rPr>
-        <w:t>The motion tracking</w:t>
+        <w:t>The motion tracki</w:t>
+      </w:r>
+      <w:bookmarkStart w:id="0" w:name="_GoBack"/>
+      <w:bookmarkEnd w:id="0"/>
+      <w:r>
+        <w:rPr>
+          <w:spacing w:val="-2"/>
+          <w:szCs w:val="20"/>
+          <w:shd w:val="clear" w:color="auto" w:fill="FFFFFF"/>
+        </w:rPr>
+        <w:t>ng</w:t>
       </w:r>
       <w:r>
         <w:rPr>
@@ -1342,51 +1414,248 @@
       </w:r>
     </w:p>
     <w:p>
-      <w:pPr>
-        <w:ind w:firstLine="720"/>
+      <w:r>
+        <w:t>Heuristic analysi</w:t>
+      </w:r>
+      <w:r>
+        <w:t xml:space="preserve">s will be performed by inviting </w:t>
+      </w:r>
+      <w:r>
+        <w:t xml:space="preserve">evaluators to examine the interface and judge the program’s compliance on </w:t>
+      </w:r>
+      <w:r>
+        <w:t>some</w:t>
+      </w:r>
+      <w:r>
+        <w:t xml:space="preserve"> major </w:t>
+      </w:r>
+      <w:r>
+        <w:t>usability principles</w:t>
+      </w:r>
+      <w:r>
+        <w:t xml:space="preserve">. Evaluators will be given a quick guide on the purpose of the program, and the methods to calibrate the map. The usability principles will be passed on </w:t>
+      </w:r>
+      <w:proofErr w:type="spellStart"/>
+      <w:r>
+        <w:t>Jakob</w:t>
+      </w:r>
+      <w:proofErr w:type="spellEnd"/>
+      <w:r>
+        <w:t xml:space="preserve"> Nielsen’s 10 usability heuristics.</w:t>
+      </w:r>
+    </w:p>
+    <w:p>
+      <w:pPr>
+        <w:pStyle w:val="ListParagraph"/>
+        <w:numPr>
+          <w:ilvl w:val="0"/>
+          <w:numId w:val="3"/>
+        </w:numPr>
+      </w:pPr>
+      <w:r>
+        <w:t>Visibility of system status</w:t>
+      </w:r>
+    </w:p>
+    <w:p>
+      <w:pPr>
+        <w:pStyle w:val="ListParagraph"/>
+        <w:numPr>
+          <w:ilvl w:val="0"/>
+          <w:numId w:val="3"/>
+        </w:numPr>
+      </w:pPr>
+      <w:r>
+        <w:t>Match between system and the real world</w:t>
+      </w:r>
+    </w:p>
+    <w:p>
+      <w:pPr>
+        <w:pStyle w:val="ListParagraph"/>
+        <w:numPr>
+          <w:ilvl w:val="0"/>
+          <w:numId w:val="3"/>
+        </w:numPr>
+      </w:pPr>
+      <w:r>
+        <w:t>User control and freedom</w:t>
+      </w:r>
+    </w:p>
+    <w:p>
+      <w:pPr>
+        <w:pStyle w:val="ListParagraph"/>
+        <w:numPr>
+          <w:ilvl w:val="0"/>
+          <w:numId w:val="3"/>
+        </w:numPr>
+      </w:pPr>
+      <w:r>
+        <w:t>Consistency and standards</w:t>
+      </w:r>
+    </w:p>
+    <w:p>
+      <w:pPr>
+        <w:pStyle w:val="ListParagraph"/>
+        <w:numPr>
+          <w:ilvl w:val="0"/>
+          <w:numId w:val="3"/>
+        </w:numPr>
+      </w:pPr>
+      <w:r>
+        <w:t>Error prevention</w:t>
+      </w:r>
+    </w:p>
+    <w:p>
+      <w:pPr>
+        <w:pStyle w:val="ListParagraph"/>
+        <w:numPr>
+          <w:ilvl w:val="0"/>
+          <w:numId w:val="3"/>
+        </w:numPr>
+      </w:pPr>
+      <w:r>
+        <w:t>R</w:t>
+      </w:r>
+      <w:r>
+        <w:t>ecognition rather than recall</w:t>
+      </w:r>
+    </w:p>
+    <w:p>
+      <w:pPr>
+        <w:pStyle w:val="ListParagraph"/>
+        <w:numPr>
+          <w:ilvl w:val="0"/>
+          <w:numId w:val="3"/>
+        </w:numPr>
+      </w:pPr>
+      <w:r>
+        <w:t>Fl</w:t>
+      </w:r>
+      <w:r>
+        <w:t>exibility and efficiency of use</w:t>
+      </w:r>
+    </w:p>
+    <w:p>
+      <w:pPr>
+        <w:pStyle w:val="ListParagraph"/>
+        <w:numPr>
+          <w:ilvl w:val="0"/>
+          <w:numId w:val="3"/>
+        </w:numPr>
+      </w:pPr>
+      <w:r>
+        <w:t>Aesthetic and minimalist design</w:t>
+      </w:r>
+    </w:p>
+    <w:p>
+      <w:pPr>
+        <w:pStyle w:val="ListParagraph"/>
+        <w:numPr>
+          <w:ilvl w:val="0"/>
+          <w:numId w:val="3"/>
+        </w:numPr>
+      </w:pPr>
+      <w:r>
+        <w:t>Help users recognize, d</w:t>
+      </w:r>
+      <w:r>
+        <w:t>iagnose and recover from errors</w:t>
+      </w:r>
+    </w:p>
+    <w:p>
+      <w:pPr>
+        <w:pStyle w:val="ListParagraph"/>
+        <w:numPr>
+          <w:ilvl w:val="0"/>
+          <w:numId w:val="3"/>
+        </w:numPr>
+      </w:pPr>
+      <w:r>
+        <w:t>Help and documentation: are any built-in help functions available?</w:t>
+      </w:r>
+    </w:p>
+    <w:p>
+      <w:pPr>
         <w:rPr>
           <w:szCs w:val="20"/>
           <w:u w:val="single"/>
         </w:rPr>
       </w:pPr>
-      <w:hyperlink r:id="rId6" w:history="1">
-        <w:r>
-          <w:rPr>
-            <w:rStyle w:val="Hyperlink"/>
-            <w:szCs w:val="20"/>
-          </w:rPr>
-          <w:t>http://www.nngroup.com/articles/how-to-conduct-a-heuristic-evaluation/</w:t>
-        </w:r>
-      </w:hyperlink>
-    </w:p>
-    <w:p>
-      <w:pPr>
+      <w:r>
         <w:rPr>
           <w:szCs w:val="20"/>
           <w:u w:val="single"/>
         </w:rPr>
-      </w:pPr>
-      <w:r>
+        <w:lastRenderedPageBreak/>
+        <w:t>Scenarios:</w:t>
+      </w:r>
+    </w:p>
+    <w:p>
+      <w:pPr>
+        <w:rPr>
+          <w:szCs w:val="20"/>
+        </w:rPr>
+      </w:pPr>
+      <w:r>
+        <w:rPr>
+          <w:szCs w:val="20"/>
+        </w:rPr>
+        <w:t>(</w:t>
+      </w:r>
+      <w:proofErr w:type="gramStart"/>
+      <w:r>
+        <w:rPr>
+          <w:szCs w:val="20"/>
+        </w:rPr>
+        <w:t>need</w:t>
+      </w:r>
+      <w:proofErr w:type="gramEnd"/>
+      <w:r>
+        <w:rPr>
+          <w:szCs w:val="20"/>
+        </w:rPr>
+        <w:t xml:space="preserve"> to be done)</w:t>
+      </w:r>
+    </w:p>
+    <w:p>
+      <w:pPr>
         <w:rPr>
           <w:szCs w:val="20"/>
           <w:u w:val="single"/>
         </w:rPr>
-        <w:t>Scenarios:</w:t>
-      </w:r>
-    </w:p>
-    <w:p>
-      <w:pPr>
+      </w:pPr>
+      <w:r>
         <w:rPr>
           <w:szCs w:val="20"/>
           <w:u w:val="single"/>
         </w:rPr>
-      </w:pPr>
-      <w:r>
-        <w:rPr>
-          <w:szCs w:val="20"/>
-          <w:u w:val="single"/>
-        </w:rPr>
         <w:t>Hierarchal Task Analysis:</w:t>
+      </w:r>
+    </w:p>
+    <w:p>
+      <w:pPr>
+        <w:rPr>
+          <w:szCs w:val="20"/>
+        </w:rPr>
+      </w:pPr>
+      <w:r>
+        <w:rPr>
+          <w:szCs w:val="20"/>
+        </w:rPr>
+        <w:t>(</w:t>
+      </w:r>
+      <w:proofErr w:type="gramStart"/>
+      <w:r>
+        <w:rPr>
+          <w:szCs w:val="20"/>
+        </w:rPr>
+        <w:t>to</w:t>
+      </w:r>
+      <w:proofErr w:type="gramEnd"/>
+      <w:r>
+        <w:rPr>
+          <w:szCs w:val="20"/>
+        </w:rPr>
+        <w:t xml:space="preserve"> be done after Tuesday after approval of interface)</w:t>
       </w:r>
     </w:p>
     <w:p>
@@ -1607,11 +1876,33 @@
           <w:szCs w:val="20"/>
         </w:rPr>
       </w:pPr>
-      <w:r>
-        <w:rPr>
-          <w:szCs w:val="20"/>
-        </w:rPr>
-        <w:t>Wiiusej API (wii remote java interface)</w:t>
+      <w:proofErr w:type="spellStart"/>
+      <w:r>
+        <w:rPr>
+          <w:szCs w:val="20"/>
+        </w:rPr>
+        <w:t>Wiiusej</w:t>
+      </w:r>
+      <w:proofErr w:type="spellEnd"/>
+      <w:r>
+        <w:rPr>
+          <w:szCs w:val="20"/>
+        </w:rPr>
+        <w:t xml:space="preserve"> API (</w:t>
+      </w:r>
+      <w:proofErr w:type="spellStart"/>
+      <w:r>
+        <w:rPr>
+          <w:szCs w:val="20"/>
+        </w:rPr>
+        <w:t>wii</w:t>
+      </w:r>
+      <w:proofErr w:type="spellEnd"/>
+      <w:r>
+        <w:rPr>
+          <w:szCs w:val="20"/>
+        </w:rPr>
+        <w:t xml:space="preserve"> remote java interface)</w:t>
       </w:r>
     </w:p>
     <w:p>
@@ -1629,7 +1920,6 @@
         <w:rPr>
           <w:szCs w:val="20"/>
         </w:rPr>
-        <w:lastRenderedPageBreak/>
         <w:t>Windows 7</w:t>
       </w:r>
     </w:p>
@@ -1654,8 +1944,33 @@
         </w:rPr>
         <w:t>:</w:t>
       </w:r>
-      <w:bookmarkStart w:id="0" w:name="_GoBack"/>
-      <w:bookmarkEnd w:id="0"/>
+    </w:p>
+    <w:p>
+      <w:pPr>
+        <w:rPr>
+          <w:szCs w:val="20"/>
+        </w:rPr>
+      </w:pPr>
+      <w:r>
+        <w:rPr>
+          <w:szCs w:val="20"/>
+        </w:rPr>
+        <w:t>(</w:t>
+      </w:r>
+      <w:proofErr w:type="gramStart"/>
+      <w:r>
+        <w:rPr>
+          <w:szCs w:val="20"/>
+        </w:rPr>
+        <w:t>work</w:t>
+      </w:r>
+      <w:proofErr w:type="gramEnd"/>
+      <w:r>
+        <w:rPr>
+          <w:szCs w:val="20"/>
+        </w:rPr>
+        <w:t xml:space="preserve"> in progress)</w:t>
+      </w:r>
     </w:p>
     <w:p>
       <w:pPr>
@@ -1664,19 +1979,11 @@
           <w:u w:val="single"/>
         </w:rPr>
       </w:pPr>
-    </w:p>
-    <w:p>
-      <w:pPr>
+      <w:r>
         <w:rPr>
           <w:szCs w:val="20"/>
           <w:u w:val="single"/>
         </w:rPr>
-      </w:pPr>
-      <w:r>
-        <w:rPr>
-          <w:szCs w:val="20"/>
-          <w:u w:val="single"/>
-        </w:rPr>
         <w:t>Division of Labour:</w:t>
       </w:r>
     </w:p>
@@ -1690,7 +1997,345 @@
         <w:rPr>
           <w:szCs w:val="20"/>
         </w:rPr>
-        <w:tab/>
+        <w:t>(</w:t>
+      </w:r>
+      <w:proofErr w:type="gramStart"/>
+      <w:r>
+        <w:rPr>
+          <w:szCs w:val="20"/>
+        </w:rPr>
+        <w:t>work</w:t>
+      </w:r>
+      <w:proofErr w:type="gramEnd"/>
+      <w:r>
+        <w:rPr>
+          <w:szCs w:val="20"/>
+        </w:rPr>
+        <w:t xml:space="preserve"> in progress)</w:t>
+      </w:r>
+    </w:p>
+    <w:p>
+      <w:pPr>
+        <w:pStyle w:val="ListParagraph"/>
+        <w:numPr>
+          <w:ilvl w:val="0"/>
+          <w:numId w:val="1"/>
+        </w:numPr>
+        <w:rPr>
+          <w:szCs w:val="20"/>
+        </w:rPr>
+      </w:pPr>
+      <w:r>
+        <w:rPr>
+          <w:szCs w:val="20"/>
+        </w:rPr>
+        <w:t>Ashle</w:t>
+      </w:r>
+      <w:r>
+        <w:rPr>
+          <w:szCs w:val="20"/>
+        </w:rPr>
+        <w:t>y Dawn Brown</w:t>
+      </w:r>
+    </w:p>
+    <w:p>
+      <w:pPr>
+        <w:pStyle w:val="ListParagraph"/>
+        <w:numPr>
+          <w:ilvl w:val="1"/>
+          <w:numId w:val="1"/>
+        </w:numPr>
+        <w:rPr>
+          <w:szCs w:val="20"/>
+        </w:rPr>
+      </w:pPr>
+      <w:r>
+        <w:rPr>
+          <w:szCs w:val="20"/>
+        </w:rPr>
+        <w:t>Senor tracking research</w:t>
+      </w:r>
+    </w:p>
+    <w:p>
+      <w:pPr>
+        <w:pStyle w:val="ListParagraph"/>
+        <w:numPr>
+          <w:ilvl w:val="1"/>
+          <w:numId w:val="1"/>
+        </w:numPr>
+        <w:rPr>
+          <w:szCs w:val="20"/>
+        </w:rPr>
+      </w:pPr>
+      <w:r>
+        <w:rPr>
+          <w:szCs w:val="20"/>
+        </w:rPr>
+        <w:t>Experimental testing</w:t>
+      </w:r>
+      <w:r>
+        <w:rPr>
+          <w:szCs w:val="20"/>
+        </w:rPr>
+        <w:t xml:space="preserve"> methodology</w:t>
+      </w:r>
+    </w:p>
+    <w:p>
+      <w:pPr>
+        <w:pStyle w:val="ListParagraph"/>
+        <w:numPr>
+          <w:ilvl w:val="0"/>
+          <w:numId w:val="1"/>
+        </w:numPr>
+        <w:rPr>
+          <w:szCs w:val="20"/>
+        </w:rPr>
+      </w:pPr>
+      <w:r>
+        <w:rPr>
+          <w:szCs w:val="20"/>
+        </w:rPr>
+        <w:t xml:space="preserve">James </w:t>
+      </w:r>
+      <w:proofErr w:type="spellStart"/>
+      <w:r>
+        <w:rPr>
+          <w:szCs w:val="20"/>
+        </w:rPr>
+        <w:t>Cadek</w:t>
+      </w:r>
+      <w:proofErr w:type="spellEnd"/>
+    </w:p>
+    <w:p>
+      <w:pPr>
+        <w:pStyle w:val="ListParagraph"/>
+        <w:numPr>
+          <w:ilvl w:val="1"/>
+          <w:numId w:val="1"/>
+        </w:numPr>
+        <w:rPr>
+          <w:szCs w:val="20"/>
+        </w:rPr>
+      </w:pPr>
+      <w:r>
+        <w:rPr>
+          <w:szCs w:val="20"/>
+        </w:rPr>
+        <w:t>Project description write up</w:t>
+      </w:r>
+    </w:p>
+    <w:p>
+      <w:pPr>
+        <w:pStyle w:val="ListParagraph"/>
+        <w:numPr>
+          <w:ilvl w:val="1"/>
+          <w:numId w:val="1"/>
+        </w:numPr>
+        <w:rPr>
+          <w:szCs w:val="20"/>
+        </w:rPr>
+      </w:pPr>
+      <w:proofErr w:type="spellStart"/>
+      <w:r>
+        <w:rPr>
+          <w:szCs w:val="20"/>
+        </w:rPr>
+        <w:t>Wiimote</w:t>
+      </w:r>
+      <w:proofErr w:type="spellEnd"/>
+      <w:r>
+        <w:rPr>
+          <w:szCs w:val="20"/>
+        </w:rPr>
+        <w:t xml:space="preserve"> calibration coding</w:t>
+      </w:r>
+    </w:p>
+    <w:p>
+      <w:pPr>
+        <w:pStyle w:val="ListParagraph"/>
+        <w:numPr>
+          <w:ilvl w:val="0"/>
+          <w:numId w:val="1"/>
+        </w:numPr>
+        <w:rPr>
+          <w:szCs w:val="20"/>
+        </w:rPr>
+      </w:pPr>
+      <w:r>
+        <w:rPr>
+          <w:szCs w:val="20"/>
+        </w:rPr>
+        <w:t xml:space="preserve">Gerald </w:t>
+      </w:r>
+      <w:proofErr w:type="spellStart"/>
+      <w:r>
+        <w:rPr>
+          <w:szCs w:val="20"/>
+        </w:rPr>
+        <w:t>Manweiler</w:t>
+      </w:r>
+      <w:proofErr w:type="spellEnd"/>
+    </w:p>
+    <w:p>
+      <w:pPr>
+        <w:pStyle w:val="ListParagraph"/>
+        <w:numPr>
+          <w:ilvl w:val="1"/>
+          <w:numId w:val="1"/>
+        </w:numPr>
+        <w:rPr>
+          <w:szCs w:val="20"/>
+        </w:rPr>
+      </w:pPr>
+      <w:r>
+        <w:rPr>
+          <w:szCs w:val="20"/>
+        </w:rPr>
+        <w:t>Client liaison</w:t>
+      </w:r>
+    </w:p>
+    <w:p>
+      <w:pPr>
+        <w:pStyle w:val="ListParagraph"/>
+        <w:numPr>
+          <w:ilvl w:val="1"/>
+          <w:numId w:val="1"/>
+        </w:numPr>
+        <w:rPr>
+          <w:szCs w:val="20"/>
+        </w:rPr>
+      </w:pPr>
+      <w:r>
+        <w:rPr>
+          <w:szCs w:val="20"/>
+        </w:rPr>
+        <w:t>Client needs/constraints analysis</w:t>
+      </w:r>
+    </w:p>
+    <w:p>
+      <w:pPr>
+        <w:pStyle w:val="ListParagraph"/>
+        <w:numPr>
+          <w:ilvl w:val="1"/>
+          <w:numId w:val="1"/>
+        </w:numPr>
+        <w:rPr>
+          <w:szCs w:val="20"/>
+        </w:rPr>
+      </w:pPr>
+      <w:r>
+        <w:rPr>
+          <w:szCs w:val="20"/>
+        </w:rPr>
+        <w:t>IR pen building</w:t>
+      </w:r>
+    </w:p>
+    <w:p>
+      <w:pPr>
+        <w:pStyle w:val="ListParagraph"/>
+        <w:numPr>
+          <w:ilvl w:val="0"/>
+          <w:numId w:val="1"/>
+        </w:numPr>
+        <w:rPr>
+          <w:szCs w:val="20"/>
+        </w:rPr>
+      </w:pPr>
+      <w:r>
+        <w:rPr>
+          <w:szCs w:val="20"/>
+        </w:rPr>
+        <w:t>Eddie Tai</w:t>
+      </w:r>
+    </w:p>
+    <w:p>
+      <w:pPr>
+        <w:pStyle w:val="ListParagraph"/>
+        <w:numPr>
+          <w:ilvl w:val="1"/>
+          <w:numId w:val="1"/>
+        </w:numPr>
+        <w:rPr>
+          <w:szCs w:val="20"/>
+        </w:rPr>
+      </w:pPr>
+      <w:r>
+        <w:rPr>
+          <w:szCs w:val="20"/>
+        </w:rPr>
+        <w:t>Time management</w:t>
+      </w:r>
+    </w:p>
+    <w:p>
+      <w:pPr>
+        <w:pStyle w:val="ListParagraph"/>
+        <w:numPr>
+          <w:ilvl w:val="1"/>
+          <w:numId w:val="1"/>
+        </w:numPr>
+        <w:rPr>
+          <w:szCs w:val="20"/>
+        </w:rPr>
+      </w:pPr>
+      <w:r>
+        <w:rPr>
+          <w:szCs w:val="20"/>
+        </w:rPr>
+        <w:t>Team secretarial and documentation work</w:t>
+      </w:r>
+    </w:p>
+    <w:p>
+      <w:pPr>
+        <w:pStyle w:val="ListParagraph"/>
+        <w:numPr>
+          <w:ilvl w:val="1"/>
+          <w:numId w:val="1"/>
+        </w:numPr>
+        <w:rPr>
+          <w:szCs w:val="20"/>
+        </w:rPr>
+      </w:pPr>
+      <w:r>
+        <w:rPr>
+          <w:szCs w:val="20"/>
+        </w:rPr>
+        <w:t>Paper prototype of interface</w:t>
+      </w:r>
+    </w:p>
+    <w:p>
+      <w:pPr>
+        <w:pStyle w:val="ListParagraph"/>
+        <w:numPr>
+          <w:ilvl w:val="0"/>
+          <w:numId w:val="1"/>
+        </w:numPr>
+        <w:rPr>
+          <w:szCs w:val="20"/>
+        </w:rPr>
+      </w:pPr>
+      <w:r>
+        <w:rPr>
+          <w:szCs w:val="20"/>
+        </w:rPr>
+        <w:t>All members</w:t>
+      </w:r>
+    </w:p>
+    <w:p>
+      <w:pPr>
+        <w:pStyle w:val="ListParagraph"/>
+        <w:numPr>
+          <w:ilvl w:val="1"/>
+          <w:numId w:val="1"/>
+        </w:numPr>
+        <w:rPr>
+          <w:szCs w:val="20"/>
+        </w:rPr>
+      </w:pPr>
+      <w:r>
+        <w:rPr>
+          <w:szCs w:val="20"/>
+        </w:rPr>
+        <w:t>Editing project brief</w:t>
       </w:r>
     </w:p>
     <w:p>
@@ -1963,7 +2608,7 @@
         <w:rFonts w:ascii="Courier New" w:hAnsi="Courier New" w:cs="Courier New" w:hint="default"/>
       </w:rPr>
     </w:lvl>
-    <w:lvl w:ilvl="2" w:tplc="04090005" w:tentative="1">
+    <w:lvl w:ilvl="2" w:tplc="04090005">
       <w:start w:val="1"/>
       <w:numFmt w:val="bullet"/>
       <w:lvlText w:val=""/>

</xml_diff>

<commit_message>
after feb 4 meeting
</commit_message>
<xml_diff>
--- a/ProjectDesignMilestone.docx
+++ b/ProjectDesignMilestone.docx
@@ -929,7 +929,23 @@
           <w:szCs w:val="20"/>
           <w:shd w:val="clear" w:color="auto" w:fill="FFFFFF"/>
         </w:rPr>
-        <w:t>ur client specified a 1mm accuracy goal)</w:t>
+        <w:t>ur client specified a 1</w:t>
+      </w:r>
+      <w:r>
+        <w:rPr>
+          <w:spacing w:val="-2"/>
+          <w:szCs w:val="20"/>
+          <w:shd w:val="clear" w:color="auto" w:fill="FFFFFF"/>
+        </w:rPr>
+        <w:t xml:space="preserve">.5 </w:t>
+      </w:r>
+      <w:r>
+        <w:rPr>
+          <w:spacing w:val="-2"/>
+          <w:szCs w:val="20"/>
+          <w:shd w:val="clear" w:color="auto" w:fill="FFFFFF"/>
+        </w:rPr>
+        <w:t>mm accuracy goal)</w:t>
       </w:r>
     </w:p>
     <w:p>
@@ -982,28 +998,6 @@
     </w:p>
     <w:p>
       <w:pPr>
-        <w:rPr>
-          <w:szCs w:val="20"/>
-          <w:u w:val="single"/>
-        </w:rPr>
-      </w:pPr>
-      <w:r>
-        <w:rPr>
-          <w:szCs w:val="20"/>
-          <w:u w:val="single"/>
-        </w:rPr>
-        <w:t>Client Need Analysis</w:t>
-      </w:r>
-      <w:r>
-        <w:rPr>
-          <w:szCs w:val="20"/>
-          <w:u w:val="single"/>
-        </w:rPr>
-        <w:t>:</w:t>
-      </w:r>
-    </w:p>
-    <w:p>
-      <w:pPr>
         <w:pStyle w:val="ListParagraph"/>
         <w:numPr>
           <w:ilvl w:val="0"/>
@@ -1017,13 +1011,84 @@
         <w:rPr>
           <w:szCs w:val="20"/>
         </w:rPr>
-        <w:t xml:space="preserve">Portability, ease of use and </w:t>
-      </w:r>
-      <w:r>
-        <w:rPr>
-          <w:szCs w:val="20"/>
-        </w:rPr>
-        <w:t>the ability to use paper maps are the utmost priority for the client</w:t>
+        <w:t>Possible Experimental Methodology</w:t>
+      </w:r>
+    </w:p>
+    <w:p>
+      <w:pPr>
+        <w:pStyle w:val="ListParagraph"/>
+        <w:numPr>
+          <w:ilvl w:val="1"/>
+          <w:numId w:val="3"/>
+        </w:numPr>
+        <w:rPr>
+          <w:szCs w:val="20"/>
+        </w:rPr>
+      </w:pPr>
+      <w:r>
+        <w:rPr>
+          <w:szCs w:val="20"/>
+        </w:rPr>
+        <w:t>Trace marking on map with IR pen, digitize annotated map, compare IR coordinates with digitized map annotation coordinates. Test annotations will be a point, a line, and a rectangle</w:t>
+      </w:r>
+    </w:p>
+    <w:p>
+      <w:pPr>
+        <w:pStyle w:val="ListParagraph"/>
+        <w:numPr>
+          <w:ilvl w:val="1"/>
+          <w:numId w:val="3"/>
+        </w:numPr>
+        <w:rPr>
+          <w:szCs w:val="20"/>
+        </w:rPr>
+      </w:pPr>
+      <w:r>
+        <w:rPr>
+          <w:szCs w:val="20"/>
+        </w:rPr>
+        <w:t>IR pen coord marking on paper map versus Google maps coord marking time trial</w:t>
+      </w:r>
+    </w:p>
+    <w:p>
+      <w:pPr>
+        <w:pStyle w:val="ListParagraph"/>
+        <w:numPr>
+          <w:ilvl w:val="1"/>
+          <w:numId w:val="3"/>
+        </w:numPr>
+        <w:rPr>
+          <w:szCs w:val="20"/>
+        </w:rPr>
+      </w:pPr>
+      <w:r>
+        <w:rPr>
+          <w:szCs w:val="20"/>
+        </w:rPr>
+        <w:lastRenderedPageBreak/>
+        <w:t xml:space="preserve">IR resolution of 2 wii remotes versus 4 wii remotes </w:t>
+      </w:r>
+    </w:p>
+    <w:p>
+      <w:pPr>
+        <w:rPr>
+          <w:szCs w:val="20"/>
+          <w:u w:val="single"/>
+        </w:rPr>
+      </w:pPr>
+      <w:r>
+        <w:rPr>
+          <w:szCs w:val="20"/>
+          <w:u w:val="single"/>
+        </w:rPr>
+        <w:t>Client Need Analysis</w:t>
+      </w:r>
+      <w:r>
+        <w:rPr>
+          <w:szCs w:val="20"/>
+          <w:u w:val="single"/>
+        </w:rPr>
+        <w:t>:</w:t>
       </w:r>
     </w:p>
     <w:p>
@@ -1041,8 +1106,13 @@
         <w:rPr>
           <w:szCs w:val="20"/>
         </w:rPr>
-        <w:lastRenderedPageBreak/>
-        <w:t>The client wants to reduce manpower costs from a multi-person interview team to a one person interview team.</w:t>
+        <w:t xml:space="preserve">Portability, ease of use and </w:t>
+      </w:r>
+      <w:r>
+        <w:rPr>
+          <w:szCs w:val="20"/>
+        </w:rPr>
+        <w:t>the ability to use paper maps are the utmost priority for the client</w:t>
       </w:r>
     </w:p>
     <w:p>
@@ -1060,19 +1130,7 @@
         <w:rPr>
           <w:szCs w:val="20"/>
         </w:rPr>
-        <w:t xml:space="preserve">The client wants to digitally capture and geo-reference annotations made on </w:t>
-      </w:r>
-      <w:r>
-        <w:rPr>
-          <w:szCs w:val="20"/>
-        </w:rPr>
-        <w:t xml:space="preserve">a </w:t>
-      </w:r>
-      <w:r>
-        <w:rPr>
-          <w:szCs w:val="20"/>
-        </w:rPr>
-        <w:t>paper GIS map. Resolution of 1mm required on 1:50000 scale maps.</w:t>
+        <w:t>The client wants to reduce manpower costs from a multi-person interview team to a one person interview team.</w:t>
       </w:r>
     </w:p>
     <w:p>
@@ -1090,7 +1148,31 @@
         <w:rPr>
           <w:szCs w:val="20"/>
         </w:rPr>
-        <w:t>The client wants to verbally anchor map annotation with audio recording of unique feature id of map annotation. This will be used by the Natural Language Processing (NLP) functionality of the client’s product LOUIS Heritage (Land Occupancy and Use Information System) to integrate map annotation.</w:t>
+        <w:t xml:space="preserve">The client wants to digitally capture and geo-reference annotations made on </w:t>
+      </w:r>
+      <w:r>
+        <w:rPr>
+          <w:szCs w:val="20"/>
+        </w:rPr>
+        <w:t xml:space="preserve">a </w:t>
+      </w:r>
+      <w:r>
+        <w:rPr>
+          <w:szCs w:val="20"/>
+        </w:rPr>
+        <w:t>paper map. Resolution of 1</w:t>
+      </w:r>
+      <w:r>
+        <w:rPr>
+          <w:szCs w:val="20"/>
+        </w:rPr>
+        <w:t xml:space="preserve">.5 </w:t>
+      </w:r>
+      <w:r>
+        <w:rPr>
+          <w:szCs w:val="20"/>
+        </w:rPr>
+        <w:t>mm required on 1:50000 scale maps.</w:t>
       </w:r>
     </w:p>
     <w:p>
@@ -1108,19 +1190,7 @@
         <w:rPr>
           <w:szCs w:val="20"/>
         </w:rPr>
-        <w:t xml:space="preserve">The client needs map/audio session data </w:t>
-      </w:r>
-      <w:r>
-        <w:rPr>
-          <w:szCs w:val="20"/>
-        </w:rPr>
-        <w:t>saved in a format compatible with the</w:t>
-      </w:r>
-      <w:r>
-        <w:rPr>
-          <w:szCs w:val="20"/>
-        </w:rPr>
-        <w:t xml:space="preserve"> client’s product LOUIS Heritage.</w:t>
+        <w:t xml:space="preserve">The client wants digitized map feedback of the IR capture. </w:t>
       </w:r>
     </w:p>
     <w:p>
@@ -1138,7 +1208,13 @@
         <w:rPr>
           <w:szCs w:val="20"/>
         </w:rPr>
-        <w:t>The client wishes that a video recording session is also available.</w:t>
+        <w:t>The client wants to verbally anchor map annotation with audio recording of unique feature id of map annotation. This will be used by the Natural Language Processing (NLP) functionality of the client’s product LOUIS Heritage (Land Occupancy and Use Information System) to integrate map annotation.</w:t>
+      </w:r>
+      <w:r>
+        <w:rPr>
+          <w:szCs w:val="20"/>
+        </w:rPr>
+        <w:t xml:space="preserve"> The audio anchoring will be done by timestamp matching to the IR coordinates capture.</w:t>
       </w:r>
     </w:p>
     <w:p>
@@ -1156,41 +1232,7 @@
         <w:rPr>
           <w:szCs w:val="20"/>
         </w:rPr>
-        <w:t xml:space="preserve">The client has specified </w:t>
-      </w:r>
-      <w:r>
-        <w:rPr>
-          <w:szCs w:val="20"/>
-        </w:rPr>
-        <w:t>that the system should work with any operating systems</w:t>
-      </w:r>
-      <w:r>
-        <w:rPr>
-          <w:szCs w:val="20"/>
-        </w:rPr>
-        <w:t>.</w:t>
-      </w:r>
-    </w:p>
-    <w:p>
-      <w:pPr>
-        <w:rPr>
-          <w:szCs w:val="20"/>
-          <w:u w:val="single"/>
-        </w:rPr>
-      </w:pPr>
-      <w:r>
-        <w:rPr>
-          <w:szCs w:val="20"/>
-          <w:u w:val="single"/>
-        </w:rPr>
-        <w:t>Constraint Analysis</w:t>
-      </w:r>
-      <w:r>
-        <w:rPr>
-          <w:szCs w:val="20"/>
-          <w:u w:val="single"/>
-        </w:rPr>
-        <w:t>:</w:t>
+        <w:t>The client wants optical character recognition of textual map annotations.</w:t>
       </w:r>
     </w:p>
     <w:p>
@@ -1208,13 +1250,31 @@
         <w:rPr>
           <w:szCs w:val="20"/>
         </w:rPr>
-        <w:t>All hardware and software setup for an interview session must be done by the interviewer. Therefore, set up time should be minimal</w:t>
-      </w:r>
-      <w:r>
-        <w:rPr>
-          <w:szCs w:val="20"/>
-        </w:rPr>
-        <w:t>.</w:t>
+        <w:t>The client needs map/audio</w:t>
+      </w:r>
+      <w:r>
+        <w:rPr>
+          <w:szCs w:val="20"/>
+        </w:rPr>
+        <w:t>/video</w:t>
+      </w:r>
+      <w:r>
+        <w:rPr>
+          <w:szCs w:val="20"/>
+        </w:rPr>
+        <w:t xml:space="preserve"> session data </w:t>
+      </w:r>
+      <w:r>
+        <w:rPr>
+          <w:szCs w:val="20"/>
+        </w:rPr>
+        <w:t>saved in a format compatible with the</w:t>
+      </w:r>
+      <w:r>
+        <w:rPr>
+          <w:szCs w:val="20"/>
+        </w:rPr>
+        <w:t xml:space="preserve"> client’s product LOUIS Heritage.</w:t>
       </w:r>
     </w:p>
     <w:p>
@@ -1232,13 +1292,43 @@
         <w:rPr>
           <w:szCs w:val="20"/>
         </w:rPr>
-        <w:t>Furthermore, the interviewer is not an IT professional. Therefore, some, but not extensive, user training will be required.</w:t>
-      </w:r>
-      <w:r>
-        <w:rPr>
-          <w:szCs w:val="20"/>
-        </w:rPr>
-        <w:t xml:space="preserve"> The training would consist of how to setup, calibrate and use the infrared tracking hardware, and how to record audio.</w:t>
+        <w:t xml:space="preserve">The client wishes that a </w:t>
+      </w:r>
+      <w:r>
+        <w:rPr>
+          <w:szCs w:val="20"/>
+        </w:rPr>
+        <w:t xml:space="preserve">single </w:t>
+      </w:r>
+      <w:r>
+        <w:rPr>
+          <w:szCs w:val="20"/>
+        </w:rPr>
+        <w:t>video</w:t>
+      </w:r>
+      <w:r>
+        <w:rPr>
+          <w:szCs w:val="20"/>
+        </w:rPr>
+        <w:t xml:space="preserve">/audio </w:t>
+      </w:r>
+      <w:r>
+        <w:rPr>
+          <w:szCs w:val="20"/>
+        </w:rPr>
+        <w:t xml:space="preserve">recording </w:t>
+      </w:r>
+      <w:r>
+        <w:rPr>
+          <w:szCs w:val="20"/>
+        </w:rPr>
+        <w:t xml:space="preserve">of the </w:t>
+      </w:r>
+      <w:r>
+        <w:rPr>
+          <w:szCs w:val="20"/>
+        </w:rPr>
+        <w:t>session is also available.</w:t>
       </w:r>
     </w:p>
     <w:p>
@@ -1256,19 +1346,19 @@
         <w:rPr>
           <w:szCs w:val="20"/>
         </w:rPr>
-        <w:t xml:space="preserve">Further corollary, the physical weight and size of the hardware should be in order of 2 cubic feet and </w:t>
-      </w:r>
-      <w:r>
-        <w:rPr>
-          <w:szCs w:val="20"/>
-        </w:rPr>
-        <w:t>5</w:t>
-      </w:r>
-      <w:r>
-        <w:rPr>
-          <w:szCs w:val="20"/>
-        </w:rPr>
-        <w:t xml:space="preserve"> pounds weight. </w:t>
+        <w:t xml:space="preserve">The client has specified </w:t>
+      </w:r>
+      <w:r>
+        <w:rPr>
+          <w:szCs w:val="20"/>
+        </w:rPr>
+        <w:t>that the system should work with any operating systems</w:t>
+      </w:r>
+      <w:r>
+        <w:rPr>
+          <w:szCs w:val="20"/>
+        </w:rPr>
+        <w:t>.</w:t>
       </w:r>
     </w:p>
     <w:p>
@@ -1286,6 +1376,178 @@
         <w:rPr>
           <w:szCs w:val="20"/>
         </w:rPr>
+        <w:t>The client specified a maximun map size of 4 feet by 6 feet</w:t>
+      </w:r>
+      <w:r>
+        <w:rPr>
+          <w:szCs w:val="20"/>
+        </w:rPr>
+        <w:t>.</w:t>
+      </w:r>
+    </w:p>
+    <w:p>
+      <w:pPr>
+        <w:pStyle w:val="ListParagraph"/>
+        <w:numPr>
+          <w:ilvl w:val="0"/>
+          <w:numId w:val="3"/>
+        </w:numPr>
+        <w:rPr>
+          <w:szCs w:val="20"/>
+        </w:rPr>
+      </w:pPr>
+      <w:r>
+        <w:rPr>
+          <w:szCs w:val="20"/>
+        </w:rPr>
+        <w:t xml:space="preserve">The client a </w:t>
+      </w:r>
+      <w:r>
+        <w:rPr>
+          <w:szCs w:val="20"/>
+        </w:rPr>
+        <w:t xml:space="preserve">maximun </w:t>
+      </w:r>
+      <w:r>
+        <w:rPr>
+          <w:szCs w:val="20"/>
+        </w:rPr>
+        <w:t xml:space="preserve">map bearing surface </w:t>
+      </w:r>
+      <w:r>
+        <w:rPr>
+          <w:szCs w:val="20"/>
+        </w:rPr>
+        <w:t>of a conference room table.</w:t>
+      </w:r>
+    </w:p>
+    <w:p>
+      <w:pPr>
+        <w:rPr>
+          <w:szCs w:val="20"/>
+          <w:u w:val="single"/>
+        </w:rPr>
+      </w:pPr>
+      <w:r>
+        <w:rPr>
+          <w:szCs w:val="20"/>
+          <w:u w:val="single"/>
+        </w:rPr>
+        <w:t>Constraint Analysis</w:t>
+      </w:r>
+      <w:r>
+        <w:rPr>
+          <w:szCs w:val="20"/>
+          <w:u w:val="single"/>
+        </w:rPr>
+        <w:t>:</w:t>
+      </w:r>
+    </w:p>
+    <w:p>
+      <w:pPr>
+        <w:pStyle w:val="ListParagraph"/>
+        <w:numPr>
+          <w:ilvl w:val="0"/>
+          <w:numId w:val="3"/>
+        </w:numPr>
+        <w:rPr>
+          <w:szCs w:val="20"/>
+        </w:rPr>
+      </w:pPr>
+      <w:r>
+        <w:rPr>
+          <w:szCs w:val="20"/>
+        </w:rPr>
+        <w:t>All hardware and software setup for an interview session must be done by the interviewer. Therefore, set up time should be minimal</w:t>
+      </w:r>
+      <w:r>
+        <w:rPr>
+          <w:szCs w:val="20"/>
+        </w:rPr>
+        <w:t>.</w:t>
+      </w:r>
+    </w:p>
+    <w:p>
+      <w:pPr>
+        <w:pStyle w:val="ListParagraph"/>
+        <w:numPr>
+          <w:ilvl w:val="0"/>
+          <w:numId w:val="3"/>
+        </w:numPr>
+        <w:rPr>
+          <w:szCs w:val="20"/>
+        </w:rPr>
+      </w:pPr>
+      <w:r>
+        <w:rPr>
+          <w:szCs w:val="20"/>
+        </w:rPr>
+        <w:t>Furthermore, the interviewer is not an IT professional. Therefore, some, but not extensive, user training will be required.</w:t>
+      </w:r>
+      <w:r>
+        <w:rPr>
+          <w:szCs w:val="20"/>
+        </w:rPr>
+        <w:t xml:space="preserve"> The training would consist of how to setup, calibrate and use the infrared tracking hardware, and how to record audio</w:t>
+      </w:r>
+      <w:r>
+        <w:rPr>
+          <w:szCs w:val="20"/>
+        </w:rPr>
+        <w:t>/video</w:t>
+      </w:r>
+      <w:r>
+        <w:rPr>
+          <w:szCs w:val="20"/>
+        </w:rPr>
+        <w:t>.</w:t>
+      </w:r>
+    </w:p>
+    <w:p>
+      <w:pPr>
+        <w:pStyle w:val="ListParagraph"/>
+        <w:numPr>
+          <w:ilvl w:val="0"/>
+          <w:numId w:val="3"/>
+        </w:numPr>
+        <w:rPr>
+          <w:szCs w:val="20"/>
+        </w:rPr>
+      </w:pPr>
+      <w:r>
+        <w:rPr>
+          <w:szCs w:val="20"/>
+        </w:rPr>
+        <w:t xml:space="preserve">Further corollary, the physical weight and size of the hardware should be in order of 2 cubic feet and </w:t>
+      </w:r>
+      <w:r>
+        <w:rPr>
+          <w:szCs w:val="20"/>
+        </w:rPr>
+        <w:t>5</w:t>
+      </w:r>
+      <w:r>
+        <w:rPr>
+          <w:szCs w:val="20"/>
+        </w:rPr>
+        <w:t xml:space="preserve"> pounds weight. </w:t>
+      </w:r>
+    </w:p>
+    <w:p>
+      <w:pPr>
+        <w:pStyle w:val="ListParagraph"/>
+        <w:numPr>
+          <w:ilvl w:val="0"/>
+          <w:numId w:val="3"/>
+        </w:numPr>
+        <w:rPr>
+          <w:szCs w:val="20"/>
+        </w:rPr>
+      </w:pPr>
+      <w:r>
+        <w:rPr>
+          <w:szCs w:val="20"/>
+        </w:rPr>
         <w:t xml:space="preserve">Due to time constraints in development, this program will only be supported </w:t>
       </w:r>
       <w:r>
@@ -1304,7 +1566,49 @@
         <w:rPr>
           <w:szCs w:val="20"/>
         </w:rPr>
-        <w:t xml:space="preserve"> initially and will not have the video recording functionalities</w:t>
+        <w:t xml:space="preserve"> initially. </w:t>
+      </w:r>
+      <w:r>
+        <w:rPr>
+          <w:szCs w:val="20"/>
+        </w:rPr>
+        <w:t>If time allows then we will develop support for other operating systems.</w:t>
+      </w:r>
+    </w:p>
+    <w:p>
+      <w:pPr>
+        <w:pStyle w:val="ListParagraph"/>
+        <w:numPr>
+          <w:ilvl w:val="0"/>
+          <w:numId w:val="3"/>
+        </w:numPr>
+        <w:rPr>
+          <w:szCs w:val="20"/>
+        </w:rPr>
+      </w:pPr>
+      <w:r>
+        <w:rPr>
+          <w:szCs w:val="20"/>
+        </w:rPr>
+        <w:t>The largest map feasible for use is 24 inches by 36 inches</w:t>
+      </w:r>
+    </w:p>
+    <w:p>
+      <w:pPr>
+        <w:pStyle w:val="ListParagraph"/>
+        <w:numPr>
+          <w:ilvl w:val="0"/>
+          <w:numId w:val="3"/>
+        </w:numPr>
+        <w:rPr>
+          <w:szCs w:val="20"/>
+        </w:rPr>
+      </w:pPr>
+      <w:r>
+        <w:rPr>
+          <w:szCs w:val="20"/>
+        </w:rPr>
+        <w:t>The smallest map bearing surface is an average kitchen table</w:t>
       </w:r>
       <w:r>
         <w:rPr>
@@ -1312,11 +1616,31 @@
         </w:rPr>
         <w:t>.</w:t>
       </w:r>
-      <w:r>
-        <w:rPr>
-          <w:szCs w:val="20"/>
-        </w:rPr>
-        <w:t xml:space="preserve"> If time allows then we will develop support for other operating systems and video recording functions.</w:t>
+    </w:p>
+    <w:p>
+      <w:pPr>
+        <w:pStyle w:val="ListParagraph"/>
+        <w:numPr>
+          <w:ilvl w:val="0"/>
+          <w:numId w:val="3"/>
+        </w:numPr>
+        <w:rPr>
+          <w:szCs w:val="20"/>
+        </w:rPr>
+      </w:pPr>
+      <w:r>
+        <w:rPr>
+          <w:szCs w:val="20"/>
+        </w:rPr>
+        <w:t>We will capture all IR anno</w:t>
+      </w:r>
+      <w:bookmarkStart w:id="0" w:name="_GoBack"/>
+      <w:bookmarkEnd w:id="0"/>
+      <w:r>
+        <w:rPr>
+          <w:szCs w:val="20"/>
+        </w:rPr>
+        <w:t>tations but will not be able to do optical character recognition.</w:t>
       </w:r>
     </w:p>
     <w:p>
@@ -1386,6 +1710,7 @@
           <w:szCs w:val="20"/>
           <w:u w:val="single"/>
         </w:rPr>
+        <w:lastRenderedPageBreak/>
         <w:t>Hierarchal Task Analysis:</w:t>
       </w:r>
     </w:p>
@@ -1629,7 +1954,6 @@
         <w:rPr>
           <w:szCs w:val="20"/>
         </w:rPr>
-        <w:lastRenderedPageBreak/>
         <w:t>Windows 7</w:t>
       </w:r>
     </w:p>
@@ -1654,8 +1978,6 @@
         </w:rPr>
         <w:t>:</w:t>
       </w:r>
-      <w:bookmarkStart w:id="0" w:name="_GoBack"/>
-      <w:bookmarkEnd w:id="0"/>
     </w:p>
     <w:p>
       <w:pPr>
@@ -1727,7 +2049,7 @@
         <w:rFonts w:ascii="Calibri" w:eastAsiaTheme="minorHAnsi" w:hAnsi="Calibri" w:cstheme="minorBidi" w:hint="default"/>
       </w:rPr>
     </w:lvl>
-    <w:lvl w:ilvl="1" w:tplc="04090003" w:tentative="1">
+    <w:lvl w:ilvl="1" w:tplc="04090003">
       <w:start w:val="1"/>
       <w:numFmt w:val="bullet"/>
       <w:lvlText w:val="o"/>

</xml_diff>

<commit_message>
updated license and milestone
</commit_message>
<xml_diff>
--- a/ProjectDesignMilestone.docx
+++ b/ProjectDesignMilestone.docx
@@ -181,6 +181,160 @@
         </w:rPr>
         <w:t>, Gerald Manweiler, Eddie Tai</w:t>
       </w:r>
+      <w:r>
+        <w:rPr>
+          <w:szCs w:val="20"/>
+        </w:rPr>
+        <w:t>, Yi Zou</w:t>
+      </w:r>
+    </w:p>
+    <w:p>
+      <w:pPr>
+        <w:rPr>
+          <w:szCs w:val="20"/>
+          <w:u w:val="single"/>
+        </w:rPr>
+      </w:pPr>
+      <w:r>
+        <w:rPr>
+          <w:szCs w:val="20"/>
+          <w:u w:val="single"/>
+        </w:rPr>
+        <w:t>Division of Labour:</w:t>
+      </w:r>
+    </w:p>
+    <w:p>
+      <w:pPr>
+        <w:rPr>
+          <w:szCs w:val="20"/>
+        </w:rPr>
+      </w:pPr>
+      <w:r>
+        <w:rPr>
+          <w:szCs w:val="20"/>
+        </w:rPr>
+        <w:tab/>
+        <w:t xml:space="preserve">Division of labour is fluid and determined by </w:t>
+      </w:r>
+      <w:r>
+        <w:rPr>
+          <w:szCs w:val="20"/>
+        </w:rPr>
+        <w:t xml:space="preserve">each </w:t>
+      </w:r>
+      <w:r>
+        <w:rPr>
+          <w:szCs w:val="20"/>
+        </w:rPr>
+        <w:t xml:space="preserve">team member’s current academic workload, unique skill sets, interests, and project requirements &amp; deadlines.  Workload will be managed by consensus and twice weekly meetings. Workload will be </w:t>
+      </w:r>
+      <w:r>
+        <w:rPr>
+          <w:szCs w:val="20"/>
+        </w:rPr>
+        <w:t>communicated</w:t>
+      </w:r>
+      <w:r>
+        <w:rPr>
+          <w:szCs w:val="20"/>
+        </w:rPr>
+        <w:t xml:space="preserve"> via </w:t>
+      </w:r>
+      <w:r>
+        <w:rPr>
+          <w:szCs w:val="20"/>
+        </w:rPr>
+        <w:t xml:space="preserve">meetings, email, </w:t>
+      </w:r>
+      <w:r>
+        <w:rPr>
+          <w:szCs w:val="20"/>
+        </w:rPr>
+        <w:t xml:space="preserve">Trello and our </w:t>
+      </w:r>
+      <w:hyperlink r:id="rId6" w:history="1">
+        <w:r>
+          <w:rPr>
+            <w:rStyle w:val="Hyperlink"/>
+            <w:szCs w:val="20"/>
+          </w:rPr>
+          <w:t xml:space="preserve">Github </w:t>
+        </w:r>
+        <w:r>
+          <w:rPr>
+            <w:rStyle w:val="Hyperlink"/>
+            <w:szCs w:val="20"/>
+          </w:rPr>
+          <w:t>P</w:t>
+        </w:r>
+        <w:r>
+          <w:rPr>
+            <w:rStyle w:val="Hyperlink"/>
+            <w:szCs w:val="20"/>
+          </w:rPr>
+          <w:t>roject Wiki</w:t>
+        </w:r>
+      </w:hyperlink>
+      <w:r>
+        <w:rPr>
+          <w:szCs w:val="20"/>
+        </w:rPr>
+        <w:t xml:space="preserve">. </w:t>
+      </w:r>
+      <w:r>
+        <w:rPr>
+          <w:szCs w:val="20"/>
+        </w:rPr>
+        <w:t xml:space="preserve">Project tasks that lend themselves to one team member being the primary will always be supported by team consensus. </w:t>
+      </w:r>
+      <w:r>
+        <w:rPr>
+          <w:szCs w:val="20"/>
+        </w:rPr>
+        <w:t>All team members have design input</w:t>
+      </w:r>
+      <w:r>
+        <w:rPr>
+          <w:szCs w:val="20"/>
+        </w:rPr>
+        <w:t>, but one team member will be responsible for final prototype copy</w:t>
+      </w:r>
+      <w:r>
+        <w:rPr>
+          <w:szCs w:val="20"/>
+        </w:rPr>
+        <w:t xml:space="preserve">. </w:t>
+      </w:r>
+      <w:r>
+        <w:rPr>
+          <w:szCs w:val="20"/>
+        </w:rPr>
+        <w:t xml:space="preserve">Project management will generally be handled by one team member, and documentation by another. There will be one primary programmer, but all team members will contribute to the code base. One team member will </w:t>
+      </w:r>
+      <w:r>
+        <w:rPr>
+          <w:szCs w:val="20"/>
+        </w:rPr>
+        <w:t xml:space="preserve">lead the </w:t>
+      </w:r>
+      <w:r>
+        <w:rPr>
+          <w:szCs w:val="20"/>
+        </w:rPr>
+        <w:t xml:space="preserve"> experimental testing methodology</w:t>
+      </w:r>
+      <w:r>
+        <w:rPr>
+          <w:szCs w:val="20"/>
+        </w:rPr>
+        <w:t xml:space="preserve"> design, but all members will contribute</w:t>
+      </w:r>
+      <w:r>
+        <w:rPr>
+          <w:szCs w:val="20"/>
+        </w:rPr>
+        <w:t xml:space="preserve">. </w:t>
+      </w:r>
     </w:p>
     <w:p>
       <w:pPr>
@@ -245,7 +399,25 @@
         <w:rPr>
           <w:szCs w:val="20"/>
         </w:rPr>
-        <w:t>annotation on a paper geographic information system map</w:t>
+        <w:t>annotation on a paper geographic information system</w:t>
+      </w:r>
+      <w:r>
+        <w:rPr>
+          <w:szCs w:val="20"/>
+        </w:rPr>
+        <w:t>/land use/topographical</w:t>
+      </w:r>
+      <w:r>
+        <w:rPr>
+          <w:szCs w:val="20"/>
+        </w:rPr>
+        <w:t xml:space="preserve"> map</w:t>
+      </w:r>
+      <w:r>
+        <w:rPr>
+          <w:szCs w:val="20"/>
+        </w:rPr>
+        <w:t>s</w:t>
       </w:r>
       <w:r>
         <w:rPr>
@@ -275,13 +447,13 @@
         <w:rPr>
           <w:szCs w:val="20"/>
         </w:rPr>
-        <w:t>audio and potential</w:t>
-      </w:r>
-      <w:r>
-        <w:rPr>
-          <w:szCs w:val="20"/>
-        </w:rPr>
-        <w:t xml:space="preserve"> video</w:t>
+        <w:t xml:space="preserve">audio and </w:t>
+      </w:r>
+      <w:r>
+        <w:rPr>
+          <w:szCs w:val="20"/>
+        </w:rPr>
+        <w:t>video</w:t>
       </w:r>
       <w:r>
         <w:rPr>
@@ -327,7 +499,24 @@
           <w:spacing w:val="-2"/>
           <w:szCs w:val="20"/>
         </w:rPr>
-        <w:t xml:space="preserve">Trevor Wiens of Apropos Information Systems. </w:t>
+        <w:t xml:space="preserve">Trevor Wiens of </w:t>
+      </w:r>
+      <w:hyperlink r:id="rId7" w:history="1">
+        <w:r>
+          <w:rPr>
+            <w:rStyle w:val="Hyperlink"/>
+            <w:spacing w:val="-2"/>
+            <w:szCs w:val="20"/>
+          </w:rPr>
+          <w:t>Apropos Information Systems</w:t>
+        </w:r>
+      </w:hyperlink>
+      <w:r>
+        <w:rPr>
+          <w:spacing w:val="-2"/>
+          <w:szCs w:val="20"/>
+        </w:rPr>
+        <w:t xml:space="preserve">. </w:t>
       </w:r>
       <w:r>
         <w:rPr>
@@ -505,14 +694,33 @@
       <w:pPr>
         <w:ind w:firstLine="720"/>
         <w:rPr>
-          <w:szCs w:val="20"/>
-        </w:rPr>
-      </w:pPr>
-      <w:r>
-        <w:rPr>
-          <w:szCs w:val="20"/>
-        </w:rPr>
-        <w:t xml:space="preserve">The system should work by using </w:t>
+          <w:spacing w:val="-2"/>
+          <w:szCs w:val="20"/>
+        </w:rPr>
+      </w:pPr>
+      <w:r>
+        <w:rPr>
+          <w:szCs w:val="20"/>
+        </w:rPr>
+        <w:t xml:space="preserve">The </w:t>
+      </w:r>
+      <w:r>
+        <w:rPr>
+          <w:szCs w:val="20"/>
+        </w:rPr>
+        <w:t xml:space="preserve">functionality of the </w:t>
+      </w:r>
+      <w:r>
+        <w:rPr>
+          <w:szCs w:val="20"/>
+        </w:rPr>
+        <w:t xml:space="preserve">system </w:t>
+      </w:r>
+      <w:r>
+        <w:rPr>
+          <w:szCs w:val="20"/>
+        </w:rPr>
+        <w:t xml:space="preserve">will be </w:t>
       </w:r>
       <w:r>
         <w:rPr>
@@ -536,7 +744,7 @@
         <w:rPr>
           <w:szCs w:val="20"/>
         </w:rPr>
-        <w:t xml:space="preserve">paper geographic information system map. </w:t>
+        <w:t xml:space="preserve">paper map. </w:t>
       </w:r>
       <w:r>
         <w:rPr>
@@ -548,6 +756,24 @@
         <w:rPr>
           <w:szCs w:val="20"/>
         </w:rPr>
+        <w:t xml:space="preserve"> </w:t>
+      </w:r>
+      <w:r>
+        <w:rPr>
+          <w:szCs w:val="20"/>
+        </w:rPr>
+        <w:t>An</w:t>
+      </w:r>
+      <w:r>
+        <w:rPr>
+          <w:szCs w:val="20"/>
+        </w:rPr>
+        <w:t xml:space="preserve"> audio/video recording will capture the entire session and provide a date/time stamp for cross referencing. </w:t>
+      </w:r>
+      <w:r>
+        <w:rPr>
+          <w:szCs w:val="20"/>
+        </w:rPr>
         <w:t>When the system picks up IR signal from the pen</w:t>
       </w:r>
       <w:r>
@@ -560,19 +786,19 @@
         <w:rPr>
           <w:szCs w:val="20"/>
         </w:rPr>
-        <w:t xml:space="preserve"> the system will start</w:t>
-      </w:r>
-      <w:r>
-        <w:rPr>
-          <w:szCs w:val="20"/>
-        </w:rPr>
-        <w:t xml:space="preserve"> an audio recording of th</w:t>
-      </w:r>
-      <w:r>
-        <w:rPr>
-          <w:szCs w:val="20"/>
-        </w:rPr>
-        <w:t>e unique feature id until the end of the IR signal</w:t>
+        <w:t xml:space="preserve"> the system will </w:t>
+      </w:r>
+      <w:r>
+        <w:rPr>
+          <w:szCs w:val="20"/>
+        </w:rPr>
+        <w:t xml:space="preserve">record the coordinates from the map and the date/time stamp </w:t>
+      </w:r>
+      <w:r>
+        <w:rPr>
+          <w:szCs w:val="20"/>
+        </w:rPr>
+        <w:t>of the IR signal</w:t>
       </w:r>
       <w:r>
         <w:rPr>
@@ -586,6 +812,55 @@
         </w:rPr>
         <w:t xml:space="preserve">Wiimotes will be used as the IR sensors. </w:t>
       </w:r>
+      <w:r>
+        <w:rPr>
+          <w:spacing w:val="-2"/>
+          <w:szCs w:val="20"/>
+        </w:rPr>
+        <w:t xml:space="preserve">The physical component of the interface will be </w:t>
+      </w:r>
+      <w:r>
+        <w:rPr>
+          <w:spacing w:val="-2"/>
+          <w:szCs w:val="20"/>
+        </w:rPr>
+        <w:t>infrared</w:t>
+      </w:r>
+      <w:r>
+        <w:rPr>
+          <w:spacing w:val="-2"/>
+          <w:szCs w:val="20"/>
+        </w:rPr>
+        <w:t xml:space="preserve"> tracking hardware, in the form of a</w:t>
+      </w:r>
+      <w:r>
+        <w:rPr>
+          <w:spacing w:val="-2"/>
+          <w:szCs w:val="20"/>
+        </w:rPr>
+        <w:t>n</w:t>
+      </w:r>
+      <w:r>
+        <w:rPr>
+          <w:spacing w:val="-2"/>
+          <w:szCs w:val="20"/>
+        </w:rPr>
+        <w:t xml:space="preserve"> </w:t>
+      </w:r>
+      <w:r>
+        <w:rPr>
+          <w:spacing w:val="-2"/>
+          <w:szCs w:val="20"/>
+        </w:rPr>
+        <w:t>infrared pen and wii remote</w:t>
+      </w:r>
+      <w:r>
+        <w:rPr>
+          <w:spacing w:val="-2"/>
+          <w:szCs w:val="20"/>
+        </w:rPr>
+        <w:t xml:space="preserve">. </w:t>
+      </w:r>
     </w:p>
     <w:p>
       <w:pPr>
@@ -600,49 +875,7 @@
           <w:spacing w:val="-2"/>
           <w:szCs w:val="20"/>
         </w:rPr>
-        <w:t xml:space="preserve">The physical component of the interface will be </w:t>
-      </w:r>
-      <w:r>
-        <w:rPr>
-          <w:spacing w:val="-2"/>
-          <w:szCs w:val="20"/>
-        </w:rPr>
-        <w:t>infrared</w:t>
-      </w:r>
-      <w:r>
-        <w:rPr>
-          <w:spacing w:val="-2"/>
-          <w:szCs w:val="20"/>
-        </w:rPr>
-        <w:t xml:space="preserve"> tracking hardware, in the form of a</w:t>
-      </w:r>
-      <w:r>
-        <w:rPr>
-          <w:spacing w:val="-2"/>
-          <w:szCs w:val="20"/>
-        </w:rPr>
-        <w:t>n</w:t>
-      </w:r>
-      <w:r>
-        <w:rPr>
-          <w:spacing w:val="-2"/>
-          <w:szCs w:val="20"/>
-        </w:rPr>
-        <w:t xml:space="preserve"> </w:t>
-      </w:r>
-      <w:r>
-        <w:rPr>
-          <w:spacing w:val="-2"/>
-          <w:szCs w:val="20"/>
-        </w:rPr>
-        <w:t>infrared pen and wii remote</w:t>
-      </w:r>
-      <w:r>
-        <w:rPr>
-          <w:spacing w:val="-2"/>
-          <w:szCs w:val="20"/>
-        </w:rPr>
-        <w:t>. Th</w:t>
+        <w:t>Th</w:t>
       </w:r>
       <w:r>
         <w:rPr>
@@ -656,21 +889,28 @@
           <w:spacing w:val="-2"/>
           <w:szCs w:val="20"/>
         </w:rPr>
-        <w:t xml:space="preserve">software component </w:t>
-      </w:r>
-      <w:r>
-        <w:rPr>
-          <w:spacing w:val="-2"/>
-          <w:szCs w:val="20"/>
-        </w:rPr>
-        <w:t>will feature a simple</w:t>
-      </w:r>
-      <w:r>
-        <w:rPr>
-          <w:spacing w:val="-2"/>
-          <w:szCs w:val="20"/>
-        </w:rPr>
-        <w:t xml:space="preserve"> interface </w:t>
+        <w:t xml:space="preserve">software </w:t>
+      </w:r>
+      <w:r>
+        <w:rPr>
+          <w:spacing w:val="-2"/>
+          <w:szCs w:val="20"/>
+        </w:rPr>
+        <w:t>interface will</w:t>
+      </w:r>
+      <w:r>
+        <w:rPr>
+          <w:spacing w:val="-2"/>
+          <w:szCs w:val="20"/>
+        </w:rPr>
+        <w:t xml:space="preserve"> feature a </w:t>
+      </w:r>
+      <w:r>
+        <w:rPr>
+          <w:spacing w:val="-2"/>
+          <w:szCs w:val="20"/>
+        </w:rPr>
+        <w:t xml:space="preserve">main screen with menu bar </w:t>
       </w:r>
       <w:r>
         <w:rPr>
@@ -740,49 +980,79 @@
           <w:spacing w:val="-2"/>
           <w:szCs w:val="20"/>
         </w:rPr>
-        <w:t xml:space="preserve"> &amp; time), an interface to calibrate the infrared pen to the geographic information map, </w:t>
-      </w:r>
-      <w:r>
-        <w:rPr>
-          <w:spacing w:val="-2"/>
-          <w:szCs w:val="20"/>
-        </w:rPr>
-        <w:t xml:space="preserve">and </w:t>
-      </w:r>
-      <w:r>
-        <w:rPr>
-          <w:spacing w:val="-2"/>
-          <w:szCs w:val="20"/>
-        </w:rPr>
-        <w:t>an interface to capture the infrared annotations</w:t>
-      </w:r>
-      <w:r>
-        <w:rPr>
-          <w:spacing w:val="-2"/>
-          <w:szCs w:val="20"/>
-        </w:rPr>
-        <w:t xml:space="preserve"> and audio information</w:t>
-      </w:r>
-      <w:r>
-        <w:rPr>
-          <w:spacing w:val="-2"/>
-          <w:szCs w:val="20"/>
-        </w:rPr>
-        <w:t xml:space="preserve"> </w:t>
-      </w:r>
-      <w:r>
-        <w:rPr>
-          <w:spacing w:val="-2"/>
-          <w:szCs w:val="20"/>
-        </w:rPr>
-        <w:t>for</w:t>
-      </w:r>
-      <w:r>
-        <w:rPr>
-          <w:spacing w:val="-2"/>
-          <w:szCs w:val="20"/>
-        </w:rPr>
-        <w:t xml:space="preserve"> the map.</w:t>
+        <w:t xml:space="preserve"> &amp; time), an interface to calibrate the infrared pen to the </w:t>
+      </w:r>
+      <w:r>
+        <w:rPr>
+          <w:spacing w:val="-2"/>
+          <w:szCs w:val="20"/>
+        </w:rPr>
+        <w:t xml:space="preserve">land use </w:t>
+      </w:r>
+      <w:r>
+        <w:rPr>
+          <w:spacing w:val="-2"/>
+          <w:szCs w:val="20"/>
+        </w:rPr>
+        <w:t xml:space="preserve">map, </w:t>
+      </w:r>
+      <w:r>
+        <w:rPr>
+          <w:spacing w:val="-2"/>
+          <w:szCs w:val="20"/>
+        </w:rPr>
+        <w:t xml:space="preserve">an interface to </w:t>
+      </w:r>
+      <w:r>
+        <w:rPr>
+          <w:spacing w:val="-2"/>
+          <w:szCs w:val="20"/>
+        </w:rPr>
+        <w:t xml:space="preserve">give real time feedback of IR coordinate capture points in relation to location on the land use map, </w:t>
+      </w:r>
+      <w:r>
+        <w:rPr>
+          <w:spacing w:val="-2"/>
+          <w:szCs w:val="20"/>
+        </w:rPr>
+        <w:t xml:space="preserve"> and </w:t>
+      </w:r>
+      <w:r>
+        <w:rPr>
+          <w:spacing w:val="-2"/>
+          <w:szCs w:val="20"/>
+        </w:rPr>
+        <w:t xml:space="preserve">menu </w:t>
+      </w:r>
+      <w:bookmarkStart w:id="0" w:name="_GoBack"/>
+      <w:bookmarkEnd w:id="0"/>
+      <w:r>
+        <w:rPr>
+          <w:spacing w:val="-2"/>
+          <w:szCs w:val="20"/>
+        </w:rPr>
+        <w:t xml:space="preserve">to control </w:t>
+      </w:r>
+      <w:r>
+        <w:rPr>
+          <w:spacing w:val="-2"/>
+          <w:szCs w:val="20"/>
+        </w:rPr>
+        <w:t>video/</w:t>
+      </w:r>
+      <w:r>
+        <w:rPr>
+          <w:spacing w:val="-2"/>
+          <w:szCs w:val="20"/>
+        </w:rPr>
+        <w:t>audio recording of the session</w:t>
+      </w:r>
+      <w:r>
+        <w:rPr>
+          <w:spacing w:val="-2"/>
+          <w:szCs w:val="20"/>
+        </w:rPr>
+        <w:t>.</w:t>
       </w:r>
       <w:r>
         <w:rPr>
@@ -808,6 +1078,7 @@
           <w:u w:val="single"/>
           <w:shd w:val="clear" w:color="auto" w:fill="FFFFFF"/>
         </w:rPr>
+        <w:lastRenderedPageBreak/>
         <w:t>Evaluation</w:t>
       </w:r>
       <w:r>
@@ -1029,7 +1300,73 @@
         <w:rPr>
           <w:szCs w:val="20"/>
         </w:rPr>
-        <w:t>Trace marking on map with IR pen, digitize annotated map, compare IR coordinates with digitized map annotation coordinates. Test annotations will be a point, a line, and a rectangle</w:t>
+        <w:t xml:space="preserve">Trace marking on </w:t>
+      </w:r>
+      <w:r>
+        <w:rPr>
+          <w:szCs w:val="20"/>
+        </w:rPr>
+        <w:t xml:space="preserve">a paper </w:t>
+      </w:r>
+      <w:r>
+        <w:rPr>
+          <w:szCs w:val="20"/>
+        </w:rPr>
+        <w:t xml:space="preserve">map with IR pen, digitize annotated map, </w:t>
+      </w:r>
+      <w:r>
+        <w:rPr>
+          <w:szCs w:val="20"/>
+        </w:rPr>
+        <w:t>and compare</w:t>
+      </w:r>
+      <w:r>
+        <w:rPr>
+          <w:szCs w:val="20"/>
+        </w:rPr>
+        <w:t xml:space="preserve"> </w:t>
+      </w:r>
+      <w:r>
+        <w:rPr>
+          <w:szCs w:val="20"/>
+        </w:rPr>
+        <w:t xml:space="preserve">captured </w:t>
+      </w:r>
+      <w:r>
+        <w:rPr>
+          <w:szCs w:val="20"/>
+        </w:rPr>
+        <w:t xml:space="preserve">geo-referenced </w:t>
+      </w:r>
+      <w:r>
+        <w:rPr>
+          <w:szCs w:val="20"/>
+        </w:rPr>
+        <w:t xml:space="preserve">IR coordinates with </w:t>
+      </w:r>
+      <w:r>
+        <w:rPr>
+          <w:szCs w:val="20"/>
+        </w:rPr>
+        <w:t>paper map a</w:t>
+      </w:r>
+      <w:r>
+        <w:rPr>
+          <w:szCs w:val="20"/>
+        </w:rPr>
+        <w:t xml:space="preserve">nnotation </w:t>
+      </w:r>
+      <w:r>
+        <w:rPr>
+          <w:szCs w:val="20"/>
+        </w:rPr>
+        <w:t xml:space="preserve">geographic </w:t>
+      </w:r>
+      <w:r>
+        <w:rPr>
+          <w:szCs w:val="20"/>
+        </w:rPr>
+        <w:t>coordinates. Test annotations will be a point, a line, and a rectangle</w:t>
       </w:r>
     </w:p>
     <w:p>
@@ -1047,7 +1384,31 @@
         <w:rPr>
           <w:szCs w:val="20"/>
         </w:rPr>
-        <w:t>IR pen coord marking on paper map versus Google maps coord marking time trial</w:t>
+        <w:t xml:space="preserve">IR pen </w:t>
+      </w:r>
+      <w:r>
+        <w:rPr>
+          <w:szCs w:val="20"/>
+        </w:rPr>
+        <w:t>coordinate</w:t>
+      </w:r>
+      <w:r>
+        <w:rPr>
+          <w:szCs w:val="20"/>
+        </w:rPr>
+        <w:t xml:space="preserve"> marking on paper map versus Google maps </w:t>
+      </w:r>
+      <w:r>
+        <w:rPr>
+          <w:szCs w:val="20"/>
+        </w:rPr>
+        <w:t>coordinate</w:t>
+      </w:r>
+      <w:r>
+        <w:rPr>
+          <w:szCs w:val="20"/>
+        </w:rPr>
+        <w:t xml:space="preserve"> marking time trial</w:t>
       </w:r>
     </w:p>
     <w:p>
@@ -1065,7 +1426,6 @@
         <w:rPr>
           <w:szCs w:val="20"/>
         </w:rPr>
-        <w:lastRenderedPageBreak/>
         <w:t xml:space="preserve">IR resolution of 2 wii remotes versus 4 wii remotes </w:t>
       </w:r>
     </w:p>
@@ -1232,7 +1592,31 @@
         <w:rPr>
           <w:szCs w:val="20"/>
         </w:rPr>
-        <w:t>The client wants optical character recognition of textual map annotations.</w:t>
+        <w:t>The client needs map/audio</w:t>
+      </w:r>
+      <w:r>
+        <w:rPr>
+          <w:szCs w:val="20"/>
+        </w:rPr>
+        <w:t>/video</w:t>
+      </w:r>
+      <w:r>
+        <w:rPr>
+          <w:szCs w:val="20"/>
+        </w:rPr>
+        <w:t xml:space="preserve"> session data </w:t>
+      </w:r>
+      <w:r>
+        <w:rPr>
+          <w:szCs w:val="20"/>
+        </w:rPr>
+        <w:t>saved in a format compatible with the</w:t>
+      </w:r>
+      <w:r>
+        <w:rPr>
+          <w:szCs w:val="20"/>
+        </w:rPr>
+        <w:t xml:space="preserve"> client’s product LOUIS Heritage.</w:t>
       </w:r>
     </w:p>
     <w:p>
@@ -1250,31 +1634,49 @@
         <w:rPr>
           <w:szCs w:val="20"/>
         </w:rPr>
-        <w:t>The client needs map/audio</w:t>
-      </w:r>
-      <w:r>
-        <w:rPr>
-          <w:szCs w:val="20"/>
-        </w:rPr>
-        <w:t>/video</w:t>
-      </w:r>
-      <w:r>
-        <w:rPr>
-          <w:szCs w:val="20"/>
-        </w:rPr>
-        <w:t xml:space="preserve"> session data </w:t>
-      </w:r>
-      <w:r>
-        <w:rPr>
-          <w:szCs w:val="20"/>
-        </w:rPr>
-        <w:t>saved in a format compatible with the</w:t>
-      </w:r>
-      <w:r>
-        <w:rPr>
-          <w:szCs w:val="20"/>
-        </w:rPr>
-        <w:t xml:space="preserve"> client’s product LOUIS Heritage.</w:t>
+        <w:t>The client wants</w:t>
+      </w:r>
+      <w:r>
+        <w:rPr>
+          <w:szCs w:val="20"/>
+        </w:rPr>
+        <w:t xml:space="preserve"> a </w:t>
+      </w:r>
+      <w:r>
+        <w:rPr>
+          <w:szCs w:val="20"/>
+        </w:rPr>
+        <w:t xml:space="preserve">single </w:t>
+      </w:r>
+      <w:r>
+        <w:rPr>
+          <w:szCs w:val="20"/>
+        </w:rPr>
+        <w:t>video</w:t>
+      </w:r>
+      <w:r>
+        <w:rPr>
+          <w:szCs w:val="20"/>
+        </w:rPr>
+        <w:t xml:space="preserve">/audio </w:t>
+      </w:r>
+      <w:r>
+        <w:rPr>
+          <w:szCs w:val="20"/>
+        </w:rPr>
+        <w:t xml:space="preserve">recording </w:t>
+      </w:r>
+      <w:r>
+        <w:rPr>
+          <w:szCs w:val="20"/>
+        </w:rPr>
+        <w:t xml:space="preserve">of the </w:t>
+      </w:r>
+      <w:r>
+        <w:rPr>
+          <w:szCs w:val="20"/>
+        </w:rPr>
+        <w:t>session.</w:t>
       </w:r>
     </w:p>
     <w:p>
@@ -1292,43 +1694,19 @@
         <w:rPr>
           <w:szCs w:val="20"/>
         </w:rPr>
-        <w:t xml:space="preserve">The client wishes that a </w:t>
-      </w:r>
-      <w:r>
-        <w:rPr>
-          <w:szCs w:val="20"/>
-        </w:rPr>
-        <w:t xml:space="preserve">single </w:t>
-      </w:r>
-      <w:r>
-        <w:rPr>
-          <w:szCs w:val="20"/>
-        </w:rPr>
-        <w:t>video</w:t>
-      </w:r>
-      <w:r>
-        <w:rPr>
-          <w:szCs w:val="20"/>
-        </w:rPr>
-        <w:t xml:space="preserve">/audio </w:t>
-      </w:r>
-      <w:r>
-        <w:rPr>
-          <w:szCs w:val="20"/>
-        </w:rPr>
-        <w:t xml:space="preserve">recording </w:t>
-      </w:r>
-      <w:r>
-        <w:rPr>
-          <w:szCs w:val="20"/>
-        </w:rPr>
-        <w:t xml:space="preserve">of the </w:t>
-      </w:r>
-      <w:r>
-        <w:rPr>
-          <w:szCs w:val="20"/>
-        </w:rPr>
-        <w:t>session is also available.</w:t>
+        <w:t xml:space="preserve">The client has specified </w:t>
+      </w:r>
+      <w:r>
+        <w:rPr>
+          <w:szCs w:val="20"/>
+        </w:rPr>
+        <w:t>that the system should work with any operating systems</w:t>
+      </w:r>
+      <w:r>
+        <w:rPr>
+          <w:szCs w:val="20"/>
+        </w:rPr>
+        <w:t>.</w:t>
       </w:r>
     </w:p>
     <w:p>
@@ -1346,13 +1724,19 @@
         <w:rPr>
           <w:szCs w:val="20"/>
         </w:rPr>
-        <w:t xml:space="preserve">The client has specified </w:t>
-      </w:r>
-      <w:r>
-        <w:rPr>
-          <w:szCs w:val="20"/>
-        </w:rPr>
-        <w:t>that the system should work with any operating systems</w:t>
+        <w:t xml:space="preserve">The client specified a </w:t>
+      </w:r>
+      <w:r>
+        <w:rPr>
+          <w:szCs w:val="20"/>
+        </w:rPr>
+        <w:t>maximum</w:t>
+      </w:r>
+      <w:r>
+        <w:rPr>
+          <w:szCs w:val="20"/>
+        </w:rPr>
+        <w:t xml:space="preserve"> map size of 4 feet by 6 feet</w:t>
       </w:r>
       <w:r>
         <w:rPr>
@@ -1376,13 +1760,53 @@
         <w:rPr>
           <w:szCs w:val="20"/>
         </w:rPr>
-        <w:t>The client specified a maximun map size of 4 feet by 6 feet</w:t>
-      </w:r>
-      <w:r>
-        <w:rPr>
-          <w:szCs w:val="20"/>
-        </w:rPr>
-        <w:t>.</w:t>
+        <w:t xml:space="preserve">The client a </w:t>
+      </w:r>
+      <w:r>
+        <w:rPr>
+          <w:szCs w:val="20"/>
+        </w:rPr>
+        <w:t>maximum</w:t>
+      </w:r>
+      <w:r>
+        <w:rPr>
+          <w:szCs w:val="20"/>
+        </w:rPr>
+        <w:t xml:space="preserve"> </w:t>
+      </w:r>
+      <w:r>
+        <w:rPr>
+          <w:szCs w:val="20"/>
+        </w:rPr>
+        <w:t xml:space="preserve">map bearing surface </w:t>
+      </w:r>
+      <w:r>
+        <w:rPr>
+          <w:szCs w:val="20"/>
+        </w:rPr>
+        <w:t>of a conference room table.</w:t>
+      </w:r>
+    </w:p>
+    <w:p>
+      <w:pPr>
+        <w:rPr>
+          <w:szCs w:val="20"/>
+          <w:u w:val="single"/>
+        </w:rPr>
+      </w:pPr>
+      <w:r>
+        <w:rPr>
+          <w:szCs w:val="20"/>
+          <w:u w:val="single"/>
+        </w:rPr>
+        <w:t>Constraint Analysis</w:t>
+      </w:r>
+      <w:r>
+        <w:rPr>
+          <w:szCs w:val="20"/>
+          <w:u w:val="single"/>
+        </w:rPr>
+        <w:t>:</w:t>
       </w:r>
     </w:p>
     <w:p>
@@ -1400,47 +1824,13 @@
         <w:rPr>
           <w:szCs w:val="20"/>
         </w:rPr>
-        <w:t xml:space="preserve">The client a </w:t>
-      </w:r>
-      <w:r>
-        <w:rPr>
-          <w:szCs w:val="20"/>
-        </w:rPr>
-        <w:t xml:space="preserve">maximun </w:t>
-      </w:r>
-      <w:r>
-        <w:rPr>
-          <w:szCs w:val="20"/>
-        </w:rPr>
-        <w:t xml:space="preserve">map bearing surface </w:t>
-      </w:r>
-      <w:r>
-        <w:rPr>
-          <w:szCs w:val="20"/>
-        </w:rPr>
-        <w:t>of a conference room table.</w:t>
-      </w:r>
-    </w:p>
-    <w:p>
-      <w:pPr>
-        <w:rPr>
-          <w:szCs w:val="20"/>
-          <w:u w:val="single"/>
-        </w:rPr>
-      </w:pPr>
-      <w:r>
-        <w:rPr>
-          <w:szCs w:val="20"/>
-          <w:u w:val="single"/>
-        </w:rPr>
-        <w:t>Constraint Analysis</w:t>
-      </w:r>
-      <w:r>
-        <w:rPr>
-          <w:szCs w:val="20"/>
-          <w:u w:val="single"/>
-        </w:rPr>
-        <w:t>:</w:t>
+        <w:t>All hardware and software setup for an interview session must be done by the interviewer. Therefore, set up time should be minimal</w:t>
+      </w:r>
+      <w:r>
+        <w:rPr>
+          <w:szCs w:val="20"/>
+        </w:rPr>
+        <w:t>.</w:t>
       </w:r>
     </w:p>
     <w:p>
@@ -1458,7 +1848,19 @@
         <w:rPr>
           <w:szCs w:val="20"/>
         </w:rPr>
-        <w:t>All hardware and software setup for an interview session must be done by the interviewer. Therefore, set up time should be minimal</w:t>
+        <w:t>Furthermore, the interviewer is not an IT professional. Therefore, some, but not extensive, user training will be required.</w:t>
+      </w:r>
+      <w:r>
+        <w:rPr>
+          <w:szCs w:val="20"/>
+        </w:rPr>
+        <w:t xml:space="preserve"> The training would consist of how to setup, calibrate and use the infrared tracking hardware, and how to record audio</w:t>
+      </w:r>
+      <w:r>
+        <w:rPr>
+          <w:szCs w:val="20"/>
+        </w:rPr>
+        <w:t>/video</w:t>
       </w:r>
       <w:r>
         <w:rPr>
@@ -1482,25 +1884,20 @@
         <w:rPr>
           <w:szCs w:val="20"/>
         </w:rPr>
-        <w:t>Furthermore, the interviewer is not an IT professional. Therefore, some, but not extensive, user training will be required.</w:t>
-      </w:r>
-      <w:r>
-        <w:rPr>
-          <w:szCs w:val="20"/>
-        </w:rPr>
-        <w:t xml:space="preserve"> The training would consist of how to setup, calibrate and use the infrared tracking hardware, and how to record audio</w:t>
-      </w:r>
-      <w:r>
-        <w:rPr>
-          <w:szCs w:val="20"/>
-        </w:rPr>
-        <w:t>/video</w:t>
-      </w:r>
-      <w:r>
-        <w:rPr>
-          <w:szCs w:val="20"/>
-        </w:rPr>
-        <w:t>.</w:t>
+        <w:lastRenderedPageBreak/>
+        <w:t xml:space="preserve">Further corollary, the physical weight and size of the hardware should be in order of 2 cubic feet and </w:t>
+      </w:r>
+      <w:r>
+        <w:rPr>
+          <w:szCs w:val="20"/>
+        </w:rPr>
+        <w:t>5</w:t>
+      </w:r>
+      <w:r>
+        <w:rPr>
+          <w:szCs w:val="20"/>
+        </w:rPr>
+        <w:t xml:space="preserve"> pounds weight. </w:t>
       </w:r>
     </w:p>
     <w:p>
@@ -1518,19 +1915,31 @@
         <w:rPr>
           <w:szCs w:val="20"/>
         </w:rPr>
-        <w:t xml:space="preserve">Further corollary, the physical weight and size of the hardware should be in order of 2 cubic feet and </w:t>
-      </w:r>
-      <w:r>
-        <w:rPr>
-          <w:szCs w:val="20"/>
-        </w:rPr>
-        <w:t>5</w:t>
-      </w:r>
-      <w:r>
-        <w:rPr>
-          <w:szCs w:val="20"/>
-        </w:rPr>
-        <w:t xml:space="preserve"> pounds weight. </w:t>
+        <w:t xml:space="preserve">Due to time constraints in development, this program will only be supported </w:t>
+      </w:r>
+      <w:r>
+        <w:rPr>
+          <w:szCs w:val="20"/>
+        </w:rPr>
+        <w:t>for W</w:t>
+      </w:r>
+      <w:r>
+        <w:rPr>
+          <w:szCs w:val="20"/>
+        </w:rPr>
+        <w:t>indows</w:t>
+      </w:r>
+      <w:r>
+        <w:rPr>
+          <w:szCs w:val="20"/>
+        </w:rPr>
+        <w:t xml:space="preserve"> initially. </w:t>
+      </w:r>
+      <w:r>
+        <w:rPr>
+          <w:szCs w:val="20"/>
+        </w:rPr>
+        <w:t>If time allows then we will develop support for other operating systems.</w:t>
       </w:r>
     </w:p>
     <w:p>
@@ -1548,31 +1957,7 @@
         <w:rPr>
           <w:szCs w:val="20"/>
         </w:rPr>
-        <w:t xml:space="preserve">Due to time constraints in development, this program will only be supported </w:t>
-      </w:r>
-      <w:r>
-        <w:rPr>
-          <w:szCs w:val="20"/>
-        </w:rPr>
-        <w:t>for W</w:t>
-      </w:r>
-      <w:r>
-        <w:rPr>
-          <w:szCs w:val="20"/>
-        </w:rPr>
-        <w:t>indows</w:t>
-      </w:r>
-      <w:r>
-        <w:rPr>
-          <w:szCs w:val="20"/>
-        </w:rPr>
-        <w:t xml:space="preserve"> initially. </w:t>
-      </w:r>
-      <w:r>
-        <w:rPr>
-          <w:szCs w:val="20"/>
-        </w:rPr>
-        <w:t>If time allows then we will develop support for other operating systems.</w:t>
+        <w:t>The largest map feasible for use is 24 inches by 36 inches</w:t>
       </w:r>
     </w:p>
     <w:p>
@@ -1590,7 +1975,13 @@
         <w:rPr>
           <w:szCs w:val="20"/>
         </w:rPr>
-        <w:t>The largest map feasible for use is 24 inches by 36 inches</w:t>
+        <w:t>The smallest map bearing surface is an average kitchen table</w:t>
+      </w:r>
+      <w:r>
+        <w:rPr>
+          <w:szCs w:val="20"/>
+        </w:rPr>
+        <w:t>.</w:t>
       </w:r>
     </w:p>
     <w:p>
@@ -1608,39 +1999,7 @@
         <w:rPr>
           <w:szCs w:val="20"/>
         </w:rPr>
-        <w:t>The smallest map bearing surface is an average kitchen table</w:t>
-      </w:r>
-      <w:r>
-        <w:rPr>
-          <w:szCs w:val="20"/>
-        </w:rPr>
-        <w:t>.</w:t>
-      </w:r>
-    </w:p>
-    <w:p>
-      <w:pPr>
-        <w:pStyle w:val="ListParagraph"/>
-        <w:numPr>
-          <w:ilvl w:val="0"/>
-          <w:numId w:val="3"/>
-        </w:numPr>
-        <w:rPr>
-          <w:szCs w:val="20"/>
-        </w:rPr>
-      </w:pPr>
-      <w:r>
-        <w:rPr>
-          <w:szCs w:val="20"/>
-        </w:rPr>
-        <w:t>We will capture all IR anno</w:t>
-      </w:r>
-      <w:bookmarkStart w:id="0" w:name="_GoBack"/>
-      <w:bookmarkEnd w:id="0"/>
-      <w:r>
-        <w:rPr>
-          <w:szCs w:val="20"/>
-        </w:rPr>
-        <w:t>tations but will not be able to do optical character recognition.</w:t>
+        <w:t>We will capture all IR annotations but will not be able to do optical character recognition.</w:t>
       </w:r>
     </w:p>
     <w:p>
@@ -1673,7 +2032,7 @@
           <w:u w:val="single"/>
         </w:rPr>
       </w:pPr>
-      <w:hyperlink r:id="rId6" w:history="1">
+      <w:hyperlink r:id="rId8" w:history="1">
         <w:r>
           <w:rPr>
             <w:rStyle w:val="Hyperlink"/>
@@ -1701,6 +2060,43 @@
     <w:p>
       <w:pPr>
         <w:rPr>
+          <w:i/>
+          <w:szCs w:val="20"/>
+        </w:rPr>
+      </w:pPr>
+      <w:r>
+        <w:rPr>
+          <w:i/>
+          <w:szCs w:val="20"/>
+        </w:rPr>
+        <w:t>Scenario One:</w:t>
+      </w:r>
+      <w:r>
+        <w:rPr>
+          <w:i/>
+          <w:szCs w:val="20"/>
+        </w:rPr>
+        <w:t xml:space="preserve"> Geo-referencing Calibration of Map</w:t>
+      </w:r>
+    </w:p>
+    <w:p>
+      <w:pPr>
+        <w:rPr>
+          <w:i/>
+          <w:szCs w:val="20"/>
+        </w:rPr>
+      </w:pPr>
+      <w:r>
+        <w:rPr>
+          <w:i/>
+          <w:szCs w:val="20"/>
+        </w:rPr>
+        <w:t>Scenario Two: Basic Use of System</w:t>
+      </w:r>
+    </w:p>
+    <w:p>
+      <w:pPr>
+        <w:rPr>
           <w:szCs w:val="20"/>
           <w:u w:val="single"/>
         </w:rPr>
@@ -1710,8 +2106,44 @@
           <w:szCs w:val="20"/>
           <w:u w:val="single"/>
         </w:rPr>
-        <w:lastRenderedPageBreak/>
         <w:t>Hierarchal Task Analysis:</w:t>
+      </w:r>
+    </w:p>
+    <w:p>
+      <w:pPr>
+        <w:rPr>
+          <w:i/>
+          <w:szCs w:val="20"/>
+        </w:rPr>
+      </w:pPr>
+      <w:r>
+        <w:rPr>
+          <w:i/>
+          <w:szCs w:val="20"/>
+        </w:rPr>
+        <w:t>Scenario One:</w:t>
+      </w:r>
+      <w:r>
+        <w:rPr>
+          <w:i/>
+          <w:szCs w:val="20"/>
+        </w:rPr>
+        <w:t xml:space="preserve"> Geo-referencing Calibration of Map</w:t>
+      </w:r>
+    </w:p>
+    <w:p>
+      <w:pPr>
+        <w:rPr>
+          <w:szCs w:val="20"/>
+          <w:u w:val="single"/>
+        </w:rPr>
+      </w:pPr>
+      <w:r>
+        <w:rPr>
+          <w:i/>
+          <w:szCs w:val="20"/>
+        </w:rPr>
+        <w:t>Scenario Two: Basic Use of System</w:t>
       </w:r>
     </w:p>
     <w:p>
@@ -1769,13 +2201,7 @@
         <w:rPr>
           <w:szCs w:val="20"/>
         </w:rPr>
-        <w:t xml:space="preserve">Laptop with </w:t>
-      </w:r>
-      <w:r>
-        <w:rPr>
-          <w:szCs w:val="20"/>
-        </w:rPr>
-        <w:t>microphone</w:t>
+        <w:t>Laptop</w:t>
       </w:r>
     </w:p>
     <w:p>
@@ -1794,6 +2220,12 @@
           <w:szCs w:val="20"/>
         </w:rPr>
         <w:t>Wii remote</w:t>
+      </w:r>
+      <w:r>
+        <w:rPr>
+          <w:szCs w:val="20"/>
+        </w:rPr>
+        <w:t>s</w:t>
       </w:r>
     </w:p>
     <w:p>
@@ -1876,7 +2308,19 @@
         <w:rPr>
           <w:szCs w:val="20"/>
         </w:rPr>
-        <w:t>Paper GIS map</w:t>
+        <w:t xml:space="preserve">Paper </w:t>
+      </w:r>
+      <w:r>
+        <w:rPr>
+          <w:szCs w:val="20"/>
+        </w:rPr>
+        <w:t xml:space="preserve">land use </w:t>
+      </w:r>
+      <w:r>
+        <w:rPr>
+          <w:szCs w:val="20"/>
+        </w:rPr>
+        <w:t>map</w:t>
       </w:r>
       <w:r>
         <w:rPr>
@@ -1900,7 +2344,7 @@
         <w:rPr>
           <w:szCs w:val="20"/>
         </w:rPr>
-        <w:t>Tripod for Wii remote</w:t>
+        <w:t>Video camera on tripod</w:t>
       </w:r>
     </w:p>
     <w:p>
@@ -1986,21 +2430,6 @@
           <w:u w:val="single"/>
         </w:rPr>
       </w:pPr>
-    </w:p>
-    <w:p>
-      <w:pPr>
-        <w:rPr>
-          <w:szCs w:val="20"/>
-          <w:u w:val="single"/>
-        </w:rPr>
-      </w:pPr>
-      <w:r>
-        <w:rPr>
-          <w:szCs w:val="20"/>
-          <w:u w:val="single"/>
-        </w:rPr>
-        <w:t>Division of Labour:</w:t>
-      </w:r>
     </w:p>
     <w:p>
       <w:pPr>

</xml_diff>

<commit_message>
milestone less prototypes, full heuristic analysis, and experimental methodolgy
</commit_message>
<xml_diff>
--- a/ProjectDesignMilestone.docx
+++ b/ProjectDesignMilestone.docx
@@ -47,7 +47,14 @@
           <w:sz w:val="40"/>
           <w:szCs w:val="32"/>
         </w:rPr>
-        <w:t>Feb 7</w:t>
+        <w:t xml:space="preserve">Feb </w:t>
+      </w:r>
+      <w:r>
+        <w:rPr>
+          <w:sz w:val="40"/>
+          <w:szCs w:val="32"/>
+        </w:rPr>
+        <w:t>14</w:t>
       </w:r>
       <w:r>
         <w:rPr>
@@ -291,37 +298,43 @@
         <w:rPr>
           <w:szCs w:val="20"/>
         </w:rPr>
-        <w:t>All team members have design input</w:t>
-      </w:r>
-      <w:r>
-        <w:rPr>
-          <w:szCs w:val="20"/>
-        </w:rPr>
-        <w:t>, but one team member will be responsible for final prototype copy</w:t>
-      </w:r>
-      <w:r>
-        <w:rPr>
-          <w:szCs w:val="20"/>
-        </w:rPr>
-        <w:t xml:space="preserve">. </w:t>
-      </w:r>
-      <w:r>
-        <w:rPr>
-          <w:szCs w:val="20"/>
-        </w:rPr>
-        <w:t xml:space="preserve">Project management will generally be handled by one team member, and documentation by another. There will be one primary programmer, but all team members will contribute to the code base. One team member will </w:t>
-      </w:r>
-      <w:r>
-        <w:rPr>
-          <w:szCs w:val="20"/>
-        </w:rPr>
-        <w:t xml:space="preserve">lead the </w:t>
-      </w:r>
-      <w:r>
-        <w:rPr>
-          <w:szCs w:val="20"/>
-        </w:rPr>
-        <w:t xml:space="preserve"> experimental testing methodology</w:t>
+        <w:t xml:space="preserve">All team members have design input, but one team member will be responsible for final prototype copy. </w:t>
+      </w:r>
+      <w:r>
+        <w:rPr>
+          <w:szCs w:val="20"/>
+        </w:rPr>
+        <w:t xml:space="preserve">Project management will generally be handled by one team </w:t>
+      </w:r>
+      <w:r>
+        <w:rPr>
+          <w:szCs w:val="20"/>
+        </w:rPr>
+        <w:t>member</w:t>
+      </w:r>
+      <w:r>
+        <w:rPr>
+          <w:szCs w:val="20"/>
+        </w:rPr>
+        <w:t xml:space="preserve"> and documentation by another. There will be one primary programmer, but all team members will contribute to the code base. One team member will </w:t>
+      </w:r>
+      <w:r>
+        <w:rPr>
+          <w:szCs w:val="20"/>
+        </w:rPr>
+        <w:t xml:space="preserve">lead </w:t>
+      </w:r>
+      <w:r>
+        <w:rPr>
+          <w:szCs w:val="20"/>
+        </w:rPr>
+        <w:t>the experimental</w:t>
+      </w:r>
+      <w:r>
+        <w:rPr>
+          <w:szCs w:val="20"/>
+        </w:rPr>
+        <w:t xml:space="preserve"> testing methodology</w:t>
       </w:r>
       <w:r>
         <w:rPr>
@@ -546,12 +559,22 @@
         </w:rPr>
         <w:t xml:space="preserve"> product </w:t>
       </w:r>
-      <w:r>
-        <w:rPr>
-          <w:spacing w:val="-2"/>
-          <w:szCs w:val="20"/>
-        </w:rPr>
-        <w:t xml:space="preserve">LOUIS Heritage, </w:t>
+      <w:hyperlink r:id="rId8" w:history="1">
+        <w:r>
+          <w:rPr>
+            <w:rStyle w:val="Hyperlink"/>
+            <w:spacing w:val="-2"/>
+            <w:szCs w:val="20"/>
+          </w:rPr>
+          <w:t>LOUIS Heritage</w:t>
+        </w:r>
+      </w:hyperlink>
+      <w:r>
+        <w:rPr>
+          <w:spacing w:val="-2"/>
+          <w:szCs w:val="20"/>
+        </w:rPr>
+        <w:t xml:space="preserve">, </w:t>
       </w:r>
       <w:r>
         <w:rPr>
@@ -631,21 +654,81 @@
           <w:spacing w:val="-2"/>
           <w:szCs w:val="20"/>
         </w:rPr>
-        <w:t>s scientifically interesting because a portable</w:t>
-      </w:r>
-      <w:r>
-        <w:rPr>
-          <w:spacing w:val="-2"/>
-          <w:szCs w:val="20"/>
-        </w:rPr>
-        <w:t xml:space="preserve"> integrated media information data capture</w:t>
-      </w:r>
-      <w:r>
-        <w:rPr>
-          <w:spacing w:val="-2"/>
-          <w:szCs w:val="20"/>
-        </w:rPr>
-        <w:t xml:space="preserve"> system, based </w:t>
+        <w:t xml:space="preserve">s scientifically interesting because a </w:t>
+      </w:r>
+      <w:r>
+        <w:rPr>
+          <w:spacing w:val="-2"/>
+          <w:szCs w:val="20"/>
+        </w:rPr>
+        <w:t>portable</w:t>
+      </w:r>
+      <w:r>
+        <w:rPr>
+          <w:spacing w:val="-2"/>
+          <w:szCs w:val="20"/>
+        </w:rPr>
+        <w:t xml:space="preserve"> geographic</w:t>
+      </w:r>
+      <w:r>
+        <w:rPr>
+          <w:spacing w:val="-2"/>
+          <w:szCs w:val="20"/>
+        </w:rPr>
+        <w:t xml:space="preserve"> map annotation digital capture </w:t>
+      </w:r>
+      <w:r>
+        <w:rPr>
+          <w:spacing w:val="-2"/>
+          <w:szCs w:val="20"/>
+        </w:rPr>
+        <w:t>system</w:t>
+      </w:r>
+      <w:r>
+        <w:rPr>
+          <w:spacing w:val="-2"/>
+          <w:szCs w:val="20"/>
+        </w:rPr>
+        <w:t xml:space="preserve"> integrated with </w:t>
+      </w:r>
+      <w:hyperlink r:id="rId9" w:history="1">
+        <w:r>
+          <w:rPr>
+            <w:rStyle w:val="Hyperlink"/>
+            <w:spacing w:val="-2"/>
+            <w:szCs w:val="20"/>
+          </w:rPr>
+          <w:t>Natural Language Processing</w:t>
+        </w:r>
+        <w:r>
+          <w:rPr>
+            <w:rStyle w:val="Hyperlink"/>
+            <w:spacing w:val="-2"/>
+            <w:szCs w:val="20"/>
+          </w:rPr>
+          <w:t xml:space="preserve">  coding</w:t>
+        </w:r>
+      </w:hyperlink>
+      <w:r>
+        <w:rPr>
+          <w:spacing w:val="-2"/>
+          <w:szCs w:val="20"/>
+        </w:rPr>
+        <w:t>,</w:t>
+      </w:r>
+      <w:r>
+        <w:rPr>
+          <w:spacing w:val="-2"/>
+          <w:szCs w:val="20"/>
+        </w:rPr>
+        <w:t xml:space="preserve"> and </w:t>
+      </w:r>
+      <w:r>
+        <w:rPr>
+          <w:spacing w:val="-2"/>
+          <w:szCs w:val="20"/>
+        </w:rPr>
+        <w:t xml:space="preserve">based </w:t>
       </w:r>
       <w:r>
         <w:rPr>
@@ -680,14 +763,134 @@
           <w:spacing w:val="-2"/>
           <w:szCs w:val="20"/>
         </w:rPr>
-        <w:t xml:space="preserve">, does not currently exist. </w:t>
-      </w:r>
-      <w:r>
-        <w:rPr>
-          <w:spacing w:val="-2"/>
-          <w:szCs w:val="20"/>
-        </w:rPr>
-        <w:t>Many existing programs usually rely on a projector or anoto paper to save written content to a computer. This project aims to remove the need of these requirements for the capture system, which may be beneficial and inspirational to many other scientific developments.</w:t>
+        <w:t xml:space="preserve">, </w:t>
+      </w:r>
+      <w:r>
+        <w:rPr>
+          <w:spacing w:val="-2"/>
+          <w:szCs w:val="20"/>
+        </w:rPr>
+        <w:t>and does</w:t>
+      </w:r>
+      <w:r>
+        <w:rPr>
+          <w:spacing w:val="-2"/>
+          <w:szCs w:val="20"/>
+        </w:rPr>
+        <w:t xml:space="preserve"> not currently exist.</w:t>
+      </w:r>
+      <w:r>
+        <w:rPr>
+          <w:spacing w:val="-2"/>
+          <w:szCs w:val="20"/>
+        </w:rPr>
+        <w:t xml:space="preserve"> Current partial solutions</w:t>
+      </w:r>
+      <w:r>
+        <w:rPr>
+          <w:spacing w:val="-2"/>
+          <w:szCs w:val="20"/>
+        </w:rPr>
+        <w:t xml:space="preserve"> rely on a </w:t>
+      </w:r>
+      <w:hyperlink r:id="rId10" w:anchor="Operation_of_a_portable_ultrasonic.2C_IR_pen-based_interactive_whiteboard" w:history="1">
+        <w:r>
+          <w:rPr>
+            <w:rStyle w:val="Hyperlink"/>
+            <w:spacing w:val="-2"/>
+            <w:szCs w:val="20"/>
+          </w:rPr>
+          <w:t>projector</w:t>
+        </w:r>
+      </w:hyperlink>
+      <w:r>
+        <w:rPr>
+          <w:spacing w:val="-2"/>
+          <w:szCs w:val="20"/>
+        </w:rPr>
+        <w:t xml:space="preserve"> </w:t>
+      </w:r>
+      <w:r>
+        <w:rPr>
+          <w:spacing w:val="-2"/>
+          <w:szCs w:val="20"/>
+        </w:rPr>
+        <w:t>or a</w:t>
+      </w:r>
+      <w:r>
+        <w:rPr>
+          <w:spacing w:val="-2"/>
+          <w:szCs w:val="20"/>
+        </w:rPr>
+        <w:t xml:space="preserve"> uniquely patterned paper</w:t>
+      </w:r>
+      <w:r>
+        <w:rPr>
+          <w:spacing w:val="-2"/>
+          <w:szCs w:val="20"/>
+        </w:rPr>
+        <w:t xml:space="preserve"> and a digit</w:t>
+      </w:r>
+      <w:r>
+        <w:rPr>
+          <w:spacing w:val="-2"/>
+          <w:szCs w:val="20"/>
+        </w:rPr>
+        <w:t xml:space="preserve">al pen </w:t>
+      </w:r>
+      <w:r>
+        <w:rPr>
+          <w:spacing w:val="-2"/>
+          <w:szCs w:val="20"/>
+        </w:rPr>
+        <w:t>(such</w:t>
+      </w:r>
+      <w:r>
+        <w:rPr>
+          <w:spacing w:val="-2"/>
+          <w:szCs w:val="20"/>
+        </w:rPr>
+        <w:t xml:space="preserve"> as </w:t>
+      </w:r>
+      <w:hyperlink r:id="rId11" w:history="1">
+        <w:r>
+          <w:rPr>
+            <w:rStyle w:val="Hyperlink"/>
+            <w:spacing w:val="-2"/>
+            <w:szCs w:val="20"/>
+          </w:rPr>
+          <w:t xml:space="preserve">anoto </w:t>
+        </w:r>
+        <w:r>
+          <w:rPr>
+            <w:rStyle w:val="Hyperlink"/>
+            <w:spacing w:val="-2"/>
+            <w:szCs w:val="20"/>
+          </w:rPr>
+          <w:t xml:space="preserve">pen &amp; </w:t>
+        </w:r>
+        <w:r>
+          <w:rPr>
+            <w:rStyle w:val="Hyperlink"/>
+            <w:spacing w:val="-2"/>
+            <w:szCs w:val="20"/>
+          </w:rPr>
+          <w:t>paper</w:t>
+        </w:r>
+      </w:hyperlink>
+      <w:r>
+        <w:rPr>
+          <w:spacing w:val="-2"/>
+          <w:szCs w:val="20"/>
+        </w:rPr>
+        <w:t>) to</w:t>
+      </w:r>
+      <w:r>
+        <w:rPr>
+          <w:spacing w:val="-2"/>
+          <w:szCs w:val="20"/>
+        </w:rPr>
+        <w:t xml:space="preserve"> save written content to a computer. This project aims to remove the need of these requirements for the capture system, which may be beneficial and inspirational to many other scientific developments.</w:t>
       </w:r>
     </w:p>
     <w:p>
@@ -774,7 +977,19 @@
         <w:rPr>
           <w:szCs w:val="20"/>
         </w:rPr>
-        <w:t>When the system picks up IR signal from the pen</w:t>
+        <w:t xml:space="preserve">When the system picks up </w:t>
+      </w:r>
+      <w:r>
+        <w:rPr>
+          <w:szCs w:val="20"/>
+        </w:rPr>
+        <w:t>infrared</w:t>
+      </w:r>
+      <w:r>
+        <w:rPr>
+          <w:szCs w:val="20"/>
+        </w:rPr>
+        <w:t xml:space="preserve"> signal from the pen</w:t>
       </w:r>
       <w:r>
         <w:rPr>
@@ -798,7 +1013,19 @@
         <w:rPr>
           <w:szCs w:val="20"/>
         </w:rPr>
-        <w:t>of the IR signal</w:t>
+        <w:t xml:space="preserve">of the </w:t>
+      </w:r>
+      <w:r>
+        <w:rPr>
+          <w:szCs w:val="20"/>
+        </w:rPr>
+        <w:t>infrared</w:t>
+      </w:r>
+      <w:r>
+        <w:rPr>
+          <w:szCs w:val="20"/>
+        </w:rPr>
+        <w:t xml:space="preserve"> signal</w:t>
       </w:r>
       <w:r>
         <w:rPr>
@@ -810,35 +1037,189 @@
         <w:rPr>
           <w:szCs w:val="20"/>
         </w:rPr>
-        <w:t xml:space="preserve">Wiimotes will be used as the IR sensors. </w:t>
-      </w:r>
-      <w:r>
-        <w:rPr>
-          <w:spacing w:val="-2"/>
-          <w:szCs w:val="20"/>
-        </w:rPr>
-        <w:t xml:space="preserve">The physical component of the interface will be </w:t>
-      </w:r>
-      <w:r>
-        <w:rPr>
-          <w:spacing w:val="-2"/>
+        <w:t xml:space="preserve">Wiimotes will be used as the </w:t>
+      </w:r>
+      <w:r>
+        <w:rPr>
           <w:szCs w:val="20"/>
         </w:rPr>
         <w:t>infrared</w:t>
       </w:r>
       <w:r>
         <w:rPr>
-          <w:spacing w:val="-2"/>
-          <w:szCs w:val="20"/>
-        </w:rPr>
-        <w:t xml:space="preserve"> tracking hardware, in the form of a</w:t>
-      </w:r>
-      <w:r>
-        <w:rPr>
-          <w:spacing w:val="-2"/>
-          <w:szCs w:val="20"/>
-        </w:rPr>
-        <w:t>n</w:t>
+          <w:szCs w:val="20"/>
+        </w:rPr>
+        <w:t xml:space="preserve"> sensors. </w:t>
+      </w:r>
+    </w:p>
+    <w:p>
+      <w:pPr>
+        <w:ind w:firstLine="720"/>
+        <w:rPr>
+          <w:spacing w:val="-2"/>
+          <w:szCs w:val="20"/>
+        </w:rPr>
+      </w:pPr>
+      <w:r>
+        <w:rPr>
+          <w:spacing w:val="-2"/>
+          <w:szCs w:val="20"/>
+        </w:rPr>
+        <w:t>Th</w:t>
+      </w:r>
+      <w:r>
+        <w:rPr>
+          <w:spacing w:val="-2"/>
+          <w:szCs w:val="20"/>
+        </w:rPr>
+        <w:t xml:space="preserve">e </w:t>
+      </w:r>
+      <w:r>
+        <w:rPr>
+          <w:spacing w:val="-2"/>
+          <w:szCs w:val="20"/>
+        </w:rPr>
+        <w:t xml:space="preserve">software </w:t>
+      </w:r>
+      <w:r>
+        <w:rPr>
+          <w:spacing w:val="-2"/>
+          <w:szCs w:val="20"/>
+        </w:rPr>
+        <w:t>interface will</w:t>
+      </w:r>
+      <w:r>
+        <w:rPr>
+          <w:spacing w:val="-2"/>
+          <w:szCs w:val="20"/>
+        </w:rPr>
+        <w:t xml:space="preserve"> feature a </w:t>
+      </w:r>
+      <w:r>
+        <w:rPr>
+          <w:spacing w:val="-2"/>
+          <w:szCs w:val="20"/>
+        </w:rPr>
+        <w:t xml:space="preserve">main screen with menu bar </w:t>
+      </w:r>
+      <w:r>
+        <w:rPr>
+          <w:spacing w:val="-2"/>
+          <w:szCs w:val="20"/>
+        </w:rPr>
+        <w:t>that lets a user</w:t>
+      </w:r>
+      <w:r>
+        <w:rPr>
+          <w:spacing w:val="-2"/>
+          <w:szCs w:val="20"/>
+        </w:rPr>
+        <w:t xml:space="preserve"> enter basic session info on a laptop (m</w:t>
+      </w:r>
+      <w:r>
+        <w:rPr>
+          <w:spacing w:val="-2"/>
+          <w:szCs w:val="20"/>
+        </w:rPr>
+        <w:t xml:space="preserve">ap </w:t>
+      </w:r>
+      <w:r>
+        <w:rPr>
+          <w:spacing w:val="-2"/>
+          <w:szCs w:val="20"/>
+        </w:rPr>
+        <w:t>unique identifier</w:t>
+      </w:r>
+      <w:r>
+        <w:rPr>
+          <w:spacing w:val="-2"/>
+          <w:szCs w:val="20"/>
+        </w:rPr>
+        <w:t xml:space="preserve">, </w:t>
+      </w:r>
+      <w:r>
+        <w:rPr>
+          <w:spacing w:val="-2"/>
+          <w:szCs w:val="20"/>
+        </w:rPr>
+        <w:t>interviewer</w:t>
+      </w:r>
+      <w:r>
+        <w:rPr>
+          <w:spacing w:val="-2"/>
+          <w:szCs w:val="20"/>
+        </w:rPr>
+        <w:t>(s)</w:t>
+      </w:r>
+      <w:r>
+        <w:rPr>
+          <w:spacing w:val="-2"/>
+          <w:szCs w:val="20"/>
+        </w:rPr>
+        <w:t>, interviewee(s), d</w:t>
+      </w:r>
+      <w:r>
+        <w:rPr>
+          <w:spacing w:val="-2"/>
+          <w:szCs w:val="20"/>
+        </w:rPr>
+        <w:t>ate</w:t>
+      </w:r>
+      <w:r>
+        <w:rPr>
+          <w:spacing w:val="-2"/>
+          <w:szCs w:val="20"/>
+        </w:rPr>
+        <w:t xml:space="preserve"> &amp; time), an interface to calibrate the infrared pen to the </w:t>
+      </w:r>
+      <w:r>
+        <w:rPr>
+          <w:spacing w:val="-2"/>
+          <w:szCs w:val="20"/>
+        </w:rPr>
+        <w:t xml:space="preserve">land use </w:t>
+      </w:r>
+      <w:r>
+        <w:rPr>
+          <w:spacing w:val="-2"/>
+          <w:szCs w:val="20"/>
+        </w:rPr>
+        <w:t xml:space="preserve">map, </w:t>
+      </w:r>
+      <w:r>
+        <w:rPr>
+          <w:spacing w:val="-2"/>
+          <w:szCs w:val="20"/>
+        </w:rPr>
+        <w:t xml:space="preserve">an interface to </w:t>
+      </w:r>
+      <w:r>
+        <w:rPr>
+          <w:spacing w:val="-2"/>
+          <w:szCs w:val="20"/>
+        </w:rPr>
+        <w:t xml:space="preserve">give real time feedback of </w:t>
+      </w:r>
+      <w:r>
+        <w:rPr>
+          <w:spacing w:val="-2"/>
+          <w:szCs w:val="20"/>
+        </w:rPr>
+        <w:t>infrared</w:t>
+      </w:r>
+      <w:r>
+        <w:rPr>
+          <w:spacing w:val="-2"/>
+          <w:szCs w:val="20"/>
+        </w:rPr>
+        <w:t xml:space="preserve"> coordinate capture points in relation to location on the land use map</w:t>
+      </w:r>
+      <w:r>
+        <w:rPr>
+          <w:spacing w:val="-2"/>
+          <w:szCs w:val="20"/>
+        </w:rPr>
+        <w:t>, and</w:t>
       </w:r>
       <w:r>
         <w:rPr>
@@ -852,186 +1233,7 @@
           <w:spacing w:val="-2"/>
           <w:szCs w:val="20"/>
         </w:rPr>
-        <w:t>infrared pen and wii remote</w:t>
-      </w:r>
-      <w:r>
-        <w:rPr>
-          <w:spacing w:val="-2"/>
-          <w:szCs w:val="20"/>
-        </w:rPr>
-        <w:t xml:space="preserve">. </w:t>
-      </w:r>
-    </w:p>
-    <w:p>
-      <w:pPr>
-        <w:ind w:firstLine="720"/>
-        <w:rPr>
-          <w:spacing w:val="-2"/>
-          <w:szCs w:val="20"/>
-        </w:rPr>
-      </w:pPr>
-      <w:r>
-        <w:rPr>
-          <w:spacing w:val="-2"/>
-          <w:szCs w:val="20"/>
-        </w:rPr>
-        <w:t>Th</w:t>
-      </w:r>
-      <w:r>
-        <w:rPr>
-          <w:spacing w:val="-2"/>
-          <w:szCs w:val="20"/>
-        </w:rPr>
-        <w:t xml:space="preserve">e </w:t>
-      </w:r>
-      <w:r>
-        <w:rPr>
-          <w:spacing w:val="-2"/>
-          <w:szCs w:val="20"/>
-        </w:rPr>
-        <w:t xml:space="preserve">software </w:t>
-      </w:r>
-      <w:r>
-        <w:rPr>
-          <w:spacing w:val="-2"/>
-          <w:szCs w:val="20"/>
-        </w:rPr>
-        <w:t>interface will</w:t>
-      </w:r>
-      <w:r>
-        <w:rPr>
-          <w:spacing w:val="-2"/>
-          <w:szCs w:val="20"/>
-        </w:rPr>
-        <w:t xml:space="preserve"> feature a </w:t>
-      </w:r>
-      <w:r>
-        <w:rPr>
-          <w:spacing w:val="-2"/>
-          <w:szCs w:val="20"/>
-        </w:rPr>
-        <w:t xml:space="preserve">main screen with menu bar </w:t>
-      </w:r>
-      <w:r>
-        <w:rPr>
-          <w:spacing w:val="-2"/>
-          <w:szCs w:val="20"/>
-        </w:rPr>
-        <w:t>that lets a user</w:t>
-      </w:r>
-      <w:r>
-        <w:rPr>
-          <w:spacing w:val="-2"/>
-          <w:szCs w:val="20"/>
-        </w:rPr>
-        <w:t xml:space="preserve"> enter basic session info on a laptop (m</w:t>
-      </w:r>
-      <w:r>
-        <w:rPr>
-          <w:spacing w:val="-2"/>
-          <w:szCs w:val="20"/>
-        </w:rPr>
-        <w:t xml:space="preserve">ap </w:t>
-      </w:r>
-      <w:r>
-        <w:rPr>
-          <w:spacing w:val="-2"/>
-          <w:szCs w:val="20"/>
-        </w:rPr>
-        <w:t>unique identifier</w:t>
-      </w:r>
-      <w:r>
-        <w:rPr>
-          <w:spacing w:val="-2"/>
-          <w:szCs w:val="20"/>
-        </w:rPr>
-        <w:t xml:space="preserve">, </w:t>
-      </w:r>
-      <w:r>
-        <w:rPr>
-          <w:spacing w:val="-2"/>
-          <w:szCs w:val="20"/>
-        </w:rPr>
-        <w:t>interviewer</w:t>
-      </w:r>
-      <w:r>
-        <w:rPr>
-          <w:spacing w:val="-2"/>
-          <w:szCs w:val="20"/>
-        </w:rPr>
-        <w:t>(s)</w:t>
-      </w:r>
-      <w:r>
-        <w:rPr>
-          <w:spacing w:val="-2"/>
-          <w:szCs w:val="20"/>
-        </w:rPr>
-        <w:t>, interviewee(s), d</w:t>
-      </w:r>
-      <w:r>
-        <w:rPr>
-          <w:spacing w:val="-2"/>
-          <w:szCs w:val="20"/>
-        </w:rPr>
-        <w:t>ate</w:t>
-      </w:r>
-      <w:r>
-        <w:rPr>
-          <w:spacing w:val="-2"/>
-          <w:szCs w:val="20"/>
-        </w:rPr>
-        <w:t xml:space="preserve"> &amp; time), an interface to calibrate the infrared pen to the </w:t>
-      </w:r>
-      <w:r>
-        <w:rPr>
-          <w:spacing w:val="-2"/>
-          <w:szCs w:val="20"/>
-        </w:rPr>
-        <w:t xml:space="preserve">land use </w:t>
-      </w:r>
-      <w:r>
-        <w:rPr>
-          <w:spacing w:val="-2"/>
-          <w:szCs w:val="20"/>
-        </w:rPr>
-        <w:t xml:space="preserve">map, </w:t>
-      </w:r>
-      <w:r>
-        <w:rPr>
-          <w:spacing w:val="-2"/>
-          <w:szCs w:val="20"/>
-        </w:rPr>
-        <w:t xml:space="preserve">an interface to </w:t>
-      </w:r>
-      <w:r>
-        <w:rPr>
-          <w:spacing w:val="-2"/>
-          <w:szCs w:val="20"/>
-        </w:rPr>
-        <w:t xml:space="preserve">give real time feedback of IR coordinate capture points in relation to location on the land use map, </w:t>
-      </w:r>
-      <w:r>
-        <w:rPr>
-          <w:spacing w:val="-2"/>
-          <w:szCs w:val="20"/>
-        </w:rPr>
-        <w:t xml:space="preserve"> and </w:t>
-      </w:r>
-      <w:r>
-        <w:rPr>
-          <w:spacing w:val="-2"/>
-          <w:szCs w:val="20"/>
-        </w:rPr>
-        <w:t xml:space="preserve">menu </w:t>
-      </w:r>
-      <w:bookmarkStart w:id="0" w:name="_GoBack"/>
-      <w:bookmarkEnd w:id="0"/>
-      <w:r>
-        <w:rPr>
-          <w:spacing w:val="-2"/>
-          <w:szCs w:val="20"/>
-        </w:rPr>
-        <w:t xml:space="preserve">to control </w:t>
+        <w:t xml:space="preserve">menu to control </w:t>
       </w:r>
       <w:r>
         <w:rPr>
@@ -2014,6 +2216,60 @@
           <w:szCs w:val="20"/>
           <w:u w:val="single"/>
         </w:rPr>
+        <w:br w:type="page"/>
+      </w:r>
+    </w:p>
+    <w:p>
+      <w:pPr>
+        <w:rPr>
+          <w:szCs w:val="20"/>
+          <w:u w:val="single"/>
+        </w:rPr>
+      </w:pPr>
+      <w:r>
+        <w:rPr>
+          <w:szCs w:val="20"/>
+          <w:u w:val="single"/>
+        </w:rPr>
+        <w:lastRenderedPageBreak/>
+        <w:t>Paper Prototypes</w:t>
+      </w:r>
+      <w:r>
+        <w:rPr>
+          <w:szCs w:val="20"/>
+          <w:u w:val="single"/>
+        </w:rPr>
+        <w:t>:</w:t>
+      </w:r>
+    </w:p>
+    <w:p>
+      <w:pPr>
+        <w:rPr>
+          <w:szCs w:val="20"/>
+          <w:u w:val="single"/>
+        </w:rPr>
+      </w:pPr>
+      <w:r>
+        <w:rPr>
+          <w:szCs w:val="20"/>
+          <w:u w:val="single"/>
+        </w:rPr>
+        <w:br w:type="page"/>
+      </w:r>
+    </w:p>
+    <w:p>
+      <w:pPr>
+        <w:rPr>
+          <w:szCs w:val="20"/>
+          <w:u w:val="single"/>
+        </w:rPr>
+      </w:pPr>
+      <w:r>
+        <w:rPr>
+          <w:szCs w:val="20"/>
+          <w:u w:val="single"/>
+        </w:rPr>
+        <w:lastRenderedPageBreak/>
         <w:t>Heuristic Analysis</w:t>
       </w:r>
       <w:r>
@@ -2026,13 +2282,68 @@
     </w:p>
     <w:p>
       <w:pPr>
+        <w:rPr>
+          <w:szCs w:val="20"/>
+        </w:rPr>
+      </w:pPr>
+      <w:r>
+        <w:rPr>
+          <w:szCs w:val="20"/>
+        </w:rPr>
+        <w:t>A h</w:t>
+      </w:r>
+      <w:r>
+        <w:rPr>
+          <w:szCs w:val="20"/>
+        </w:rPr>
+        <w:t xml:space="preserve">euristic analysis will be conducted </w:t>
+      </w:r>
+      <w:r>
+        <w:rPr>
+          <w:szCs w:val="20"/>
+        </w:rPr>
+        <w:t xml:space="preserve">per the guidelines suggested by Jakob Neilsen. The analysis will </w:t>
+      </w:r>
+      <w:r>
+        <w:rPr>
+          <w:szCs w:val="20"/>
+        </w:rPr>
+        <w:t xml:space="preserve">be done by 3 </w:t>
+      </w:r>
+      <w:r>
+        <w:rPr>
+          <w:szCs w:val="20"/>
+        </w:rPr>
+        <w:t>team members</w:t>
+      </w:r>
+      <w:r>
+        <w:rPr>
+          <w:szCs w:val="20"/>
+        </w:rPr>
+        <w:t>, taking the average of the ratings</w:t>
+      </w:r>
+      <w:r>
+        <w:rPr>
+          <w:szCs w:val="20"/>
+        </w:rPr>
+        <w:t>.</w:t>
+      </w:r>
+      <w:r>
+        <w:rPr>
+          <w:szCs w:val="20"/>
+        </w:rPr>
+        <w:t xml:space="preserve"> </w:t>
+      </w:r>
+    </w:p>
+    <w:p>
+      <w:pPr>
         <w:ind w:firstLine="720"/>
         <w:rPr>
-          <w:szCs w:val="20"/>
-          <w:u w:val="single"/>
-        </w:rPr>
-      </w:pPr>
-      <w:hyperlink r:id="rId8" w:history="1">
+          <w:rStyle w:val="Hyperlink"/>
+          <w:szCs w:val="20"/>
+        </w:rPr>
+      </w:pPr>
+      <w:hyperlink r:id="rId12" w:history="1">
         <w:r>
           <w:rPr>
             <w:rStyle w:val="Hyperlink"/>
@@ -2044,16 +2355,417 @@
     </w:p>
     <w:p>
       <w:pPr>
+        <w:ind w:firstLine="720"/>
         <w:rPr>
           <w:szCs w:val="20"/>
           <w:u w:val="single"/>
         </w:rPr>
       </w:pPr>
-      <w:r>
+      <w:hyperlink r:id="rId13" w:history="1">
+        <w:r>
+          <w:rPr>
+            <w:rStyle w:val="Hyperlink"/>
+            <w:szCs w:val="20"/>
+          </w:rPr>
+          <w:t>http://www.nngroup.com/articles/ten-usability-heuristics/</w:t>
+        </w:r>
+      </w:hyperlink>
+    </w:p>
+    <w:p>
+      <w:pPr>
+        <w:ind w:firstLine="720"/>
         <w:rPr>
           <w:szCs w:val="20"/>
           <w:u w:val="single"/>
         </w:rPr>
+      </w:pPr>
+      <w:hyperlink r:id="rId14" w:history="1">
+        <w:r>
+          <w:rPr>
+            <w:rStyle w:val="Hyperlink"/>
+            <w:szCs w:val="20"/>
+          </w:rPr>
+          <w:t>http://www.nngroup.com/articles/how-to-rate-t</w:t>
+        </w:r>
+        <w:r>
+          <w:rPr>
+            <w:rStyle w:val="Hyperlink"/>
+            <w:szCs w:val="20"/>
+          </w:rPr>
+          <w:t>he-severity-of-usability-problems/</w:t>
+        </w:r>
+      </w:hyperlink>
+    </w:p>
+    <w:p>
+      <w:pPr>
+        <w:rPr>
+          <w:i/>
+        </w:rPr>
+      </w:pPr>
+      <w:r>
+        <w:rPr>
+          <w:rFonts w:eastAsia="Times New Roman" w:cs="Times New Roman"/>
+          <w:i/>
+          <w:lang w:val="en-GB" w:eastAsia="en-GB"/>
+        </w:rPr>
+        <w:t xml:space="preserve">The following 0 to 4 rating scale </w:t>
+      </w:r>
+      <w:r>
+        <w:rPr>
+          <w:rFonts w:eastAsia="Times New Roman" w:cs="Times New Roman"/>
+          <w:i/>
+          <w:lang w:val="en-GB" w:eastAsia="en-GB"/>
+        </w:rPr>
+        <w:t>will</w:t>
+      </w:r>
+      <w:r>
+        <w:rPr>
+          <w:rFonts w:eastAsia="Times New Roman" w:cs="Times New Roman"/>
+          <w:i/>
+          <w:lang w:val="en-GB" w:eastAsia="en-GB"/>
+        </w:rPr>
+        <w:t xml:space="preserve"> be used to rate the severity of usability problems: </w:t>
+      </w:r>
+    </w:p>
+    <w:p>
+      <w:pPr>
+        <w:spacing w:after="100" w:line="240" w:lineRule="auto"/>
+        <w:rPr>
+          <w:rFonts w:eastAsia="Times New Roman" w:cs="Times New Roman"/>
+          <w:lang w:val="en-GB" w:eastAsia="en-GB"/>
+        </w:rPr>
+      </w:pPr>
+      <w:r>
+        <w:rPr>
+          <w:rFonts w:eastAsia="Times New Roman" w:cs="Times New Roman"/>
+          <w:b/>
+          <w:bCs/>
+          <w:lang w:val="en-GB" w:eastAsia="en-GB"/>
+        </w:rPr>
+        <w:t xml:space="preserve">0 </w:t>
+      </w:r>
+      <w:r>
+        <w:rPr>
+          <w:rFonts w:eastAsia="Times New Roman" w:cs="Times New Roman"/>
+          <w:lang w:val="en-GB" w:eastAsia="en-GB"/>
+        </w:rPr>
+        <w:t xml:space="preserve">= I don't agree that this is a usability problem at all </w:t>
+      </w:r>
+      <w:r>
+        <w:rPr>
+          <w:rFonts w:eastAsia="Times New Roman" w:cs="Times New Roman"/>
+          <w:lang w:val="en-GB" w:eastAsia="en-GB"/>
+        </w:rPr>
+        <w:br/>
+      </w:r>
+      <w:r>
+        <w:rPr>
+          <w:rFonts w:eastAsia="Times New Roman" w:cs="Times New Roman"/>
+          <w:b/>
+          <w:bCs/>
+          <w:lang w:val="en-GB" w:eastAsia="en-GB"/>
+        </w:rPr>
+        <w:t xml:space="preserve">1 </w:t>
+      </w:r>
+      <w:r>
+        <w:rPr>
+          <w:rFonts w:eastAsia="Times New Roman" w:cs="Times New Roman"/>
+          <w:lang w:val="en-GB" w:eastAsia="en-GB"/>
+        </w:rPr>
+        <w:t xml:space="preserve">= Cosmetic problem only: need not be fixed unless extra time is available on project </w:t>
+      </w:r>
+      <w:r>
+        <w:rPr>
+          <w:rFonts w:eastAsia="Times New Roman" w:cs="Times New Roman"/>
+          <w:lang w:val="en-GB" w:eastAsia="en-GB"/>
+        </w:rPr>
+        <w:br/>
+      </w:r>
+      <w:r>
+        <w:rPr>
+          <w:rFonts w:eastAsia="Times New Roman" w:cs="Times New Roman"/>
+          <w:b/>
+          <w:bCs/>
+          <w:lang w:val="en-GB" w:eastAsia="en-GB"/>
+        </w:rPr>
+        <w:t xml:space="preserve">2 </w:t>
+      </w:r>
+      <w:r>
+        <w:rPr>
+          <w:rFonts w:eastAsia="Times New Roman" w:cs="Times New Roman"/>
+          <w:lang w:val="en-GB" w:eastAsia="en-GB"/>
+        </w:rPr>
+        <w:t xml:space="preserve">= Minor usability problem: fixing this should be given low priority </w:t>
+      </w:r>
+      <w:r>
+        <w:rPr>
+          <w:rFonts w:eastAsia="Times New Roman" w:cs="Times New Roman"/>
+          <w:lang w:val="en-GB" w:eastAsia="en-GB"/>
+        </w:rPr>
+        <w:br/>
+      </w:r>
+      <w:r>
+        <w:rPr>
+          <w:rFonts w:eastAsia="Times New Roman" w:cs="Times New Roman"/>
+          <w:b/>
+          <w:bCs/>
+          <w:lang w:val="en-GB" w:eastAsia="en-GB"/>
+        </w:rPr>
+        <w:t xml:space="preserve">3 </w:t>
+      </w:r>
+      <w:r>
+        <w:rPr>
+          <w:rFonts w:eastAsia="Times New Roman" w:cs="Times New Roman"/>
+          <w:lang w:val="en-GB" w:eastAsia="en-GB"/>
+        </w:rPr>
+        <w:t xml:space="preserve">= Major usability problem: important to fix, so should be given high priority </w:t>
+      </w:r>
+      <w:r>
+        <w:rPr>
+          <w:rFonts w:eastAsia="Times New Roman" w:cs="Times New Roman"/>
+          <w:lang w:val="en-GB" w:eastAsia="en-GB"/>
+        </w:rPr>
+        <w:br/>
+      </w:r>
+      <w:r>
+        <w:rPr>
+          <w:rFonts w:eastAsia="Times New Roman" w:cs="Times New Roman"/>
+          <w:b/>
+          <w:bCs/>
+          <w:lang w:val="en-GB" w:eastAsia="en-GB"/>
+        </w:rPr>
+        <w:t xml:space="preserve">4 </w:t>
+      </w:r>
+      <w:r>
+        <w:rPr>
+          <w:rFonts w:eastAsia="Times New Roman" w:cs="Times New Roman"/>
+          <w:lang w:val="en-GB" w:eastAsia="en-GB"/>
+        </w:rPr>
+        <w:t xml:space="preserve">= Usability catastrophe: imperative to fix this before product can be released </w:t>
+      </w:r>
+    </w:p>
+    <w:p>
+      <w:pPr>
+        <w:rPr>
+          <w:i/>
+        </w:rPr>
+      </w:pPr>
+      <w:r>
+        <w:rPr>
+          <w:i/>
+        </w:rPr>
+        <w:t xml:space="preserve">The following 10 heursitics </w:t>
+      </w:r>
+      <w:r>
+        <w:rPr>
+          <w:i/>
+        </w:rPr>
+        <w:t>will be used:</w:t>
+      </w:r>
+    </w:p>
+    <w:p>
+      <w:pPr>
+        <w:rPr>
+          <w:rStyle w:val="Strong"/>
+        </w:rPr>
+      </w:pPr>
+      <w:r>
+        <w:rPr>
+          <w:rStyle w:val="Strong"/>
+        </w:rPr>
+        <w:t>Visibility of system status</w:t>
+      </w:r>
+    </w:p>
+    <w:p>
+      <w:r>
+        <w:t>The system should always keep users informed about what is going on, through appropriate feedback within reasonable time.</w:t>
+      </w:r>
+    </w:p>
+    <w:p>
+      <w:r>
+        <w:rPr>
+          <w:rStyle w:val="Strong"/>
+        </w:rPr>
+        <w:t>Match between system and the real world</w:t>
+      </w:r>
+    </w:p>
+    <w:p>
+      <w:r>
+        <w:t>The system should speak the users' language, with words, phrases and concepts familiar to the user, rather than system-oriented terms. Follow real-world conventions, making information appear in a natural and logical order.</w:t>
+      </w:r>
+    </w:p>
+    <w:p>
+      <w:r>
+        <w:rPr>
+          <w:rStyle w:val="Strong"/>
+        </w:rPr>
+        <w:t>User control and freedom</w:t>
+      </w:r>
+    </w:p>
+    <w:p>
+      <w:r>
+        <w:t>Users often choose system functions by mistake and will need a clearly marked "emergency exit" to leave the unwanted state without having to go through an extended dialogue. Support undo and redo.</w:t>
+      </w:r>
+    </w:p>
+    <w:p>
+      <w:r>
+        <w:rPr>
+          <w:rStyle w:val="Strong"/>
+        </w:rPr>
+        <w:t>Consistency and standards</w:t>
+      </w:r>
+    </w:p>
+    <w:p>
+      <w:r>
+        <w:t>Users should not have to wonder whether different words, situations, or actions mean the same thing. Follow platform conventions.</w:t>
+      </w:r>
+    </w:p>
+    <w:p>
+      <w:r>
+        <w:rPr>
+          <w:rStyle w:val="Strong"/>
+        </w:rPr>
+        <w:t>Error prevention</w:t>
+      </w:r>
+    </w:p>
+    <w:p>
+      <w:r>
+        <w:t>Even better than good error messages is a careful design which prevents a problem from occurring in the first place. Either eliminate error-prone conditions or check for them and present users with a confirmation option before they commit to the action. </w:t>
+      </w:r>
+    </w:p>
+    <w:p>
+      <w:pPr>
+        <w:rPr>
+          <w:rStyle w:val="Strong"/>
+        </w:rPr>
+      </w:pPr>
+    </w:p>
+    <w:p>
+      <w:r>
+        <w:rPr>
+          <w:rStyle w:val="Strong"/>
+        </w:rPr>
+        <w:lastRenderedPageBreak/>
+        <w:t>Recognition rather than recall</w:t>
+      </w:r>
+    </w:p>
+    <w:p>
+      <w:r>
+        <w:t>Minimize the user's memory load by making objects, actions, and options visible. The user should not have to remember information from one part of the dialogue to another. Instructions for use of the system should be visible or easily retrievable whenever appropriate.</w:t>
+      </w:r>
+    </w:p>
+    <w:p>
+      <w:r>
+        <w:rPr>
+          <w:rStyle w:val="Strong"/>
+        </w:rPr>
+        <w:t>Flexibility and efficiency of use</w:t>
+      </w:r>
+    </w:p>
+    <w:p>
+      <w:r>
+        <w:t>Accelerators -- unseen by the novice user -- may often speed up the interaction for the expert user such that the system can cater to both inexperienced and experienced users. Allow users to tailor frequent actions. </w:t>
+      </w:r>
+    </w:p>
+    <w:p>
+      <w:r>
+        <w:rPr>
+          <w:rStyle w:val="Strong"/>
+        </w:rPr>
+        <w:t>Aesthetic and minimalist design</w:t>
+      </w:r>
+    </w:p>
+    <w:p>
+      <w:r>
+        <w:t>Dialogues should not contain information which is irrelevant or rarely needed. Every extra unit of information in a dialogue competes with the relevant units of information and diminishes their relative visibility. </w:t>
+      </w:r>
+    </w:p>
+    <w:p>
+      <w:r>
+        <w:rPr>
+          <w:rStyle w:val="Strong"/>
+        </w:rPr>
+        <w:t>Help users recognize, diagnose, and recover from errors</w:t>
+      </w:r>
+    </w:p>
+    <w:p>
+      <w:r>
+        <w:t>Error messages should be expressed in plain language (no codes), precisely indicate the problem, and constructively suggest a solution. </w:t>
+      </w:r>
+    </w:p>
+    <w:p>
+      <w:r>
+        <w:rPr>
+          <w:rStyle w:val="Strong"/>
+        </w:rPr>
+        <w:t>Help and documentation</w:t>
+      </w:r>
+    </w:p>
+    <w:p>
+      <w:r>
+        <w:t>Even though it is better if the system can be used without documentation, it may be necessary to provide help and documentation. Any such information should be easy to search, focused on the user's task, list concrete steps to be carried out, and not be too large.</w:t>
+      </w:r>
+    </w:p>
+    <w:p>
+      <w:pPr>
+        <w:rPr>
+          <w:szCs w:val="20"/>
+          <w:u w:val="single"/>
+        </w:rPr>
+      </w:pPr>
+    </w:p>
+    <w:p>
+      <w:pPr>
+        <w:rPr>
+          <w:szCs w:val="20"/>
+          <w:u w:val="single"/>
+        </w:rPr>
+      </w:pPr>
+    </w:p>
+    <w:p>
+      <w:pPr>
+        <w:rPr>
+          <w:szCs w:val="20"/>
+          <w:u w:val="single"/>
+        </w:rPr>
+      </w:pPr>
+    </w:p>
+    <w:p>
+      <w:pPr>
+        <w:rPr>
+          <w:szCs w:val="20"/>
+          <w:u w:val="single"/>
+        </w:rPr>
+      </w:pPr>
+    </w:p>
+    <w:p>
+      <w:pPr>
+        <w:rPr>
+          <w:szCs w:val="20"/>
+          <w:u w:val="single"/>
+        </w:rPr>
+      </w:pPr>
+      <w:r>
+        <w:rPr>
+          <w:szCs w:val="20"/>
+          <w:u w:val="single"/>
+        </w:rPr>
+        <w:br w:type="page"/>
+      </w:r>
+    </w:p>
+    <w:p>
+      <w:pPr>
+        <w:rPr>
+          <w:szCs w:val="20"/>
+          <w:u w:val="single"/>
+        </w:rPr>
+      </w:pPr>
+      <w:r>
+        <w:rPr>
+          <w:szCs w:val="20"/>
+          <w:u w:val="single"/>
+        </w:rPr>
+        <w:lastRenderedPageBreak/>
         <w:t>Scenarios:</w:t>
       </w:r>
     </w:p>
@@ -2076,41 +2788,353 @@
           <w:i/>
           <w:szCs w:val="20"/>
         </w:rPr>
-        <w:t xml:space="preserve"> Geo-referencing Calibration of Map</w:t>
-      </w:r>
-    </w:p>
-    <w:p>
-      <w:pPr>
+        <w:t xml:space="preserve"> Geo</w:t>
+      </w:r>
+      <w:r>
         <w:rPr>
           <w:i/>
           <w:szCs w:val="20"/>
         </w:rPr>
-      </w:pPr>
-      <w:r>
+        <w:t>referencing Calibration of Map</w:t>
+      </w:r>
+    </w:p>
+    <w:p>
+      <w:pPr>
+        <w:rPr>
+          <w:szCs w:val="20"/>
+        </w:rPr>
+      </w:pPr>
+      <w:r>
+        <w:rPr>
+          <w:szCs w:val="20"/>
+        </w:rPr>
+        <w:t>To calibrate a map for use, the map must be securely affixed to a flat surface. The user must have the dimen</w:t>
+      </w:r>
+      <w:r>
+        <w:rPr>
+          <w:szCs w:val="20"/>
+        </w:rPr>
+        <w:t>s</w:t>
+      </w:r>
+      <w:r>
+        <w:rPr>
+          <w:szCs w:val="20"/>
+        </w:rPr>
+        <w:t xml:space="preserve">ions of the map image and input them to the system. </w:t>
+      </w:r>
+      <w:r>
+        <w:rPr>
+          <w:szCs w:val="20"/>
+        </w:rPr>
+        <w:t>The user will then input the</w:t>
+      </w:r>
+      <w:r>
+        <w:rPr>
+          <w:szCs w:val="20"/>
+        </w:rPr>
+        <w:t xml:space="preserve"> map coordinate system and </w:t>
+      </w:r>
+      <w:r>
+        <w:rPr>
+          <w:szCs w:val="20"/>
+        </w:rPr>
+        <w:t xml:space="preserve">geographic coordinates of the map corners into the system. </w:t>
+      </w:r>
+      <w:r>
+        <w:rPr>
+          <w:szCs w:val="20"/>
+        </w:rPr>
+        <w:t xml:space="preserve">The system will compute the geometry and give the user the distance measurements to place the infrared sensors in relation to the map.  </w:t>
+      </w:r>
+      <w:r>
+        <w:rPr>
+          <w:szCs w:val="20"/>
+        </w:rPr>
+        <w:t xml:space="preserve">The user wil place the infrared sensors at the specified positions. </w:t>
+      </w:r>
+      <w:r>
+        <w:rPr>
+          <w:szCs w:val="20"/>
+        </w:rPr>
+        <w:t xml:space="preserve">The user will then calibrate the system to the corners of the map with the infrared pen. The system will give graphical </w:t>
+      </w:r>
+      <w:r>
+        <w:rPr>
+          <w:szCs w:val="20"/>
+        </w:rPr>
+        <w:t>feedback</w:t>
+      </w:r>
+      <w:r>
+        <w:rPr>
+          <w:szCs w:val="20"/>
+        </w:rPr>
+        <w:t xml:space="preserve"> to the user showing an outline of the map and the captured infrared calibration points.</w:t>
+      </w:r>
+    </w:p>
+    <w:p>
+      <w:pPr>
         <w:rPr>
           <w:i/>
           <w:szCs w:val="20"/>
         </w:rPr>
-        <w:t>Scenario Two: Basic Use of System</w:t>
-      </w:r>
-    </w:p>
-    <w:p>
-      <w:pPr>
-        <w:rPr>
-          <w:szCs w:val="20"/>
-          <w:u w:val="single"/>
-        </w:rPr>
-      </w:pPr>
-      <w:r>
-        <w:rPr>
-          <w:szCs w:val="20"/>
-          <w:u w:val="single"/>
+      </w:pPr>
+      <w:r>
+        <w:rPr>
+          <w:i/>
+          <w:szCs w:val="20"/>
         </w:rPr>
         <w:t>Hierarchal Task Analysis:</w:t>
       </w:r>
     </w:p>
     <w:p>
       <w:pPr>
+        <w:pStyle w:val="ListParagraph"/>
+        <w:numPr>
+          <w:ilvl w:val="0"/>
+          <w:numId w:val="4"/>
+        </w:numPr>
+        <w:rPr>
+          <w:szCs w:val="20"/>
+        </w:rPr>
+      </w:pPr>
+      <w:r>
+        <w:rPr>
+          <w:szCs w:val="20"/>
+        </w:rPr>
+        <w:t>Georeferencing Calibration of Map</w:t>
+      </w:r>
+    </w:p>
+    <w:p>
+      <w:pPr>
+        <w:pStyle w:val="ListParagraph"/>
+        <w:numPr>
+          <w:ilvl w:val="1"/>
+          <w:numId w:val="4"/>
+        </w:numPr>
+        <w:rPr>
+          <w:szCs w:val="20"/>
+        </w:rPr>
+      </w:pPr>
+      <w:r>
+        <w:rPr>
+          <w:szCs w:val="20"/>
+        </w:rPr>
+        <w:t>Secure map to flat surface</w:t>
+      </w:r>
+    </w:p>
+    <w:p>
+      <w:pPr>
+        <w:pStyle w:val="ListParagraph"/>
+        <w:numPr>
+          <w:ilvl w:val="1"/>
+          <w:numId w:val="4"/>
+        </w:numPr>
+        <w:rPr>
+          <w:szCs w:val="20"/>
+        </w:rPr>
+      </w:pPr>
+      <w:r>
+        <w:rPr>
+          <w:szCs w:val="20"/>
+        </w:rPr>
+        <w:t>Measure map image dimensions</w:t>
+      </w:r>
+    </w:p>
+    <w:p>
+      <w:pPr>
+        <w:pStyle w:val="ListParagraph"/>
+        <w:numPr>
+          <w:ilvl w:val="1"/>
+          <w:numId w:val="4"/>
+        </w:numPr>
+        <w:rPr>
+          <w:szCs w:val="20"/>
+        </w:rPr>
+      </w:pPr>
+      <w:r>
+        <w:rPr>
+          <w:szCs w:val="20"/>
+        </w:rPr>
+        <w:t>Input map image dimensions into sy</w:t>
+      </w:r>
+      <w:r>
+        <w:rPr>
+          <w:szCs w:val="20"/>
+        </w:rPr>
+        <w:t>s</w:t>
+      </w:r>
+      <w:r>
+        <w:rPr>
+          <w:szCs w:val="20"/>
+        </w:rPr>
+        <w:t>tem</w:t>
+      </w:r>
+    </w:p>
+    <w:p>
+      <w:pPr>
+        <w:pStyle w:val="ListParagraph"/>
+        <w:numPr>
+          <w:ilvl w:val="1"/>
+          <w:numId w:val="4"/>
+        </w:numPr>
+        <w:rPr>
+          <w:szCs w:val="20"/>
+        </w:rPr>
+      </w:pPr>
+      <w:r>
+        <w:rPr>
+          <w:szCs w:val="20"/>
+        </w:rPr>
+        <w:t>Input map coordinate system</w:t>
+      </w:r>
+    </w:p>
+    <w:p>
+      <w:pPr>
+        <w:pStyle w:val="ListParagraph"/>
+        <w:numPr>
+          <w:ilvl w:val="1"/>
+          <w:numId w:val="4"/>
+        </w:numPr>
+        <w:rPr>
+          <w:szCs w:val="20"/>
+        </w:rPr>
+      </w:pPr>
+      <w:r>
+        <w:rPr>
+          <w:szCs w:val="20"/>
+        </w:rPr>
+        <w:t>Input map corner coordinates</w:t>
+      </w:r>
+    </w:p>
+    <w:p>
+      <w:pPr>
+        <w:pStyle w:val="ListParagraph"/>
+        <w:numPr>
+          <w:ilvl w:val="1"/>
+          <w:numId w:val="4"/>
+        </w:numPr>
+        <w:rPr>
+          <w:szCs w:val="20"/>
+        </w:rPr>
+      </w:pPr>
+      <w:r>
+        <w:rPr>
+          <w:szCs w:val="20"/>
+        </w:rPr>
+        <w:t>Compute infrared sensor positions</w:t>
+      </w:r>
+      <w:r>
+        <w:rPr>
+          <w:szCs w:val="20"/>
+        </w:rPr>
+        <w:t xml:space="preserve"> geometry in relation to map image</w:t>
+      </w:r>
+    </w:p>
+    <w:p>
+      <w:pPr>
+        <w:pStyle w:val="ListParagraph"/>
+        <w:numPr>
+          <w:ilvl w:val="1"/>
+          <w:numId w:val="4"/>
+        </w:numPr>
+        <w:rPr>
+          <w:szCs w:val="20"/>
+        </w:rPr>
+      </w:pPr>
+      <w:r>
+        <w:rPr>
+          <w:szCs w:val="20"/>
+        </w:rPr>
+        <w:t>Pla</w:t>
+      </w:r>
+      <w:r>
+        <w:rPr>
+          <w:szCs w:val="20"/>
+        </w:rPr>
+        <w:t>ce</w:t>
+      </w:r>
+      <w:r>
+        <w:rPr>
+          <w:szCs w:val="20"/>
+        </w:rPr>
+        <w:t xml:space="preserve"> infrared sensors at specified positions</w:t>
+      </w:r>
+    </w:p>
+    <w:p>
+      <w:pPr>
+        <w:pStyle w:val="ListParagraph"/>
+        <w:numPr>
+          <w:ilvl w:val="1"/>
+          <w:numId w:val="4"/>
+        </w:numPr>
+        <w:rPr>
+          <w:szCs w:val="20"/>
+        </w:rPr>
+      </w:pPr>
+      <w:r>
+        <w:rPr>
+          <w:szCs w:val="20"/>
+        </w:rPr>
+        <w:t>Turn on infrared sensors</w:t>
+      </w:r>
+    </w:p>
+    <w:p>
+      <w:pPr>
+        <w:pStyle w:val="ListParagraph"/>
+        <w:numPr>
+          <w:ilvl w:val="1"/>
+          <w:numId w:val="4"/>
+        </w:numPr>
+        <w:rPr>
+          <w:szCs w:val="20"/>
+        </w:rPr>
+      </w:pPr>
+      <w:r>
+        <w:rPr>
+          <w:szCs w:val="20"/>
+        </w:rPr>
+        <w:t>Mark corners of map with infrared pen</w:t>
+      </w:r>
+    </w:p>
+    <w:p>
+      <w:pPr>
+        <w:pStyle w:val="ListParagraph"/>
+        <w:numPr>
+          <w:ilvl w:val="1"/>
+          <w:numId w:val="4"/>
+        </w:numPr>
+        <w:rPr>
+          <w:szCs w:val="20"/>
+        </w:rPr>
+      </w:pPr>
+      <w:r>
+        <w:rPr>
+          <w:szCs w:val="20"/>
+        </w:rPr>
+        <w:t>Verify accuracy of corner calibration on map graphical user interface image</w:t>
+      </w:r>
+    </w:p>
+    <w:p>
+      <w:pPr>
+        <w:rPr>
+          <w:szCs w:val="20"/>
+        </w:rPr>
+      </w:pPr>
+      <w:r>
+        <w:rPr>
+          <w:szCs w:val="20"/>
+        </w:rPr>
+        <w:t xml:space="preserve">Plan 0: do 1 or 2 </w:t>
+      </w:r>
+      <w:r>
+        <w:rPr>
+          <w:szCs w:val="20"/>
+        </w:rPr>
+        <w:t>in any order before doing 3-4-5 in any order then do 6-7-8-9-10 in order</w:t>
+      </w:r>
+    </w:p>
+    <w:p>
+      <w:pPr>
         <w:rPr>
           <w:i/>
           <w:szCs w:val="20"/>
@@ -2121,29 +3145,379 @@
           <w:i/>
           <w:szCs w:val="20"/>
         </w:rPr>
-        <w:t>Scenario One:</w:t>
-      </w:r>
-      <w:r>
+        <w:br w:type="page"/>
+      </w:r>
+    </w:p>
+    <w:p>
+      <w:pPr>
         <w:rPr>
           <w:i/>
           <w:szCs w:val="20"/>
         </w:rPr>
-        <w:t xml:space="preserve"> Geo-referencing Calibration of Map</w:t>
-      </w:r>
-    </w:p>
-    <w:p>
-      <w:pPr>
-        <w:rPr>
-          <w:szCs w:val="20"/>
-          <w:u w:val="single"/>
-        </w:rPr>
       </w:pPr>
       <w:r>
         <w:rPr>
           <w:i/>
           <w:szCs w:val="20"/>
         </w:rPr>
-        <w:t>Scenario Two: Basic Use of System</w:t>
+        <w:lastRenderedPageBreak/>
+        <w:t xml:space="preserve">Scenario Two: </w:t>
+      </w:r>
+      <w:r>
+        <w:rPr>
+          <w:i/>
+          <w:szCs w:val="20"/>
+        </w:rPr>
+        <w:t>Land Usage Interview</w:t>
+      </w:r>
+    </w:p>
+    <w:p>
+      <w:pPr>
+        <w:rPr>
+          <w:szCs w:val="20"/>
+        </w:rPr>
+      </w:pPr>
+      <w:r>
+        <w:rPr>
+          <w:szCs w:val="20"/>
+        </w:rPr>
+        <w:t xml:space="preserve">The interviewer will start the audio/video recording of the session. As the interviewee answers questions about land use, the interviewer will say what </w:t>
+      </w:r>
+      <w:r>
+        <w:rPr>
+          <w:szCs w:val="20"/>
+        </w:rPr>
+        <w:t xml:space="preserve">Natural Language Processing land usage </w:t>
+      </w:r>
+      <w:r>
+        <w:rPr>
+          <w:szCs w:val="20"/>
+        </w:rPr>
+        <w:t>code</w:t>
+      </w:r>
+      <w:r>
+        <w:rPr>
+          <w:szCs w:val="20"/>
+        </w:rPr>
+        <w:t xml:space="preserve"> is being  </w:t>
+      </w:r>
+      <w:r>
+        <w:rPr>
+          <w:szCs w:val="20"/>
+        </w:rPr>
+        <w:t xml:space="preserve">annotated on the map and make the </w:t>
+      </w:r>
+      <w:r>
+        <w:rPr>
+          <w:szCs w:val="20"/>
+        </w:rPr>
+        <w:t xml:space="preserve">graphic and textual </w:t>
+      </w:r>
+      <w:r>
+        <w:rPr>
+          <w:szCs w:val="20"/>
+        </w:rPr>
+        <w:t>annotation</w:t>
+      </w:r>
+      <w:r>
+        <w:rPr>
+          <w:szCs w:val="20"/>
+        </w:rPr>
+        <w:t>s</w:t>
+      </w:r>
+      <w:r>
+        <w:rPr>
+          <w:szCs w:val="20"/>
+        </w:rPr>
+        <w:t xml:space="preserve"> with the infrared pen. The system will record each captured infrared coordinates and translate them into geographic coordinates for the map. The system will also capture a timestamp for each infrared capture. When the interview is over, the intervi</w:t>
+      </w:r>
+      <w:r>
+        <w:rPr>
+          <w:szCs w:val="20"/>
+        </w:rPr>
+        <w:t>e</w:t>
+      </w:r>
+      <w:r>
+        <w:rPr>
+          <w:szCs w:val="20"/>
+        </w:rPr>
+        <w:t>wer will stop the audio/video recording.</w:t>
+      </w:r>
+    </w:p>
+    <w:p>
+      <w:pPr>
+        <w:rPr>
+          <w:i/>
+          <w:szCs w:val="20"/>
+        </w:rPr>
+      </w:pPr>
+      <w:r>
+        <w:rPr>
+          <w:i/>
+          <w:szCs w:val="20"/>
+        </w:rPr>
+        <w:t>Hierarchal Task Analysis:</w:t>
+      </w:r>
+    </w:p>
+    <w:p>
+      <w:pPr>
+        <w:pStyle w:val="ListParagraph"/>
+        <w:numPr>
+          <w:ilvl w:val="0"/>
+          <w:numId w:val="8"/>
+        </w:numPr>
+        <w:rPr>
+          <w:szCs w:val="20"/>
+        </w:rPr>
+      </w:pPr>
+      <w:r>
+        <w:rPr>
+          <w:szCs w:val="20"/>
+        </w:rPr>
+        <w:t>Land Usage Interview</w:t>
+      </w:r>
+    </w:p>
+    <w:p>
+      <w:pPr>
+        <w:pStyle w:val="ListParagraph"/>
+        <w:numPr>
+          <w:ilvl w:val="1"/>
+          <w:numId w:val="8"/>
+        </w:numPr>
+        <w:rPr>
+          <w:szCs w:val="20"/>
+        </w:rPr>
+      </w:pPr>
+      <w:r>
+        <w:rPr>
+          <w:szCs w:val="20"/>
+        </w:rPr>
+        <w:t>Start audio/video recording</w:t>
+      </w:r>
+    </w:p>
+    <w:p>
+      <w:pPr>
+        <w:pStyle w:val="ListParagraph"/>
+        <w:numPr>
+          <w:ilvl w:val="1"/>
+          <w:numId w:val="8"/>
+        </w:numPr>
+        <w:rPr>
+          <w:szCs w:val="20"/>
+        </w:rPr>
+      </w:pPr>
+      <w:r>
+        <w:rPr>
+          <w:szCs w:val="20"/>
+        </w:rPr>
+        <w:t>Ask interview questions</w:t>
+      </w:r>
+    </w:p>
+    <w:p>
+      <w:pPr>
+        <w:pStyle w:val="ListParagraph"/>
+        <w:numPr>
+          <w:ilvl w:val="1"/>
+          <w:numId w:val="5"/>
+        </w:numPr>
+        <w:ind w:left="1560" w:hanging="426"/>
+        <w:rPr>
+          <w:szCs w:val="20"/>
+        </w:rPr>
+      </w:pPr>
+      <w:r>
+        <w:rPr>
+          <w:szCs w:val="20"/>
+        </w:rPr>
+        <w:t>Speak land usage codes corresponding to land usage answers</w:t>
+      </w:r>
+    </w:p>
+    <w:p>
+      <w:pPr>
+        <w:pStyle w:val="ListParagraph"/>
+        <w:numPr>
+          <w:ilvl w:val="1"/>
+          <w:numId w:val="5"/>
+        </w:numPr>
+        <w:ind w:left="1560" w:hanging="426"/>
+        <w:rPr>
+          <w:szCs w:val="20"/>
+        </w:rPr>
+      </w:pPr>
+      <w:r>
+        <w:rPr>
+          <w:szCs w:val="20"/>
+        </w:rPr>
+        <w:t>Use infrared pen to capture graphic land usage annotation</w:t>
+      </w:r>
+    </w:p>
+    <w:p>
+      <w:pPr>
+        <w:pStyle w:val="ListParagraph"/>
+        <w:numPr>
+          <w:ilvl w:val="1"/>
+          <w:numId w:val="5"/>
+        </w:numPr>
+        <w:ind w:left="1560" w:hanging="426"/>
+        <w:rPr>
+          <w:szCs w:val="20"/>
+        </w:rPr>
+      </w:pPr>
+      <w:r>
+        <w:rPr>
+          <w:szCs w:val="20"/>
+        </w:rPr>
+        <w:t>Save geographical coordinates and timestamp</w:t>
+      </w:r>
+    </w:p>
+    <w:p>
+      <w:pPr>
+        <w:pStyle w:val="ListParagraph"/>
+        <w:numPr>
+          <w:ilvl w:val="1"/>
+          <w:numId w:val="5"/>
+        </w:numPr>
+        <w:ind w:left="1560" w:hanging="426"/>
+        <w:rPr>
+          <w:szCs w:val="20"/>
+        </w:rPr>
+      </w:pPr>
+      <w:r>
+        <w:rPr>
+          <w:szCs w:val="20"/>
+        </w:rPr>
+        <w:t>Translate graphic annotation coordinates to geographical coordinates</w:t>
+      </w:r>
+    </w:p>
+    <w:p>
+      <w:pPr>
+        <w:pStyle w:val="ListParagraph"/>
+        <w:numPr>
+          <w:ilvl w:val="1"/>
+          <w:numId w:val="5"/>
+        </w:numPr>
+        <w:ind w:left="1560" w:hanging="426"/>
+        <w:rPr>
+          <w:szCs w:val="20"/>
+        </w:rPr>
+      </w:pPr>
+      <w:r>
+        <w:rPr>
+          <w:szCs w:val="20"/>
+        </w:rPr>
+        <w:t xml:space="preserve">Use infrared pen to capture </w:t>
+      </w:r>
+      <w:r>
+        <w:rPr>
+          <w:szCs w:val="20"/>
+        </w:rPr>
+        <w:t>textual</w:t>
+      </w:r>
+      <w:r>
+        <w:rPr>
+          <w:szCs w:val="20"/>
+        </w:rPr>
+        <w:t xml:space="preserve"> land usage annotation</w:t>
+      </w:r>
+    </w:p>
+    <w:p>
+      <w:pPr>
+        <w:pStyle w:val="ListParagraph"/>
+        <w:numPr>
+          <w:ilvl w:val="1"/>
+          <w:numId w:val="5"/>
+        </w:numPr>
+        <w:ind w:left="1560" w:hanging="426"/>
+        <w:rPr>
+          <w:szCs w:val="20"/>
+        </w:rPr>
+      </w:pPr>
+      <w:r>
+        <w:rPr>
+          <w:szCs w:val="20"/>
+        </w:rPr>
+        <w:t>Save textual land usage code annotation map coordinates and timestamp</w:t>
+      </w:r>
+    </w:p>
+    <w:p>
+      <w:pPr>
+        <w:pStyle w:val="ListParagraph"/>
+        <w:numPr>
+          <w:ilvl w:val="1"/>
+          <w:numId w:val="5"/>
+        </w:numPr>
+        <w:ind w:left="1560" w:hanging="426"/>
+        <w:rPr>
+          <w:szCs w:val="20"/>
+        </w:rPr>
+      </w:pPr>
+      <w:r>
+        <w:rPr>
+          <w:szCs w:val="20"/>
+        </w:rPr>
+        <w:t xml:space="preserve">Verify accuracy of </w:t>
+      </w:r>
+      <w:r>
+        <w:rPr>
+          <w:szCs w:val="20"/>
+        </w:rPr>
+        <w:t>infrared capture on</w:t>
+      </w:r>
+      <w:r>
+        <w:rPr>
+          <w:szCs w:val="20"/>
+        </w:rPr>
+        <w:t xml:space="preserve"> map graphical user interface image</w:t>
+      </w:r>
+    </w:p>
+    <w:p>
+      <w:pPr>
+        <w:pStyle w:val="ListParagraph"/>
+        <w:numPr>
+          <w:ilvl w:val="1"/>
+          <w:numId w:val="8"/>
+        </w:numPr>
+        <w:rPr>
+          <w:szCs w:val="20"/>
+        </w:rPr>
+      </w:pPr>
+      <w:r>
+        <w:rPr>
+          <w:szCs w:val="20"/>
+        </w:rPr>
+        <w:t>Stop audio/video recording</w:t>
+      </w:r>
+    </w:p>
+    <w:p>
+      <w:pPr>
+        <w:rPr>
+          <w:szCs w:val="20"/>
+        </w:rPr>
+      </w:pPr>
+      <w:r>
+        <w:rPr>
+          <w:szCs w:val="20"/>
+        </w:rPr>
+        <w:t>Plan 0: do 1-2-</w:t>
+      </w:r>
+      <w:r>
+        <w:rPr>
+          <w:szCs w:val="20"/>
+        </w:rPr>
+        <w:t>3 in order</w:t>
+      </w:r>
+    </w:p>
+    <w:p>
+      <w:pPr>
+        <w:rPr>
+          <w:szCs w:val="20"/>
+        </w:rPr>
+      </w:pPr>
+      <w:r>
+        <w:rPr>
+          <w:szCs w:val="20"/>
+        </w:rPr>
+        <w:t>Plan 2: do 2.1-2.2-2.3-2.4-2.5-2.6-2.7 in order for each question</w:t>
       </w:r>
     </w:p>
     <w:p>
@@ -2413,30 +3787,128 @@
           <w:szCs w:val="20"/>
           <w:u w:val="single"/>
         </w:rPr>
-        <w:t>Paper Prototypes</w:t>
-      </w:r>
-      <w:r>
+        <w:br w:type="page"/>
+      </w:r>
+    </w:p>
+    <w:p>
+      <w:pPr>
         <w:rPr>
           <w:szCs w:val="20"/>
           <w:u w:val="single"/>
         </w:rPr>
-        <w:t>:</w:t>
-      </w:r>
-    </w:p>
-    <w:p>
-      <w:pPr>
+      </w:pPr>
+      <w:r>
         <w:rPr>
           <w:szCs w:val="20"/>
           <w:u w:val="single"/>
         </w:rPr>
-      </w:pPr>
-    </w:p>
-    <w:p>
-      <w:pPr>
-        <w:rPr>
-          <w:szCs w:val="20"/>
-        </w:rPr>
-      </w:pPr>
+        <w:lastRenderedPageBreak/>
+        <w:t>Sources:</w:t>
+      </w:r>
+    </w:p>
+    <w:p>
+      <w:pPr>
+        <w:rPr>
+          <w:szCs w:val="20"/>
+        </w:rPr>
+      </w:pPr>
+      <w:r>
+        <w:rPr>
+          <w:szCs w:val="20"/>
+        </w:rPr>
+        <w:t>https://github.com/CMPUT302W14T04/Interface/wiki</w:t>
+      </w:r>
+    </w:p>
+    <w:p>
+      <w:pPr>
+        <w:rPr>
+          <w:szCs w:val="20"/>
+        </w:rPr>
+      </w:pPr>
+      <w:r>
+        <w:rPr>
+          <w:szCs w:val="20"/>
+        </w:rPr>
+        <w:t>http://aproposinfosystems.com/</w:t>
+      </w:r>
+    </w:p>
+    <w:p>
+      <w:pPr>
+        <w:rPr>
+          <w:szCs w:val="20"/>
+        </w:rPr>
+      </w:pPr>
+      <w:r>
+        <w:rPr>
+          <w:szCs w:val="20"/>
+        </w:rPr>
+        <w:t>http://louistk.ca/EN/heritage-home/</w:t>
+      </w:r>
+    </w:p>
+    <w:p>
+      <w:pPr>
+        <w:rPr>
+          <w:szCs w:val="20"/>
+        </w:rPr>
+      </w:pPr>
+      <w:r>
+        <w:rPr>
+          <w:szCs w:val="20"/>
+        </w:rPr>
+        <w:t>http://louistk.ca/EN/heritage-home/heritage-features/</w:t>
+      </w:r>
+    </w:p>
+    <w:p>
+      <w:pPr>
+        <w:rPr>
+          <w:szCs w:val="20"/>
+        </w:rPr>
+      </w:pPr>
+      <w:r>
+        <w:rPr>
+          <w:szCs w:val="20"/>
+        </w:rPr>
+        <w:t>http://en.wikipedia.org/wiki/Interactive_whiteboard#Operation_of_a_portable_ultrasonic.2C_IR_pen-based_interactive_whiteboard</w:t>
+      </w:r>
+    </w:p>
+    <w:p>
+      <w:pPr>
+        <w:rPr>
+          <w:szCs w:val="20"/>
+        </w:rPr>
+      </w:pPr>
+      <w:r>
+        <w:rPr>
+          <w:szCs w:val="20"/>
+        </w:rPr>
+        <w:t>http://www.anoto.com/lng/en/mode/sublist/documentId/1150/pid/480/</w:t>
+      </w:r>
+    </w:p>
+    <w:p>
+      <w:pPr>
+        <w:rPr>
+          <w:szCs w:val="20"/>
+        </w:rPr>
+      </w:pPr>
+      <w:r>
+        <w:rPr>
+          <w:szCs w:val="20"/>
+        </w:rPr>
+        <w:t>http://www.nngroup.com/articles/how-to-conduct-a-heuristic-evaluation/</w:t>
+      </w:r>
+    </w:p>
+    <w:p>
+      <w:pPr>
+        <w:rPr>
+          <w:szCs w:val="20"/>
+        </w:rPr>
+      </w:pPr>
+      <w:r>
+        <w:rPr>
+          <w:szCs w:val="20"/>
+        </w:rPr>
+        <w:t>http://www.nngroup.com/articles/ten-usability-heuristics/</w:t>
+      </w:r>
       <w:r>
         <w:rPr>
           <w:szCs w:val="20"/>
@@ -2450,6 +3922,20 @@
           <w:szCs w:val="20"/>
         </w:rPr>
       </w:pPr>
+      <w:r>
+        <w:rPr>
+          <w:szCs w:val="20"/>
+        </w:rPr>
+        <w:t>http://www.nngroup.com/articl</w:t>
+      </w:r>
+      <w:bookmarkStart w:id="0" w:name="_GoBack"/>
+      <w:bookmarkEnd w:id="0"/>
+      <w:r>
+        <w:rPr>
+          <w:szCs w:val="20"/>
+        </w:rPr>
+        <w:t>es/how-to-rate-the-severity-of-usability-problems/</w:t>
+      </w:r>
     </w:p>
     <w:sectPr>
       <w:pgSz w:w="12240" w:h="15840"/>
@@ -2464,6 +3950,244 @@
 <file path=word/numbering.xml><?xml version="1.0" encoding="utf-8"?>
 <w:numbering xmlns:wpc="http://schemas.microsoft.com/office/word/2010/wordprocessingCanvas" xmlns:mc="http://schemas.openxmlformats.org/markup-compatibility/2006" xmlns:o="urn:schemas-microsoft-com:office:office" xmlns:r="http://schemas.openxmlformats.org/officeDocument/2006/relationships" xmlns:m="http://schemas.openxmlformats.org/officeDocument/2006/math" xmlns:v="urn:schemas-microsoft-com:vml" xmlns:wp14="http://schemas.microsoft.com/office/word/2010/wordprocessingDrawing" xmlns:wp="http://schemas.openxmlformats.org/drawingml/2006/wordprocessingDrawing" xmlns:w10="urn:schemas-microsoft-com:office:word" xmlns:w="http://schemas.openxmlformats.org/wordprocessingml/2006/main" xmlns:w14="http://schemas.microsoft.com/office/word/2010/wordml" xmlns:wpg="http://schemas.microsoft.com/office/word/2010/wordprocessingGroup" xmlns:wpi="http://schemas.microsoft.com/office/word/2010/wordprocessingInk" xmlns:wne="http://schemas.microsoft.com/office/word/2006/wordml" xmlns:wps="http://schemas.microsoft.com/office/word/2010/wordprocessingShape" mc:Ignorable="w14 wp14">
   <w:abstractNum w:abstractNumId="0">
+    <w:nsid w:val="0123402B"/>
+    <w:multiLevelType w:val="hybridMultilevel"/>
+    <w:tmpl w:val="CD280BBA"/>
+    <w:lvl w:ilvl="0" w:tplc="0F069E22">
+      <w:start w:val="3"/>
+      <w:numFmt w:val="decimal"/>
+      <w:lvlText w:val="%1."/>
+      <w:lvlJc w:val="left"/>
+      <w:pPr>
+        <w:ind w:left="1080" w:hanging="360"/>
+      </w:pPr>
+      <w:rPr>
+        <w:rFonts w:hint="default"/>
+      </w:rPr>
+    </w:lvl>
+    <w:lvl w:ilvl="1" w:tplc="08090019" w:tentative="1">
+      <w:start w:val="1"/>
+      <w:numFmt w:val="lowerLetter"/>
+      <w:lvlText w:val="%2."/>
+      <w:lvlJc w:val="left"/>
+      <w:pPr>
+        <w:ind w:left="2160" w:hanging="360"/>
+      </w:pPr>
+    </w:lvl>
+    <w:lvl w:ilvl="2" w:tplc="0809001B" w:tentative="1">
+      <w:start w:val="1"/>
+      <w:numFmt w:val="lowerRoman"/>
+      <w:lvlText w:val="%3."/>
+      <w:lvlJc w:val="right"/>
+      <w:pPr>
+        <w:ind w:left="2880" w:hanging="180"/>
+      </w:pPr>
+    </w:lvl>
+    <w:lvl w:ilvl="3" w:tplc="0809000F" w:tentative="1">
+      <w:start w:val="1"/>
+      <w:numFmt w:val="decimal"/>
+      <w:lvlText w:val="%4."/>
+      <w:lvlJc w:val="left"/>
+      <w:pPr>
+        <w:ind w:left="3600" w:hanging="360"/>
+      </w:pPr>
+    </w:lvl>
+    <w:lvl w:ilvl="4" w:tplc="08090019" w:tentative="1">
+      <w:start w:val="1"/>
+      <w:numFmt w:val="lowerLetter"/>
+      <w:lvlText w:val="%5."/>
+      <w:lvlJc w:val="left"/>
+      <w:pPr>
+        <w:ind w:left="4320" w:hanging="360"/>
+      </w:pPr>
+    </w:lvl>
+    <w:lvl w:ilvl="5" w:tplc="0809001B" w:tentative="1">
+      <w:start w:val="1"/>
+      <w:numFmt w:val="lowerRoman"/>
+      <w:lvlText w:val="%6."/>
+      <w:lvlJc w:val="right"/>
+      <w:pPr>
+        <w:ind w:left="5040" w:hanging="180"/>
+      </w:pPr>
+    </w:lvl>
+    <w:lvl w:ilvl="6" w:tplc="0809000F" w:tentative="1">
+      <w:start w:val="1"/>
+      <w:numFmt w:val="decimal"/>
+      <w:lvlText w:val="%7."/>
+      <w:lvlJc w:val="left"/>
+      <w:pPr>
+        <w:ind w:left="5760" w:hanging="360"/>
+      </w:pPr>
+    </w:lvl>
+    <w:lvl w:ilvl="7" w:tplc="08090019" w:tentative="1">
+      <w:start w:val="1"/>
+      <w:numFmt w:val="lowerLetter"/>
+      <w:lvlText w:val="%8."/>
+      <w:lvlJc w:val="left"/>
+      <w:pPr>
+        <w:ind w:left="6480" w:hanging="360"/>
+      </w:pPr>
+    </w:lvl>
+    <w:lvl w:ilvl="8" w:tplc="0809001B" w:tentative="1">
+      <w:start w:val="1"/>
+      <w:numFmt w:val="lowerRoman"/>
+      <w:lvlText w:val="%9."/>
+      <w:lvlJc w:val="right"/>
+      <w:pPr>
+        <w:ind w:left="7200" w:hanging="180"/>
+      </w:pPr>
+    </w:lvl>
+  </w:abstractNum>
+  <w:abstractNum w:abstractNumId="1">
+    <w:nsid w:val="15213738"/>
+    <w:multiLevelType w:val="multilevel"/>
+    <w:tmpl w:val="4CDAE078"/>
+    <w:lvl w:ilvl="0">
+      <w:start w:val="1"/>
+      <w:numFmt w:val="bullet"/>
+      <w:lvlText w:val=""/>
+      <w:lvlJc w:val="left"/>
+      <w:pPr>
+        <w:tabs>
+          <w:tab w:val="num" w:pos="720"/>
+        </w:tabs>
+        <w:ind w:left="720" w:hanging="360"/>
+      </w:pPr>
+      <w:rPr>
+        <w:rFonts w:ascii="Symbol" w:hAnsi="Symbol" w:hint="default"/>
+        <w:sz w:val="20"/>
+      </w:rPr>
+    </w:lvl>
+    <w:lvl w:ilvl="1" w:tentative="1">
+      <w:start w:val="1"/>
+      <w:numFmt w:val="bullet"/>
+      <w:lvlText w:val="o"/>
+      <w:lvlJc w:val="left"/>
+      <w:pPr>
+        <w:tabs>
+          <w:tab w:val="num" w:pos="1440"/>
+        </w:tabs>
+        <w:ind w:left="1440" w:hanging="360"/>
+      </w:pPr>
+      <w:rPr>
+        <w:rFonts w:ascii="Courier New" w:hAnsi="Courier New" w:hint="default"/>
+        <w:sz w:val="20"/>
+      </w:rPr>
+    </w:lvl>
+    <w:lvl w:ilvl="2" w:tentative="1">
+      <w:start w:val="1"/>
+      <w:numFmt w:val="bullet"/>
+      <w:lvlText w:val=""/>
+      <w:lvlJc w:val="left"/>
+      <w:pPr>
+        <w:tabs>
+          <w:tab w:val="num" w:pos="2160"/>
+        </w:tabs>
+        <w:ind w:left="2160" w:hanging="360"/>
+      </w:pPr>
+      <w:rPr>
+        <w:rFonts w:ascii="Wingdings" w:hAnsi="Wingdings" w:hint="default"/>
+        <w:sz w:val="20"/>
+      </w:rPr>
+    </w:lvl>
+    <w:lvl w:ilvl="3" w:tentative="1">
+      <w:start w:val="1"/>
+      <w:numFmt w:val="bullet"/>
+      <w:lvlText w:val=""/>
+      <w:lvlJc w:val="left"/>
+      <w:pPr>
+        <w:tabs>
+          <w:tab w:val="num" w:pos="2880"/>
+        </w:tabs>
+        <w:ind w:left="2880" w:hanging="360"/>
+      </w:pPr>
+      <w:rPr>
+        <w:rFonts w:ascii="Wingdings" w:hAnsi="Wingdings" w:hint="default"/>
+        <w:sz w:val="20"/>
+      </w:rPr>
+    </w:lvl>
+    <w:lvl w:ilvl="4" w:tentative="1">
+      <w:start w:val="1"/>
+      <w:numFmt w:val="bullet"/>
+      <w:lvlText w:val=""/>
+      <w:lvlJc w:val="left"/>
+      <w:pPr>
+        <w:tabs>
+          <w:tab w:val="num" w:pos="3600"/>
+        </w:tabs>
+        <w:ind w:left="3600" w:hanging="360"/>
+      </w:pPr>
+      <w:rPr>
+        <w:rFonts w:ascii="Wingdings" w:hAnsi="Wingdings" w:hint="default"/>
+        <w:sz w:val="20"/>
+      </w:rPr>
+    </w:lvl>
+    <w:lvl w:ilvl="5" w:tentative="1">
+      <w:start w:val="1"/>
+      <w:numFmt w:val="bullet"/>
+      <w:lvlText w:val=""/>
+      <w:lvlJc w:val="left"/>
+      <w:pPr>
+        <w:tabs>
+          <w:tab w:val="num" w:pos="4320"/>
+        </w:tabs>
+        <w:ind w:left="4320" w:hanging="360"/>
+      </w:pPr>
+      <w:rPr>
+        <w:rFonts w:ascii="Wingdings" w:hAnsi="Wingdings" w:hint="default"/>
+        <w:sz w:val="20"/>
+      </w:rPr>
+    </w:lvl>
+    <w:lvl w:ilvl="6" w:tentative="1">
+      <w:start w:val="1"/>
+      <w:numFmt w:val="bullet"/>
+      <w:lvlText w:val=""/>
+      <w:lvlJc w:val="left"/>
+      <w:pPr>
+        <w:tabs>
+          <w:tab w:val="num" w:pos="5040"/>
+        </w:tabs>
+        <w:ind w:left="5040" w:hanging="360"/>
+      </w:pPr>
+      <w:rPr>
+        <w:rFonts w:ascii="Wingdings" w:hAnsi="Wingdings" w:hint="default"/>
+        <w:sz w:val="20"/>
+      </w:rPr>
+    </w:lvl>
+    <w:lvl w:ilvl="7" w:tentative="1">
+      <w:start w:val="1"/>
+      <w:numFmt w:val="bullet"/>
+      <w:lvlText w:val=""/>
+      <w:lvlJc w:val="left"/>
+      <w:pPr>
+        <w:tabs>
+          <w:tab w:val="num" w:pos="5760"/>
+        </w:tabs>
+        <w:ind w:left="5760" w:hanging="360"/>
+      </w:pPr>
+      <w:rPr>
+        <w:rFonts w:ascii="Wingdings" w:hAnsi="Wingdings" w:hint="default"/>
+        <w:sz w:val="20"/>
+      </w:rPr>
+    </w:lvl>
+    <w:lvl w:ilvl="8" w:tentative="1">
+      <w:start w:val="1"/>
+      <w:numFmt w:val="bullet"/>
+      <w:lvlText w:val=""/>
+      <w:lvlJc w:val="left"/>
+      <w:pPr>
+        <w:tabs>
+          <w:tab w:val="num" w:pos="6480"/>
+        </w:tabs>
+        <w:ind w:left="6480" w:hanging="360"/>
+      </w:pPr>
+      <w:rPr>
+        <w:rFonts w:ascii="Wingdings" w:hAnsi="Wingdings" w:hint="default"/>
+        <w:sz w:val="20"/>
+      </w:rPr>
+    </w:lvl>
+  </w:abstractNum>
+  <w:abstractNum w:abstractNumId="2">
     <w:nsid w:val="1C1803A2"/>
     <w:multiLevelType w:val="hybridMultilevel"/>
     <w:tmpl w:val="F0E4024C"/>
@@ -2575,7 +4299,594 @@
       </w:rPr>
     </w:lvl>
   </w:abstractNum>
-  <w:abstractNum w:abstractNumId="1">
+  <w:abstractNum w:abstractNumId="3">
+    <w:nsid w:val="30D21292"/>
+    <w:multiLevelType w:val="hybridMultilevel"/>
+    <w:tmpl w:val="13B08A72"/>
+    <w:lvl w:ilvl="0" w:tplc="0809000F">
+      <w:numFmt w:val="decimal"/>
+      <w:lvlText w:val="%1."/>
+      <w:lvlJc w:val="left"/>
+      <w:pPr>
+        <w:ind w:left="360" w:hanging="360"/>
+      </w:pPr>
+      <w:rPr>
+        <w:rFonts w:hint="default"/>
+      </w:rPr>
+    </w:lvl>
+    <w:lvl w:ilvl="1" w:tplc="1009000F">
+      <w:start w:val="1"/>
+      <w:numFmt w:val="decimal"/>
+      <w:lvlText w:val="%2."/>
+      <w:lvlJc w:val="left"/>
+      <w:pPr>
+        <w:ind w:left="1080" w:hanging="360"/>
+      </w:pPr>
+    </w:lvl>
+    <w:lvl w:ilvl="2" w:tplc="0809001B" w:tentative="1">
+      <w:start w:val="1"/>
+      <w:numFmt w:val="lowerRoman"/>
+      <w:lvlText w:val="%3."/>
+      <w:lvlJc w:val="right"/>
+      <w:pPr>
+        <w:ind w:left="1800" w:hanging="180"/>
+      </w:pPr>
+    </w:lvl>
+    <w:lvl w:ilvl="3" w:tplc="0809000F" w:tentative="1">
+      <w:start w:val="1"/>
+      <w:numFmt w:val="decimal"/>
+      <w:lvlText w:val="%4."/>
+      <w:lvlJc w:val="left"/>
+      <w:pPr>
+        <w:ind w:left="2520" w:hanging="360"/>
+      </w:pPr>
+    </w:lvl>
+    <w:lvl w:ilvl="4" w:tplc="08090019" w:tentative="1">
+      <w:start w:val="1"/>
+      <w:numFmt w:val="lowerLetter"/>
+      <w:lvlText w:val="%5."/>
+      <w:lvlJc w:val="left"/>
+      <w:pPr>
+        <w:ind w:left="3240" w:hanging="360"/>
+      </w:pPr>
+    </w:lvl>
+    <w:lvl w:ilvl="5" w:tplc="0809001B" w:tentative="1">
+      <w:start w:val="1"/>
+      <w:numFmt w:val="lowerRoman"/>
+      <w:lvlText w:val="%6."/>
+      <w:lvlJc w:val="right"/>
+      <w:pPr>
+        <w:ind w:left="3960" w:hanging="180"/>
+      </w:pPr>
+    </w:lvl>
+    <w:lvl w:ilvl="6" w:tplc="0809000F" w:tentative="1">
+      <w:start w:val="1"/>
+      <w:numFmt w:val="decimal"/>
+      <w:lvlText w:val="%7."/>
+      <w:lvlJc w:val="left"/>
+      <w:pPr>
+        <w:ind w:left="4680" w:hanging="360"/>
+      </w:pPr>
+    </w:lvl>
+    <w:lvl w:ilvl="7" w:tplc="08090019" w:tentative="1">
+      <w:start w:val="1"/>
+      <w:numFmt w:val="lowerLetter"/>
+      <w:lvlText w:val="%8."/>
+      <w:lvlJc w:val="left"/>
+      <w:pPr>
+        <w:ind w:left="5400" w:hanging="360"/>
+      </w:pPr>
+    </w:lvl>
+    <w:lvl w:ilvl="8" w:tplc="0809001B" w:tentative="1">
+      <w:start w:val="1"/>
+      <w:numFmt w:val="lowerRoman"/>
+      <w:lvlText w:val="%9."/>
+      <w:lvlJc w:val="right"/>
+      <w:pPr>
+        <w:ind w:left="6120" w:hanging="180"/>
+      </w:pPr>
+    </w:lvl>
+  </w:abstractNum>
+  <w:abstractNum w:abstractNumId="4">
+    <w:nsid w:val="3190218E"/>
+    <w:multiLevelType w:val="multilevel"/>
+    <w:tmpl w:val="D8803A1C"/>
+    <w:lvl w:ilvl="0">
+      <w:start w:val="1"/>
+      <w:numFmt w:val="bullet"/>
+      <w:lvlText w:val=""/>
+      <w:lvlJc w:val="left"/>
+      <w:pPr>
+        <w:tabs>
+          <w:tab w:val="num" w:pos="720"/>
+        </w:tabs>
+        <w:ind w:left="720" w:hanging="360"/>
+      </w:pPr>
+      <w:rPr>
+        <w:rFonts w:ascii="Symbol" w:hAnsi="Symbol" w:hint="default"/>
+        <w:sz w:val="20"/>
+      </w:rPr>
+    </w:lvl>
+    <w:lvl w:ilvl="1" w:tentative="1">
+      <w:start w:val="1"/>
+      <w:numFmt w:val="bullet"/>
+      <w:lvlText w:val="o"/>
+      <w:lvlJc w:val="left"/>
+      <w:pPr>
+        <w:tabs>
+          <w:tab w:val="num" w:pos="1440"/>
+        </w:tabs>
+        <w:ind w:left="1440" w:hanging="360"/>
+      </w:pPr>
+      <w:rPr>
+        <w:rFonts w:ascii="Courier New" w:hAnsi="Courier New" w:hint="default"/>
+        <w:sz w:val="20"/>
+      </w:rPr>
+    </w:lvl>
+    <w:lvl w:ilvl="2" w:tentative="1">
+      <w:start w:val="1"/>
+      <w:numFmt w:val="bullet"/>
+      <w:lvlText w:val=""/>
+      <w:lvlJc w:val="left"/>
+      <w:pPr>
+        <w:tabs>
+          <w:tab w:val="num" w:pos="2160"/>
+        </w:tabs>
+        <w:ind w:left="2160" w:hanging="360"/>
+      </w:pPr>
+      <w:rPr>
+        <w:rFonts w:ascii="Wingdings" w:hAnsi="Wingdings" w:hint="default"/>
+        <w:sz w:val="20"/>
+      </w:rPr>
+    </w:lvl>
+    <w:lvl w:ilvl="3" w:tentative="1">
+      <w:start w:val="1"/>
+      <w:numFmt w:val="bullet"/>
+      <w:lvlText w:val=""/>
+      <w:lvlJc w:val="left"/>
+      <w:pPr>
+        <w:tabs>
+          <w:tab w:val="num" w:pos="2880"/>
+        </w:tabs>
+        <w:ind w:left="2880" w:hanging="360"/>
+      </w:pPr>
+      <w:rPr>
+        <w:rFonts w:ascii="Wingdings" w:hAnsi="Wingdings" w:hint="default"/>
+        <w:sz w:val="20"/>
+      </w:rPr>
+    </w:lvl>
+    <w:lvl w:ilvl="4" w:tentative="1">
+      <w:start w:val="1"/>
+      <w:numFmt w:val="bullet"/>
+      <w:lvlText w:val=""/>
+      <w:lvlJc w:val="left"/>
+      <w:pPr>
+        <w:tabs>
+          <w:tab w:val="num" w:pos="3600"/>
+        </w:tabs>
+        <w:ind w:left="3600" w:hanging="360"/>
+      </w:pPr>
+      <w:rPr>
+        <w:rFonts w:ascii="Wingdings" w:hAnsi="Wingdings" w:hint="default"/>
+        <w:sz w:val="20"/>
+      </w:rPr>
+    </w:lvl>
+    <w:lvl w:ilvl="5" w:tentative="1">
+      <w:start w:val="1"/>
+      <w:numFmt w:val="bullet"/>
+      <w:lvlText w:val=""/>
+      <w:lvlJc w:val="left"/>
+      <w:pPr>
+        <w:tabs>
+          <w:tab w:val="num" w:pos="4320"/>
+        </w:tabs>
+        <w:ind w:left="4320" w:hanging="360"/>
+      </w:pPr>
+      <w:rPr>
+        <w:rFonts w:ascii="Wingdings" w:hAnsi="Wingdings" w:hint="default"/>
+        <w:sz w:val="20"/>
+      </w:rPr>
+    </w:lvl>
+    <w:lvl w:ilvl="6" w:tentative="1">
+      <w:start w:val="1"/>
+      <w:numFmt w:val="bullet"/>
+      <w:lvlText w:val=""/>
+      <w:lvlJc w:val="left"/>
+      <w:pPr>
+        <w:tabs>
+          <w:tab w:val="num" w:pos="5040"/>
+        </w:tabs>
+        <w:ind w:left="5040" w:hanging="360"/>
+      </w:pPr>
+      <w:rPr>
+        <w:rFonts w:ascii="Wingdings" w:hAnsi="Wingdings" w:hint="default"/>
+        <w:sz w:val="20"/>
+      </w:rPr>
+    </w:lvl>
+    <w:lvl w:ilvl="7" w:tentative="1">
+      <w:start w:val="1"/>
+      <w:numFmt w:val="bullet"/>
+      <w:lvlText w:val=""/>
+      <w:lvlJc w:val="left"/>
+      <w:pPr>
+        <w:tabs>
+          <w:tab w:val="num" w:pos="5760"/>
+        </w:tabs>
+        <w:ind w:left="5760" w:hanging="360"/>
+      </w:pPr>
+      <w:rPr>
+        <w:rFonts w:ascii="Wingdings" w:hAnsi="Wingdings" w:hint="default"/>
+        <w:sz w:val="20"/>
+      </w:rPr>
+    </w:lvl>
+    <w:lvl w:ilvl="8" w:tentative="1">
+      <w:start w:val="1"/>
+      <w:numFmt w:val="bullet"/>
+      <w:lvlText w:val=""/>
+      <w:lvlJc w:val="left"/>
+      <w:pPr>
+        <w:tabs>
+          <w:tab w:val="num" w:pos="6480"/>
+        </w:tabs>
+        <w:ind w:left="6480" w:hanging="360"/>
+      </w:pPr>
+      <w:rPr>
+        <w:rFonts w:ascii="Wingdings" w:hAnsi="Wingdings" w:hint="default"/>
+        <w:sz w:val="20"/>
+      </w:rPr>
+    </w:lvl>
+  </w:abstractNum>
+  <w:abstractNum w:abstractNumId="5">
+    <w:nsid w:val="40362BCE"/>
+    <w:multiLevelType w:val="hybridMultilevel"/>
+    <w:tmpl w:val="13B08A72"/>
+    <w:lvl w:ilvl="0" w:tplc="0809000F">
+      <w:numFmt w:val="decimal"/>
+      <w:lvlText w:val="%1."/>
+      <w:lvlJc w:val="left"/>
+      <w:pPr>
+        <w:ind w:left="360" w:hanging="360"/>
+      </w:pPr>
+      <w:rPr>
+        <w:rFonts w:hint="default"/>
+      </w:rPr>
+    </w:lvl>
+    <w:lvl w:ilvl="1" w:tplc="1009000F">
+      <w:start w:val="1"/>
+      <w:numFmt w:val="decimal"/>
+      <w:lvlText w:val="%2."/>
+      <w:lvlJc w:val="left"/>
+      <w:pPr>
+        <w:ind w:left="1080" w:hanging="360"/>
+      </w:pPr>
+    </w:lvl>
+    <w:lvl w:ilvl="2" w:tplc="0809001B" w:tentative="1">
+      <w:start w:val="1"/>
+      <w:numFmt w:val="lowerRoman"/>
+      <w:lvlText w:val="%3."/>
+      <w:lvlJc w:val="right"/>
+      <w:pPr>
+        <w:ind w:left="1800" w:hanging="180"/>
+      </w:pPr>
+    </w:lvl>
+    <w:lvl w:ilvl="3" w:tplc="0809000F" w:tentative="1">
+      <w:start w:val="1"/>
+      <w:numFmt w:val="decimal"/>
+      <w:lvlText w:val="%4."/>
+      <w:lvlJc w:val="left"/>
+      <w:pPr>
+        <w:ind w:left="2520" w:hanging="360"/>
+      </w:pPr>
+    </w:lvl>
+    <w:lvl w:ilvl="4" w:tplc="08090019" w:tentative="1">
+      <w:start w:val="1"/>
+      <w:numFmt w:val="lowerLetter"/>
+      <w:lvlText w:val="%5."/>
+      <w:lvlJc w:val="left"/>
+      <w:pPr>
+        <w:ind w:left="3240" w:hanging="360"/>
+      </w:pPr>
+    </w:lvl>
+    <w:lvl w:ilvl="5" w:tplc="0809001B" w:tentative="1">
+      <w:start w:val="1"/>
+      <w:numFmt w:val="lowerRoman"/>
+      <w:lvlText w:val="%6."/>
+      <w:lvlJc w:val="right"/>
+      <w:pPr>
+        <w:ind w:left="3960" w:hanging="180"/>
+      </w:pPr>
+    </w:lvl>
+    <w:lvl w:ilvl="6" w:tplc="0809000F" w:tentative="1">
+      <w:start w:val="1"/>
+      <w:numFmt w:val="decimal"/>
+      <w:lvlText w:val="%7."/>
+      <w:lvlJc w:val="left"/>
+      <w:pPr>
+        <w:ind w:left="4680" w:hanging="360"/>
+      </w:pPr>
+    </w:lvl>
+    <w:lvl w:ilvl="7" w:tplc="08090019" w:tentative="1">
+      <w:start w:val="1"/>
+      <w:numFmt w:val="lowerLetter"/>
+      <w:lvlText w:val="%8."/>
+      <w:lvlJc w:val="left"/>
+      <w:pPr>
+        <w:ind w:left="5400" w:hanging="360"/>
+      </w:pPr>
+    </w:lvl>
+    <w:lvl w:ilvl="8" w:tplc="0809001B" w:tentative="1">
+      <w:start w:val="1"/>
+      <w:numFmt w:val="lowerRoman"/>
+      <w:lvlText w:val="%9."/>
+      <w:lvlJc w:val="right"/>
+      <w:pPr>
+        <w:ind w:left="6120" w:hanging="180"/>
+      </w:pPr>
+    </w:lvl>
+  </w:abstractNum>
+  <w:abstractNum w:abstractNumId="6">
+    <w:nsid w:val="42CD77B7"/>
+    <w:multiLevelType w:val="multilevel"/>
+    <w:tmpl w:val="D8C8F3C8"/>
+    <w:lvl w:ilvl="0">
+      <w:start w:val="1"/>
+      <w:numFmt w:val="bullet"/>
+      <w:lvlText w:val=""/>
+      <w:lvlJc w:val="left"/>
+      <w:pPr>
+        <w:tabs>
+          <w:tab w:val="num" w:pos="720"/>
+        </w:tabs>
+        <w:ind w:left="720" w:hanging="360"/>
+      </w:pPr>
+      <w:rPr>
+        <w:rFonts w:ascii="Symbol" w:hAnsi="Symbol" w:hint="default"/>
+        <w:sz w:val="20"/>
+      </w:rPr>
+    </w:lvl>
+    <w:lvl w:ilvl="1" w:tentative="1">
+      <w:start w:val="1"/>
+      <w:numFmt w:val="bullet"/>
+      <w:lvlText w:val="o"/>
+      <w:lvlJc w:val="left"/>
+      <w:pPr>
+        <w:tabs>
+          <w:tab w:val="num" w:pos="1440"/>
+        </w:tabs>
+        <w:ind w:left="1440" w:hanging="360"/>
+      </w:pPr>
+      <w:rPr>
+        <w:rFonts w:ascii="Courier New" w:hAnsi="Courier New" w:hint="default"/>
+        <w:sz w:val="20"/>
+      </w:rPr>
+    </w:lvl>
+    <w:lvl w:ilvl="2" w:tentative="1">
+      <w:start w:val="1"/>
+      <w:numFmt w:val="bullet"/>
+      <w:lvlText w:val=""/>
+      <w:lvlJc w:val="left"/>
+      <w:pPr>
+        <w:tabs>
+          <w:tab w:val="num" w:pos="2160"/>
+        </w:tabs>
+        <w:ind w:left="2160" w:hanging="360"/>
+      </w:pPr>
+      <w:rPr>
+        <w:rFonts w:ascii="Wingdings" w:hAnsi="Wingdings" w:hint="default"/>
+        <w:sz w:val="20"/>
+      </w:rPr>
+    </w:lvl>
+    <w:lvl w:ilvl="3" w:tentative="1">
+      <w:start w:val="1"/>
+      <w:numFmt w:val="bullet"/>
+      <w:lvlText w:val=""/>
+      <w:lvlJc w:val="left"/>
+      <w:pPr>
+        <w:tabs>
+          <w:tab w:val="num" w:pos="2880"/>
+        </w:tabs>
+        <w:ind w:left="2880" w:hanging="360"/>
+      </w:pPr>
+      <w:rPr>
+        <w:rFonts w:ascii="Wingdings" w:hAnsi="Wingdings" w:hint="default"/>
+        <w:sz w:val="20"/>
+      </w:rPr>
+    </w:lvl>
+    <w:lvl w:ilvl="4" w:tentative="1">
+      <w:start w:val="1"/>
+      <w:numFmt w:val="bullet"/>
+      <w:lvlText w:val=""/>
+      <w:lvlJc w:val="left"/>
+      <w:pPr>
+        <w:tabs>
+          <w:tab w:val="num" w:pos="3600"/>
+        </w:tabs>
+        <w:ind w:left="3600" w:hanging="360"/>
+      </w:pPr>
+      <w:rPr>
+        <w:rFonts w:ascii="Wingdings" w:hAnsi="Wingdings" w:hint="default"/>
+        <w:sz w:val="20"/>
+      </w:rPr>
+    </w:lvl>
+    <w:lvl w:ilvl="5" w:tentative="1">
+      <w:start w:val="1"/>
+      <w:numFmt w:val="bullet"/>
+      <w:lvlText w:val=""/>
+      <w:lvlJc w:val="left"/>
+      <w:pPr>
+        <w:tabs>
+          <w:tab w:val="num" w:pos="4320"/>
+        </w:tabs>
+        <w:ind w:left="4320" w:hanging="360"/>
+      </w:pPr>
+      <w:rPr>
+        <w:rFonts w:ascii="Wingdings" w:hAnsi="Wingdings" w:hint="default"/>
+        <w:sz w:val="20"/>
+      </w:rPr>
+    </w:lvl>
+    <w:lvl w:ilvl="6" w:tentative="1">
+      <w:start w:val="1"/>
+      <w:numFmt w:val="bullet"/>
+      <w:lvlText w:val=""/>
+      <w:lvlJc w:val="left"/>
+      <w:pPr>
+        <w:tabs>
+          <w:tab w:val="num" w:pos="5040"/>
+        </w:tabs>
+        <w:ind w:left="5040" w:hanging="360"/>
+      </w:pPr>
+      <w:rPr>
+        <w:rFonts w:ascii="Wingdings" w:hAnsi="Wingdings" w:hint="default"/>
+        <w:sz w:val="20"/>
+      </w:rPr>
+    </w:lvl>
+    <w:lvl w:ilvl="7" w:tentative="1">
+      <w:start w:val="1"/>
+      <w:numFmt w:val="bullet"/>
+      <w:lvlText w:val=""/>
+      <w:lvlJc w:val="left"/>
+      <w:pPr>
+        <w:tabs>
+          <w:tab w:val="num" w:pos="5760"/>
+        </w:tabs>
+        <w:ind w:left="5760" w:hanging="360"/>
+      </w:pPr>
+      <w:rPr>
+        <w:rFonts w:ascii="Wingdings" w:hAnsi="Wingdings" w:hint="default"/>
+        <w:sz w:val="20"/>
+      </w:rPr>
+    </w:lvl>
+    <w:lvl w:ilvl="8" w:tentative="1">
+      <w:start w:val="1"/>
+      <w:numFmt w:val="bullet"/>
+      <w:lvlText w:val=""/>
+      <w:lvlJc w:val="left"/>
+      <w:pPr>
+        <w:tabs>
+          <w:tab w:val="num" w:pos="6480"/>
+        </w:tabs>
+        <w:ind w:left="6480" w:hanging="360"/>
+      </w:pPr>
+      <w:rPr>
+        <w:rFonts w:ascii="Wingdings" w:hAnsi="Wingdings" w:hint="default"/>
+        <w:sz w:val="20"/>
+      </w:rPr>
+    </w:lvl>
+  </w:abstractNum>
+  <w:abstractNum w:abstractNumId="7">
+    <w:nsid w:val="4AB82A32"/>
+    <w:multiLevelType w:val="multilevel"/>
+    <w:tmpl w:val="06624876"/>
+    <w:lvl w:ilvl="0">
+      <w:start w:val="2"/>
+      <w:numFmt w:val="decimal"/>
+      <w:lvlText w:val="%1"/>
+      <w:lvlJc w:val="left"/>
+      <w:pPr>
+        <w:ind w:left="360" w:hanging="360"/>
+      </w:pPr>
+      <w:rPr>
+        <w:rFonts w:hint="default"/>
+      </w:rPr>
+    </w:lvl>
+    <w:lvl w:ilvl="1">
+      <w:start w:val="1"/>
+      <w:numFmt w:val="decimal"/>
+      <w:lvlText w:val="%1.%2"/>
+      <w:lvlJc w:val="left"/>
+      <w:pPr>
+        <w:ind w:left="1080" w:hanging="360"/>
+      </w:pPr>
+      <w:rPr>
+        <w:rFonts w:hint="default"/>
+      </w:rPr>
+    </w:lvl>
+    <w:lvl w:ilvl="2">
+      <w:start w:val="1"/>
+      <w:numFmt w:val="decimal"/>
+      <w:lvlText w:val="%1.%2.%3"/>
+      <w:lvlJc w:val="left"/>
+      <w:pPr>
+        <w:ind w:left="2160" w:hanging="720"/>
+      </w:pPr>
+      <w:rPr>
+        <w:rFonts w:hint="default"/>
+      </w:rPr>
+    </w:lvl>
+    <w:lvl w:ilvl="3">
+      <w:start w:val="1"/>
+      <w:numFmt w:val="decimal"/>
+      <w:lvlText w:val="%1.%2.%3.%4"/>
+      <w:lvlJc w:val="left"/>
+      <w:pPr>
+        <w:ind w:left="2880" w:hanging="720"/>
+      </w:pPr>
+      <w:rPr>
+        <w:rFonts w:hint="default"/>
+      </w:rPr>
+    </w:lvl>
+    <w:lvl w:ilvl="4">
+      <w:start w:val="1"/>
+      <w:numFmt w:val="decimal"/>
+      <w:lvlText w:val="%1.%2.%3.%4.%5"/>
+      <w:lvlJc w:val="left"/>
+      <w:pPr>
+        <w:ind w:left="3960" w:hanging="1080"/>
+      </w:pPr>
+      <w:rPr>
+        <w:rFonts w:hint="default"/>
+      </w:rPr>
+    </w:lvl>
+    <w:lvl w:ilvl="5">
+      <w:start w:val="1"/>
+      <w:numFmt w:val="decimal"/>
+      <w:lvlText w:val="%1.%2.%3.%4.%5.%6"/>
+      <w:lvlJc w:val="left"/>
+      <w:pPr>
+        <w:ind w:left="4680" w:hanging="1080"/>
+      </w:pPr>
+      <w:rPr>
+        <w:rFonts w:hint="default"/>
+      </w:rPr>
+    </w:lvl>
+    <w:lvl w:ilvl="6">
+      <w:start w:val="1"/>
+      <w:numFmt w:val="decimal"/>
+      <w:lvlText w:val="%1.%2.%3.%4.%5.%6.%7"/>
+      <w:lvlJc w:val="left"/>
+      <w:pPr>
+        <w:ind w:left="5760" w:hanging="1440"/>
+      </w:pPr>
+      <w:rPr>
+        <w:rFonts w:hint="default"/>
+      </w:rPr>
+    </w:lvl>
+    <w:lvl w:ilvl="7">
+      <w:start w:val="1"/>
+      <w:numFmt w:val="decimal"/>
+      <w:lvlText w:val="%1.%2.%3.%4.%5.%6.%7.%8"/>
+      <w:lvlJc w:val="left"/>
+      <w:pPr>
+        <w:ind w:left="6480" w:hanging="1440"/>
+      </w:pPr>
+      <w:rPr>
+        <w:rFonts w:hint="default"/>
+      </w:rPr>
+    </w:lvl>
+    <w:lvl w:ilvl="8">
+      <w:start w:val="1"/>
+      <w:numFmt w:val="decimal"/>
+      <w:lvlText w:val="%1.%2.%3.%4.%5.%6.%7.%8.%9"/>
+      <w:lvlJc w:val="left"/>
+      <w:pPr>
+        <w:ind w:left="7200" w:hanging="1440"/>
+      </w:pPr>
+      <w:rPr>
+        <w:rFonts w:hint="default"/>
+      </w:rPr>
+    </w:lvl>
+  </w:abstractNum>
+  <w:abstractNum w:abstractNumId="8">
     <w:nsid w:val="4EC75F7A"/>
     <w:multiLevelType w:val="hybridMultilevel"/>
     <w:tmpl w:val="3FDAECF6"/>
@@ -2687,7 +4998,156 @@
       </w:rPr>
     </w:lvl>
   </w:abstractNum>
-  <w:abstractNum w:abstractNumId="2">
+  <w:abstractNum w:abstractNumId="9">
+    <w:nsid w:val="74010A0D"/>
+    <w:multiLevelType w:val="multilevel"/>
+    <w:tmpl w:val="ACF83CF6"/>
+    <w:lvl w:ilvl="0">
+      <w:start w:val="1"/>
+      <w:numFmt w:val="bullet"/>
+      <w:lvlText w:val=""/>
+      <w:lvlJc w:val="left"/>
+      <w:pPr>
+        <w:tabs>
+          <w:tab w:val="num" w:pos="720"/>
+        </w:tabs>
+        <w:ind w:left="720" w:hanging="360"/>
+      </w:pPr>
+      <w:rPr>
+        <w:rFonts w:ascii="Symbol" w:hAnsi="Symbol" w:hint="default"/>
+        <w:sz w:val="20"/>
+      </w:rPr>
+    </w:lvl>
+    <w:lvl w:ilvl="1" w:tentative="1">
+      <w:start w:val="1"/>
+      <w:numFmt w:val="bullet"/>
+      <w:lvlText w:val="o"/>
+      <w:lvlJc w:val="left"/>
+      <w:pPr>
+        <w:tabs>
+          <w:tab w:val="num" w:pos="1440"/>
+        </w:tabs>
+        <w:ind w:left="1440" w:hanging="360"/>
+      </w:pPr>
+      <w:rPr>
+        <w:rFonts w:ascii="Courier New" w:hAnsi="Courier New" w:hint="default"/>
+        <w:sz w:val="20"/>
+      </w:rPr>
+    </w:lvl>
+    <w:lvl w:ilvl="2" w:tentative="1">
+      <w:start w:val="1"/>
+      <w:numFmt w:val="bullet"/>
+      <w:lvlText w:val=""/>
+      <w:lvlJc w:val="left"/>
+      <w:pPr>
+        <w:tabs>
+          <w:tab w:val="num" w:pos="2160"/>
+        </w:tabs>
+        <w:ind w:left="2160" w:hanging="360"/>
+      </w:pPr>
+      <w:rPr>
+        <w:rFonts w:ascii="Wingdings" w:hAnsi="Wingdings" w:hint="default"/>
+        <w:sz w:val="20"/>
+      </w:rPr>
+    </w:lvl>
+    <w:lvl w:ilvl="3" w:tentative="1">
+      <w:start w:val="1"/>
+      <w:numFmt w:val="bullet"/>
+      <w:lvlText w:val=""/>
+      <w:lvlJc w:val="left"/>
+      <w:pPr>
+        <w:tabs>
+          <w:tab w:val="num" w:pos="2880"/>
+        </w:tabs>
+        <w:ind w:left="2880" w:hanging="360"/>
+      </w:pPr>
+      <w:rPr>
+        <w:rFonts w:ascii="Wingdings" w:hAnsi="Wingdings" w:hint="default"/>
+        <w:sz w:val="20"/>
+      </w:rPr>
+    </w:lvl>
+    <w:lvl w:ilvl="4" w:tentative="1">
+      <w:start w:val="1"/>
+      <w:numFmt w:val="bullet"/>
+      <w:lvlText w:val=""/>
+      <w:lvlJc w:val="left"/>
+      <w:pPr>
+        <w:tabs>
+          <w:tab w:val="num" w:pos="3600"/>
+        </w:tabs>
+        <w:ind w:left="3600" w:hanging="360"/>
+      </w:pPr>
+      <w:rPr>
+        <w:rFonts w:ascii="Wingdings" w:hAnsi="Wingdings" w:hint="default"/>
+        <w:sz w:val="20"/>
+      </w:rPr>
+    </w:lvl>
+    <w:lvl w:ilvl="5" w:tentative="1">
+      <w:start w:val="1"/>
+      <w:numFmt w:val="bullet"/>
+      <w:lvlText w:val=""/>
+      <w:lvlJc w:val="left"/>
+      <w:pPr>
+        <w:tabs>
+          <w:tab w:val="num" w:pos="4320"/>
+        </w:tabs>
+        <w:ind w:left="4320" w:hanging="360"/>
+      </w:pPr>
+      <w:rPr>
+        <w:rFonts w:ascii="Wingdings" w:hAnsi="Wingdings" w:hint="default"/>
+        <w:sz w:val="20"/>
+      </w:rPr>
+    </w:lvl>
+    <w:lvl w:ilvl="6" w:tentative="1">
+      <w:start w:val="1"/>
+      <w:numFmt w:val="bullet"/>
+      <w:lvlText w:val=""/>
+      <w:lvlJc w:val="left"/>
+      <w:pPr>
+        <w:tabs>
+          <w:tab w:val="num" w:pos="5040"/>
+        </w:tabs>
+        <w:ind w:left="5040" w:hanging="360"/>
+      </w:pPr>
+      <w:rPr>
+        <w:rFonts w:ascii="Wingdings" w:hAnsi="Wingdings" w:hint="default"/>
+        <w:sz w:val="20"/>
+      </w:rPr>
+    </w:lvl>
+    <w:lvl w:ilvl="7" w:tentative="1">
+      <w:start w:val="1"/>
+      <w:numFmt w:val="bullet"/>
+      <w:lvlText w:val=""/>
+      <w:lvlJc w:val="left"/>
+      <w:pPr>
+        <w:tabs>
+          <w:tab w:val="num" w:pos="5760"/>
+        </w:tabs>
+        <w:ind w:left="5760" w:hanging="360"/>
+      </w:pPr>
+      <w:rPr>
+        <w:rFonts w:ascii="Wingdings" w:hAnsi="Wingdings" w:hint="default"/>
+        <w:sz w:val="20"/>
+      </w:rPr>
+    </w:lvl>
+    <w:lvl w:ilvl="8" w:tentative="1">
+      <w:start w:val="1"/>
+      <w:numFmt w:val="bullet"/>
+      <w:lvlText w:val=""/>
+      <w:lvlJc w:val="left"/>
+      <w:pPr>
+        <w:tabs>
+          <w:tab w:val="num" w:pos="6480"/>
+        </w:tabs>
+        <w:ind w:left="6480" w:hanging="360"/>
+      </w:pPr>
+      <w:rPr>
+        <w:rFonts w:ascii="Wingdings" w:hAnsi="Wingdings" w:hint="default"/>
+        <w:sz w:val="20"/>
+      </w:rPr>
+    </w:lvl>
+  </w:abstractNum>
+  <w:abstractNum w:abstractNumId="10">
     <w:nsid w:val="7875761F"/>
     <w:multiLevelType w:val="hybridMultilevel"/>
     <w:tmpl w:val="939C3AE2"/>
@@ -2799,14 +5259,154 @@
       </w:rPr>
     </w:lvl>
   </w:abstractNum>
+  <w:abstractNum w:abstractNumId="11">
+    <w:nsid w:val="7C5A5E42"/>
+    <w:multiLevelType w:val="multilevel"/>
+    <w:tmpl w:val="05641ECC"/>
+    <w:lvl w:ilvl="0">
+      <w:start w:val="2"/>
+      <w:numFmt w:val="decimal"/>
+      <w:lvlText w:val="%1"/>
+      <w:lvlJc w:val="left"/>
+      <w:pPr>
+        <w:ind w:left="360" w:hanging="360"/>
+      </w:pPr>
+      <w:rPr>
+        <w:rFonts w:hint="default"/>
+      </w:rPr>
+    </w:lvl>
+    <w:lvl w:ilvl="1">
+      <w:start w:val="3"/>
+      <w:numFmt w:val="decimal"/>
+      <w:lvlText w:val="%1.%2"/>
+      <w:lvlJc w:val="left"/>
+      <w:pPr>
+        <w:ind w:left="1080" w:hanging="360"/>
+      </w:pPr>
+      <w:rPr>
+        <w:rFonts w:hint="default"/>
+      </w:rPr>
+    </w:lvl>
+    <w:lvl w:ilvl="2">
+      <w:start w:val="1"/>
+      <w:numFmt w:val="decimal"/>
+      <w:lvlText w:val="%1.%2.%3"/>
+      <w:lvlJc w:val="left"/>
+      <w:pPr>
+        <w:ind w:left="2160" w:hanging="720"/>
+      </w:pPr>
+      <w:rPr>
+        <w:rFonts w:hint="default"/>
+      </w:rPr>
+    </w:lvl>
+    <w:lvl w:ilvl="3">
+      <w:start w:val="1"/>
+      <w:numFmt w:val="decimal"/>
+      <w:lvlText w:val="%1.%2.%3.%4"/>
+      <w:lvlJc w:val="left"/>
+      <w:pPr>
+        <w:ind w:left="2880" w:hanging="720"/>
+      </w:pPr>
+      <w:rPr>
+        <w:rFonts w:hint="default"/>
+      </w:rPr>
+    </w:lvl>
+    <w:lvl w:ilvl="4">
+      <w:start w:val="1"/>
+      <w:numFmt w:val="decimal"/>
+      <w:lvlText w:val="%1.%2.%3.%4.%5"/>
+      <w:lvlJc w:val="left"/>
+      <w:pPr>
+        <w:ind w:left="3960" w:hanging="1080"/>
+      </w:pPr>
+      <w:rPr>
+        <w:rFonts w:hint="default"/>
+      </w:rPr>
+    </w:lvl>
+    <w:lvl w:ilvl="5">
+      <w:start w:val="1"/>
+      <w:numFmt w:val="decimal"/>
+      <w:lvlText w:val="%1.%2.%3.%4.%5.%6"/>
+      <w:lvlJc w:val="left"/>
+      <w:pPr>
+        <w:ind w:left="4680" w:hanging="1080"/>
+      </w:pPr>
+      <w:rPr>
+        <w:rFonts w:hint="default"/>
+      </w:rPr>
+    </w:lvl>
+    <w:lvl w:ilvl="6">
+      <w:start w:val="1"/>
+      <w:numFmt w:val="decimal"/>
+      <w:lvlText w:val="%1.%2.%3.%4.%5.%6.%7"/>
+      <w:lvlJc w:val="left"/>
+      <w:pPr>
+        <w:ind w:left="5760" w:hanging="1440"/>
+      </w:pPr>
+      <w:rPr>
+        <w:rFonts w:hint="default"/>
+      </w:rPr>
+    </w:lvl>
+    <w:lvl w:ilvl="7">
+      <w:start w:val="1"/>
+      <w:numFmt w:val="decimal"/>
+      <w:lvlText w:val="%1.%2.%3.%4.%5.%6.%7.%8"/>
+      <w:lvlJc w:val="left"/>
+      <w:pPr>
+        <w:ind w:left="6480" w:hanging="1440"/>
+      </w:pPr>
+      <w:rPr>
+        <w:rFonts w:hint="default"/>
+      </w:rPr>
+    </w:lvl>
+    <w:lvl w:ilvl="8">
+      <w:start w:val="1"/>
+      <w:numFmt w:val="decimal"/>
+      <w:lvlText w:val="%1.%2.%3.%4.%5.%6.%7.%8.%9"/>
+      <w:lvlJc w:val="left"/>
+      <w:pPr>
+        <w:ind w:left="7200" w:hanging="1440"/>
+      </w:pPr>
+      <w:rPr>
+        <w:rFonts w:hint="default"/>
+      </w:rPr>
+    </w:lvl>
+  </w:abstractNum>
   <w:num w:numId="1">
+    <w:abstractNumId w:val="10"/>
+  </w:num>
+  <w:num w:numId="2">
+    <w:abstractNumId w:val="8"/>
+  </w:num>
+  <w:num w:numId="3">
     <w:abstractNumId w:val="2"/>
   </w:num>
-  <w:num w:numId="2">
+  <w:num w:numId="4">
+    <w:abstractNumId w:val="5"/>
+  </w:num>
+  <w:num w:numId="5">
+    <w:abstractNumId w:val="7"/>
+  </w:num>
+  <w:num w:numId="6">
+    <w:abstractNumId w:val="11"/>
+  </w:num>
+  <w:num w:numId="7">
+    <w:abstractNumId w:val="0"/>
+  </w:num>
+  <w:num w:numId="8">
+    <w:abstractNumId w:val="3"/>
+  </w:num>
+  <w:num w:numId="9">
+    <w:abstractNumId w:val="6"/>
+  </w:num>
+  <w:num w:numId="10">
+    <w:abstractNumId w:val="9"/>
+  </w:num>
+  <w:num w:numId="11">
     <w:abstractNumId w:val="1"/>
   </w:num>
-  <w:num w:numId="3">
-    <w:abstractNumId w:val="0"/>
+  <w:num w:numId="12">
+    <w:abstractNumId w:val="4"/>
   </w:num>
 </w:numbering>
 </file>
@@ -2971,6 +5571,46 @@
     <w:name w:val="Normal"/>
     <w:qFormat/>
   </w:style>
+  <w:style w:type="paragraph" w:styleId="Heading2">
+    <w:name w:val="heading 2"/>
+    <w:basedOn w:val="Normal"/>
+    <w:link w:val="Heading2Char"/>
+    <w:uiPriority w:val="9"/>
+    <w:qFormat/>
+    <w:rsid w:val="00295DD3"/>
+    <w:pPr>
+      <w:spacing w:before="100" w:beforeAutospacing="1" w:after="100" w:afterAutospacing="1" w:line="240" w:lineRule="auto"/>
+      <w:outlineLvl w:val="1"/>
+    </w:pPr>
+    <w:rPr>
+      <w:rFonts w:ascii="Times New Roman" w:eastAsia="Times New Roman" w:hAnsi="Times New Roman" w:cs="Times New Roman"/>
+      <w:b/>
+      <w:bCs/>
+      <w:sz w:val="36"/>
+      <w:szCs w:val="36"/>
+      <w:lang w:val="en-GB" w:eastAsia="en-GB"/>
+    </w:rPr>
+  </w:style>
+  <w:style w:type="paragraph" w:styleId="Heading3">
+    <w:name w:val="heading 3"/>
+    <w:basedOn w:val="Normal"/>
+    <w:link w:val="Heading3Char"/>
+    <w:uiPriority w:val="9"/>
+    <w:qFormat/>
+    <w:rsid w:val="00295DD3"/>
+    <w:pPr>
+      <w:spacing w:before="100" w:beforeAutospacing="1" w:after="100" w:afterAutospacing="1" w:line="240" w:lineRule="auto"/>
+      <w:outlineLvl w:val="2"/>
+    </w:pPr>
+    <w:rPr>
+      <w:rFonts w:ascii="Times New Roman" w:eastAsia="Times New Roman" w:hAnsi="Times New Roman" w:cs="Times New Roman"/>
+      <w:b/>
+      <w:bCs/>
+      <w:sz w:val="27"/>
+      <w:szCs w:val="27"/>
+      <w:lang w:val="en-GB" w:eastAsia="en-GB"/>
+    </w:rPr>
+  </w:style>
   <w:style w:type="character" w:default="1" w:styleId="DefaultParagraphFont">
     <w:name w:val="Default Paragraph Font"/>
     <w:uiPriority w:val="1"/>
@@ -3080,6 +5720,76 @@
     <w:rPr>
       <w:color w:val="800080" w:themeColor="followedHyperlink"/>
       <w:u w:val="single"/>
+    </w:rPr>
+  </w:style>
+  <w:style w:type="character" w:customStyle="1" w:styleId="Heading2Char">
+    <w:name w:val="Heading 2 Char"/>
+    <w:basedOn w:val="DefaultParagraphFont"/>
+    <w:link w:val="Heading2"/>
+    <w:uiPriority w:val="9"/>
+    <w:rsid w:val="00295DD3"/>
+    <w:rPr>
+      <w:rFonts w:ascii="Times New Roman" w:eastAsia="Times New Roman" w:hAnsi="Times New Roman" w:cs="Times New Roman"/>
+      <w:b/>
+      <w:bCs/>
+      <w:sz w:val="36"/>
+      <w:szCs w:val="36"/>
+      <w:lang w:val="en-GB" w:eastAsia="en-GB"/>
+    </w:rPr>
+  </w:style>
+  <w:style w:type="character" w:customStyle="1" w:styleId="Heading3Char">
+    <w:name w:val="Heading 3 Char"/>
+    <w:basedOn w:val="DefaultParagraphFont"/>
+    <w:link w:val="Heading3"/>
+    <w:uiPriority w:val="9"/>
+    <w:rsid w:val="00295DD3"/>
+    <w:rPr>
+      <w:rFonts w:ascii="Times New Roman" w:eastAsia="Times New Roman" w:hAnsi="Times New Roman" w:cs="Times New Roman"/>
+      <w:b/>
+      <w:bCs/>
+      <w:sz w:val="27"/>
+      <w:szCs w:val="27"/>
+      <w:lang w:val="en-GB" w:eastAsia="en-GB"/>
+    </w:rPr>
+  </w:style>
+  <w:style w:type="character" w:styleId="Strong">
+    <w:name w:val="Strong"/>
+    <w:basedOn w:val="DefaultParagraphFont"/>
+    <w:uiPriority w:val="22"/>
+    <w:qFormat/>
+    <w:rsid w:val="00295DD3"/>
+    <w:rPr>
+      <w:b/>
+      <w:bCs/>
+    </w:rPr>
+  </w:style>
+  <w:style w:type="paragraph" w:styleId="NormalWeb">
+    <w:name w:val="Normal (Web)"/>
+    <w:basedOn w:val="Normal"/>
+    <w:uiPriority w:val="99"/>
+    <w:semiHidden/>
+    <w:unhideWhenUsed/>
+    <w:rsid w:val="00295DD3"/>
+    <w:pPr>
+      <w:spacing w:before="100" w:beforeAutospacing="1" w:after="100" w:afterAutospacing="1" w:line="240" w:lineRule="auto"/>
+    </w:pPr>
+    <w:rPr>
+      <w:rFonts w:ascii="Times New Roman" w:eastAsia="Times New Roman" w:hAnsi="Times New Roman" w:cs="Times New Roman"/>
+      <w:sz w:val="24"/>
+      <w:szCs w:val="24"/>
+      <w:lang w:val="en-GB" w:eastAsia="en-GB"/>
+    </w:rPr>
+  </w:style>
+  <w:style w:type="character" w:styleId="HTMLCite">
+    <w:name w:val="HTML Cite"/>
+    <w:basedOn w:val="DefaultParagraphFont"/>
+    <w:uiPriority w:val="99"/>
+    <w:semiHidden/>
+    <w:unhideWhenUsed/>
+    <w:rsid w:val="00295DD3"/>
+    <w:rPr>
+      <w:i/>
+      <w:iCs/>
     </w:rPr>
   </w:style>
 </w:styles>
@@ -3245,6 +5955,46 @@
     <w:name w:val="Normal"/>
     <w:qFormat/>
   </w:style>
+  <w:style w:type="paragraph" w:styleId="Heading2">
+    <w:name w:val="heading 2"/>
+    <w:basedOn w:val="Normal"/>
+    <w:link w:val="Heading2Char"/>
+    <w:uiPriority w:val="9"/>
+    <w:qFormat/>
+    <w:rsid w:val="00295DD3"/>
+    <w:pPr>
+      <w:spacing w:before="100" w:beforeAutospacing="1" w:after="100" w:afterAutospacing="1" w:line="240" w:lineRule="auto"/>
+      <w:outlineLvl w:val="1"/>
+    </w:pPr>
+    <w:rPr>
+      <w:rFonts w:ascii="Times New Roman" w:eastAsia="Times New Roman" w:hAnsi="Times New Roman" w:cs="Times New Roman"/>
+      <w:b/>
+      <w:bCs/>
+      <w:sz w:val="36"/>
+      <w:szCs w:val="36"/>
+      <w:lang w:val="en-GB" w:eastAsia="en-GB"/>
+    </w:rPr>
+  </w:style>
+  <w:style w:type="paragraph" w:styleId="Heading3">
+    <w:name w:val="heading 3"/>
+    <w:basedOn w:val="Normal"/>
+    <w:link w:val="Heading3Char"/>
+    <w:uiPriority w:val="9"/>
+    <w:qFormat/>
+    <w:rsid w:val="00295DD3"/>
+    <w:pPr>
+      <w:spacing w:before="100" w:beforeAutospacing="1" w:after="100" w:afterAutospacing="1" w:line="240" w:lineRule="auto"/>
+      <w:outlineLvl w:val="2"/>
+    </w:pPr>
+    <w:rPr>
+      <w:rFonts w:ascii="Times New Roman" w:eastAsia="Times New Roman" w:hAnsi="Times New Roman" w:cs="Times New Roman"/>
+      <w:b/>
+      <w:bCs/>
+      <w:sz w:val="27"/>
+      <w:szCs w:val="27"/>
+      <w:lang w:val="en-GB" w:eastAsia="en-GB"/>
+    </w:rPr>
+  </w:style>
   <w:style w:type="character" w:default="1" w:styleId="DefaultParagraphFont">
     <w:name w:val="Default Paragraph Font"/>
     <w:uiPriority w:val="1"/>
@@ -3354,6 +6104,76 @@
     <w:rPr>
       <w:color w:val="800080" w:themeColor="followedHyperlink"/>
       <w:u w:val="single"/>
+    </w:rPr>
+  </w:style>
+  <w:style w:type="character" w:customStyle="1" w:styleId="Heading2Char">
+    <w:name w:val="Heading 2 Char"/>
+    <w:basedOn w:val="DefaultParagraphFont"/>
+    <w:link w:val="Heading2"/>
+    <w:uiPriority w:val="9"/>
+    <w:rsid w:val="00295DD3"/>
+    <w:rPr>
+      <w:rFonts w:ascii="Times New Roman" w:eastAsia="Times New Roman" w:hAnsi="Times New Roman" w:cs="Times New Roman"/>
+      <w:b/>
+      <w:bCs/>
+      <w:sz w:val="36"/>
+      <w:szCs w:val="36"/>
+      <w:lang w:val="en-GB" w:eastAsia="en-GB"/>
+    </w:rPr>
+  </w:style>
+  <w:style w:type="character" w:customStyle="1" w:styleId="Heading3Char">
+    <w:name w:val="Heading 3 Char"/>
+    <w:basedOn w:val="DefaultParagraphFont"/>
+    <w:link w:val="Heading3"/>
+    <w:uiPriority w:val="9"/>
+    <w:rsid w:val="00295DD3"/>
+    <w:rPr>
+      <w:rFonts w:ascii="Times New Roman" w:eastAsia="Times New Roman" w:hAnsi="Times New Roman" w:cs="Times New Roman"/>
+      <w:b/>
+      <w:bCs/>
+      <w:sz w:val="27"/>
+      <w:szCs w:val="27"/>
+      <w:lang w:val="en-GB" w:eastAsia="en-GB"/>
+    </w:rPr>
+  </w:style>
+  <w:style w:type="character" w:styleId="Strong">
+    <w:name w:val="Strong"/>
+    <w:basedOn w:val="DefaultParagraphFont"/>
+    <w:uiPriority w:val="22"/>
+    <w:qFormat/>
+    <w:rsid w:val="00295DD3"/>
+    <w:rPr>
+      <w:b/>
+      <w:bCs/>
+    </w:rPr>
+  </w:style>
+  <w:style w:type="paragraph" w:styleId="NormalWeb">
+    <w:name w:val="Normal (Web)"/>
+    <w:basedOn w:val="Normal"/>
+    <w:uiPriority w:val="99"/>
+    <w:semiHidden/>
+    <w:unhideWhenUsed/>
+    <w:rsid w:val="00295DD3"/>
+    <w:pPr>
+      <w:spacing w:before="100" w:beforeAutospacing="1" w:after="100" w:afterAutospacing="1" w:line="240" w:lineRule="auto"/>
+    </w:pPr>
+    <w:rPr>
+      <w:rFonts w:ascii="Times New Roman" w:eastAsia="Times New Roman" w:hAnsi="Times New Roman" w:cs="Times New Roman"/>
+      <w:sz w:val="24"/>
+      <w:szCs w:val="24"/>
+      <w:lang w:val="en-GB" w:eastAsia="en-GB"/>
+    </w:rPr>
+  </w:style>
+  <w:style w:type="character" w:styleId="HTMLCite">
+    <w:name w:val="HTML Cite"/>
+    <w:basedOn w:val="DefaultParagraphFont"/>
+    <w:uiPriority w:val="99"/>
+    <w:semiHidden/>
+    <w:unhideWhenUsed/>
+    <w:rsid w:val="00295DD3"/>
+    <w:rPr>
+      <w:i/>
+      <w:iCs/>
     </w:rPr>
   </w:style>
 </w:styles>

</xml_diff>

<commit_message>
Writeup for paper prototype added
</commit_message>
<xml_diff>
--- a/ProjectDesignMilestone.docx
+++ b/ProjectDesignMilestone.docx
@@ -180,20 +180,50 @@
         <w:rPr>
           <w:szCs w:val="20"/>
         </w:rPr>
-        <w:t>y Dawn Brown, James Cadek</w:t>
-      </w:r>
-      <w:r>
-        <w:rPr>
-          <w:szCs w:val="20"/>
-        </w:rPr>
-        <w:t>, Gerald Manweiler, Eddie Tai</w:t>
-      </w:r>
-      <w:r>
-        <w:rPr>
-          <w:szCs w:val="20"/>
-        </w:rPr>
-        <w:t>, Yi Zou</w:t>
-      </w:r>
+        <w:t xml:space="preserve">y Dawn Brown, James </w:t>
+      </w:r>
+      <w:proofErr w:type="spellStart"/>
+      <w:r>
+        <w:rPr>
+          <w:szCs w:val="20"/>
+        </w:rPr>
+        <w:t>Cadek</w:t>
+      </w:r>
+      <w:proofErr w:type="spellEnd"/>
+      <w:r>
+        <w:rPr>
+          <w:szCs w:val="20"/>
+        </w:rPr>
+        <w:t xml:space="preserve">, Gerald </w:t>
+      </w:r>
+      <w:proofErr w:type="spellStart"/>
+      <w:r>
+        <w:rPr>
+          <w:szCs w:val="20"/>
+        </w:rPr>
+        <w:t>Manweiler</w:t>
+      </w:r>
+      <w:proofErr w:type="spellEnd"/>
+      <w:r>
+        <w:rPr>
+          <w:szCs w:val="20"/>
+        </w:rPr>
+        <w:t>, Eddie Tai</w:t>
+      </w:r>
+      <w:r>
+        <w:rPr>
+          <w:szCs w:val="20"/>
+        </w:rPr>
+        <w:t xml:space="preserve">, Yi </w:t>
+      </w:r>
+      <w:proofErr w:type="spellStart"/>
+      <w:r>
+        <w:rPr>
+          <w:szCs w:val="20"/>
+        </w:rPr>
+        <w:t>Zou</w:t>
+      </w:r>
+      <w:proofErr w:type="spellEnd"/>
     </w:p>
     <w:p>
       <w:pPr>
@@ -253,19 +283,36 @@
         </w:rPr>
         <w:t xml:space="preserve">meetings, email, </w:t>
       </w:r>
-      <w:r>
-        <w:rPr>
-          <w:szCs w:val="20"/>
-        </w:rPr>
-        <w:t xml:space="preserve">Trello and our </w:t>
+      <w:proofErr w:type="spellStart"/>
+      <w:r>
+        <w:rPr>
+          <w:szCs w:val="20"/>
+        </w:rPr>
+        <w:t>Trello</w:t>
+      </w:r>
+      <w:proofErr w:type="spellEnd"/>
+      <w:r>
+        <w:rPr>
+          <w:szCs w:val="20"/>
+        </w:rPr>
+        <w:t xml:space="preserve"> and our </w:t>
       </w:r>
       <w:hyperlink r:id="rId6" w:history="1">
+        <w:proofErr w:type="spellStart"/>
         <w:r>
           <w:rPr>
             <w:rStyle w:val="Hyperlink"/>
             <w:szCs w:val="20"/>
           </w:rPr>
-          <w:t xml:space="preserve">Github </w:t>
+          <w:t>Github</w:t>
+        </w:r>
+        <w:proofErr w:type="spellEnd"/>
+        <w:r>
+          <w:rPr>
+            <w:rStyle w:val="Hyperlink"/>
+            <w:szCs w:val="20"/>
+          </w:rPr>
+          <w:t xml:space="preserve"> </w:t>
         </w:r>
         <w:r>
           <w:rPr>
@@ -512,7 +559,23 @@
           <w:spacing w:val="-2"/>
           <w:szCs w:val="20"/>
         </w:rPr>
-        <w:t xml:space="preserve">Trevor Wiens of </w:t>
+        <w:t xml:space="preserve">Trevor </w:t>
+      </w:r>
+      <w:proofErr w:type="spellStart"/>
+      <w:r>
+        <w:rPr>
+          <w:spacing w:val="-2"/>
+          <w:szCs w:val="20"/>
+        </w:rPr>
+        <w:t>Wiens</w:t>
+      </w:r>
+      <w:proofErr w:type="spellEnd"/>
+      <w:r>
+        <w:rPr>
+          <w:spacing w:val="-2"/>
+          <w:szCs w:val="20"/>
+        </w:rPr>
+        <w:t xml:space="preserve"> of </w:t>
       </w:r>
       <w:hyperlink r:id="rId7" w:history="1">
         <w:r>
@@ -751,6 +814,7 @@
         </w:rPr>
         <w:t xml:space="preserve">an infrared </w:t>
       </w:r>
+      <w:proofErr w:type="gramStart"/>
       <w:r>
         <w:rPr>
           <w:spacing w:val="-2"/>
@@ -758,6 +822,7 @@
         </w:rPr>
         <w:t>source</w:t>
       </w:r>
+      <w:proofErr w:type="gramEnd"/>
       <w:r>
         <w:rPr>
           <w:spacing w:val="-2"/>
@@ -1033,11 +1098,19 @@
         </w:rPr>
         <w:t xml:space="preserve">. </w:t>
       </w:r>
-      <w:r>
-        <w:rPr>
-          <w:szCs w:val="20"/>
-        </w:rPr>
-        <w:t xml:space="preserve">Wiimotes will be used as the </w:t>
+      <w:proofErr w:type="spellStart"/>
+      <w:r>
+        <w:rPr>
+          <w:szCs w:val="20"/>
+        </w:rPr>
+        <w:t>Wiimotes</w:t>
+      </w:r>
+      <w:proofErr w:type="spellEnd"/>
+      <w:r>
+        <w:rPr>
+          <w:szCs w:val="20"/>
+        </w:rPr>
+        <w:t xml:space="preserve"> will be used as the </w:t>
       </w:r>
       <w:r>
         <w:rPr>
@@ -1628,7 +1701,35 @@
         <w:rPr>
           <w:szCs w:val="20"/>
         </w:rPr>
-        <w:t xml:space="preserve">IR resolution of 2 wii remotes versus 4 wii remotes </w:t>
+        <w:t xml:space="preserve">IR resolution of 2 </w:t>
+      </w:r>
+      <w:proofErr w:type="spellStart"/>
+      <w:r>
+        <w:rPr>
+          <w:szCs w:val="20"/>
+        </w:rPr>
+        <w:t>wii</w:t>
+      </w:r>
+      <w:proofErr w:type="spellEnd"/>
+      <w:r>
+        <w:rPr>
+          <w:szCs w:val="20"/>
+        </w:rPr>
+        <w:t xml:space="preserve"> remotes versus 4 </w:t>
+      </w:r>
+      <w:proofErr w:type="spellStart"/>
+      <w:r>
+        <w:rPr>
+          <w:szCs w:val="20"/>
+        </w:rPr>
+        <w:t>wii</w:t>
+      </w:r>
+      <w:proofErr w:type="spellEnd"/>
+      <w:r>
+        <w:rPr>
+          <w:szCs w:val="20"/>
+        </w:rPr>
+        <w:t xml:space="preserve"> remotes </w:t>
       </w:r>
     </w:p>
     <w:p>
@@ -2211,34 +2312,268 @@
           <w:u w:val="single"/>
         </w:rPr>
       </w:pPr>
-      <w:r>
+    </w:p>
+    <w:p>
+      <w:pPr>
         <w:rPr>
           <w:szCs w:val="20"/>
           <w:u w:val="single"/>
         </w:rPr>
-        <w:br w:type="page"/>
-      </w:r>
-    </w:p>
-    <w:p>
-      <w:pPr>
+      </w:pPr>
+      <w:r>
         <w:rPr>
           <w:szCs w:val="20"/>
           <w:u w:val="single"/>
         </w:rPr>
-      </w:pPr>
+        <w:t>Paper Prototypes</w:t>
+      </w:r>
       <w:r>
         <w:rPr>
           <w:szCs w:val="20"/>
           <w:u w:val="single"/>
         </w:rPr>
-        <w:lastRenderedPageBreak/>
-        <w:t>Paper Prototypes</w:t>
-      </w:r>
-      <w:r>
+        <w:t>:</w:t>
+      </w:r>
+    </w:p>
+    <w:p>
+      <w:pPr>
+        <w:rPr>
+          <w:szCs w:val="20"/>
+        </w:rPr>
+      </w:pPr>
+      <w:r>
+        <w:rPr>
+          <w:szCs w:val="20"/>
+        </w:rPr>
+        <w:t>The computer interface is based on a utilizing three major tabs of “Session Info,” “Map Calibration” and “Recording.” Each tab is responsible for an important aspect requested by the client, as mentioned by the project description. The first version of the prototype, based on the first meeting with the client, is shown below.</w:t>
+      </w:r>
+      <w:r>
+        <w:rPr>
+          <w:szCs w:val="20"/>
+        </w:rPr>
+        <w:t xml:space="preserve"> The hardware setup is also demonstrated in the paper prototype for “Map Calibration” in terms of usage for the </w:t>
+      </w:r>
+      <w:proofErr w:type="spellStart"/>
+      <w:r>
+        <w:rPr>
+          <w:szCs w:val="20"/>
+        </w:rPr>
+        <w:t>wiimotes</w:t>
+      </w:r>
+      <w:proofErr w:type="spellEnd"/>
+      <w:r>
+        <w:rPr>
+          <w:szCs w:val="20"/>
+        </w:rPr>
+        <w:t>.</w:t>
+      </w:r>
+    </w:p>
+    <w:p>
+      <w:pPr>
+        <w:rPr>
+          <w:szCs w:val="20"/>
+        </w:rPr>
+      </w:pPr>
+      <w:r>
+        <w:rPr>
+          <w:szCs w:val="20"/>
+        </w:rPr>
+        <w:t>&lt;Insert 3 scans of the first paper prototype here&gt;</w:t>
+      </w:r>
+    </w:p>
+    <w:p>
+      <w:pPr>
+        <w:rPr>
+          <w:szCs w:val="20"/>
+        </w:rPr>
+      </w:pPr>
+      <w:r>
+        <w:rPr>
+          <w:szCs w:val="20"/>
+        </w:rPr>
+        <w:t xml:space="preserve">Not shown in the paper drawings are the </w:t>
+      </w:r>
+      <w:proofErr w:type="spellStart"/>
+      <w:r>
+        <w:rPr>
+          <w:szCs w:val="20"/>
+        </w:rPr>
+        <w:t>wii</w:t>
+      </w:r>
+      <w:proofErr w:type="spellEnd"/>
+      <w:r>
+        <w:rPr>
+          <w:szCs w:val="20"/>
+        </w:rPr>
+        <w:t xml:space="preserve"> remotes. The </w:t>
+      </w:r>
+      <w:proofErr w:type="spellStart"/>
+      <w:r>
+        <w:rPr>
+          <w:szCs w:val="20"/>
+        </w:rPr>
+        <w:t>wii</w:t>
+      </w:r>
+      <w:proofErr w:type="spellEnd"/>
+      <w:r>
+        <w:rPr>
+          <w:szCs w:val="20"/>
+        </w:rPr>
+        <w:t xml:space="preserve"> remotes will emit blue lights if it can successfully connect with the computer through Bluetooth. If the </w:t>
+      </w:r>
+      <w:proofErr w:type="spellStart"/>
+      <w:r>
+        <w:rPr>
+          <w:szCs w:val="20"/>
+        </w:rPr>
+        <w:t>wii</w:t>
+      </w:r>
+      <w:proofErr w:type="spellEnd"/>
+      <w:r>
+        <w:rPr>
+          <w:szCs w:val="20"/>
+        </w:rPr>
+        <w:t xml:space="preserve"> remotes are moved significantly out of place, through the </w:t>
+      </w:r>
+      <w:proofErr w:type="spellStart"/>
+      <w:r>
+        <w:rPr>
+          <w:szCs w:val="20"/>
+        </w:rPr>
+        <w:t>wii</w:t>
+      </w:r>
+      <w:proofErr w:type="spellEnd"/>
+      <w:r>
+        <w:rPr>
+          <w:szCs w:val="20"/>
+        </w:rPr>
+        <w:t xml:space="preserve"> remotes’ gyroscope, the program will be interrupted and users will be prompted for a calibration again. </w:t>
+      </w:r>
+    </w:p>
+    <w:p>
+      <w:pPr>
+        <w:rPr>
+          <w:szCs w:val="20"/>
+        </w:rPr>
+      </w:pPr>
+      <w:r>
+        <w:rPr>
+          <w:szCs w:val="20"/>
+        </w:rPr>
+        <w:t>After the second meeting with the client, some questions have been clarified regarding a need for a video feedback. The client also expressed that a continuous audio/video recording is preferred for each session over spliced audio record whenever a mark with the IR pen is made. The interface is modified to suit these needs.</w:t>
+      </w:r>
+      <w:r>
+        <w:rPr>
+          <w:szCs w:val="20"/>
+        </w:rPr>
+        <w:t xml:space="preserve"> Most of the changes are in the “Recording” tab.</w:t>
+      </w:r>
+      <w:bookmarkStart w:id="0" w:name="_GoBack"/>
+      <w:bookmarkEnd w:id="0"/>
+      <w:r>
+        <w:rPr>
+          <w:szCs w:val="20"/>
+        </w:rPr>
+        <w:t xml:space="preserve"> Many aspects from the first prototype are carried over. Any properties mentioned in the first prototype are also present in this second prototype, </w:t>
+      </w:r>
+      <w:r>
+        <w:rPr>
+          <w:szCs w:val="20"/>
+        </w:rPr>
+        <w:t>unless the feature is explicitly mentioned to be dropped in the annotations.</w:t>
+      </w:r>
+      <w:r>
+        <w:rPr>
+          <w:szCs w:val="20"/>
+        </w:rPr>
+        <w:t xml:space="preserve"> Below </w:t>
+      </w:r>
+      <w:r>
+        <w:rPr>
+          <w:szCs w:val="20"/>
+        </w:rPr>
+        <w:t>is the second version</w:t>
+      </w:r>
+      <w:r>
+        <w:rPr>
+          <w:szCs w:val="20"/>
+        </w:rPr>
+        <w:t xml:space="preserve"> of the paper prototype.</w:t>
+      </w:r>
+    </w:p>
+    <w:p>
+      <w:pPr>
+        <w:rPr>
+          <w:szCs w:val="20"/>
+        </w:rPr>
+      </w:pPr>
+      <w:r>
+        <w:rPr>
+          <w:szCs w:val="20"/>
+        </w:rPr>
+        <w:t>&lt;Insert 3 scans of the second paper prototype here&gt;</w:t>
+      </w:r>
+    </w:p>
+    <w:p>
+      <w:pPr>
+        <w:rPr>
+          <w:szCs w:val="20"/>
+        </w:rPr>
+      </w:pPr>
+      <w:r>
+        <w:rPr>
+          <w:szCs w:val="20"/>
+        </w:rPr>
+        <w:t xml:space="preserve">In the “Map Calibration” drawing, it shows the potential setup using 4 </w:t>
+      </w:r>
+      <w:proofErr w:type="spellStart"/>
+      <w:r>
+        <w:rPr>
+          <w:szCs w:val="20"/>
+        </w:rPr>
+        <w:t>wii</w:t>
+      </w:r>
+      <w:proofErr w:type="spellEnd"/>
+      <w:r>
+        <w:rPr>
+          <w:szCs w:val="20"/>
+        </w:rPr>
+        <w:t xml:space="preserve"> remotes instead of 2 </w:t>
+      </w:r>
+      <w:proofErr w:type="spellStart"/>
+      <w:r>
+        <w:rPr>
+          <w:szCs w:val="20"/>
+        </w:rPr>
+        <w:t>wii</w:t>
+      </w:r>
+      <w:proofErr w:type="spellEnd"/>
+      <w:r>
+        <w:rPr>
+          <w:szCs w:val="20"/>
+        </w:rPr>
+        <w:t xml:space="preserve"> remotes as well. </w:t>
+      </w:r>
+    </w:p>
+    <w:p>
+      <w:pPr>
         <w:rPr>
           <w:szCs w:val="20"/>
           <w:u w:val="single"/>
         </w:rPr>
+      </w:pPr>
+      <w:r>
+        <w:rPr>
+          <w:szCs w:val="20"/>
+          <w:u w:val="single"/>
+        </w:rPr>
+        <w:t>Heuristic Analysis</w:t>
+      </w:r>
+      <w:r>
+        <w:rPr>
+          <w:szCs w:val="20"/>
+          <w:u w:val="single"/>
+        </w:rPr>
         <w:t>:</w:t>
       </w:r>
     </w:p>
@@ -2246,44 +2581,6 @@
       <w:pPr>
         <w:rPr>
           <w:szCs w:val="20"/>
-          <w:u w:val="single"/>
-        </w:rPr>
-      </w:pPr>
-      <w:r>
-        <w:rPr>
-          <w:szCs w:val="20"/>
-          <w:u w:val="single"/>
-        </w:rPr>
-        <w:br w:type="page"/>
-      </w:r>
-    </w:p>
-    <w:p>
-      <w:pPr>
-        <w:rPr>
-          <w:szCs w:val="20"/>
-          <w:u w:val="single"/>
-        </w:rPr>
-      </w:pPr>
-      <w:r>
-        <w:rPr>
-          <w:szCs w:val="20"/>
-          <w:u w:val="single"/>
-        </w:rPr>
-        <w:lastRenderedPageBreak/>
-        <w:t>Heuristic Analysis</w:t>
-      </w:r>
-      <w:r>
-        <w:rPr>
-          <w:szCs w:val="20"/>
-          <w:u w:val="single"/>
-        </w:rPr>
-        <w:t>:</w:t>
-      </w:r>
-    </w:p>
-    <w:p>
-      <w:pPr>
-        <w:rPr>
-          <w:szCs w:val="20"/>
         </w:rPr>
       </w:pPr>
       <w:r>
@@ -2302,7 +2599,35 @@
         <w:rPr>
           <w:szCs w:val="20"/>
         </w:rPr>
-        <w:t xml:space="preserve">per the guidelines suggested by Jakob Neilsen. The analysis will </w:t>
+        <w:t xml:space="preserve">per the guidelines suggested by </w:t>
+      </w:r>
+      <w:proofErr w:type="spellStart"/>
+      <w:r>
+        <w:rPr>
+          <w:szCs w:val="20"/>
+        </w:rPr>
+        <w:t>Jakob</w:t>
+      </w:r>
+      <w:proofErr w:type="spellEnd"/>
+      <w:r>
+        <w:rPr>
+          <w:szCs w:val="20"/>
+        </w:rPr>
+        <w:t xml:space="preserve"> </w:t>
+      </w:r>
+      <w:proofErr w:type="spellStart"/>
+      <w:r>
+        <w:rPr>
+          <w:szCs w:val="20"/>
+        </w:rPr>
+        <w:t>Neilsen</w:t>
+      </w:r>
+      <w:proofErr w:type="spellEnd"/>
+      <w:r>
+        <w:rPr>
+          <w:szCs w:val="20"/>
+        </w:rPr>
+        <w:t xml:space="preserve">. The analysis will </w:t>
       </w:r>
       <w:r>
         <w:rPr>
@@ -2385,14 +2710,7 @@
             <w:rStyle w:val="Hyperlink"/>
             <w:szCs w:val="20"/>
           </w:rPr>
-          <w:t>http://www.nngroup.com/articles/how-to-rate-t</w:t>
-        </w:r>
-        <w:r>
-          <w:rPr>
-            <w:rStyle w:val="Hyperlink"/>
-            <w:szCs w:val="20"/>
-          </w:rPr>
-          <w:t>he-severity-of-usability-problems/</w:t>
+          <w:t>http://www.nngroup.com/articles/how-to-rate-the-severity-of-usability-problems/</w:t>
         </w:r>
       </w:hyperlink>
     </w:p>
@@ -2554,12 +2872,26 @@
         <w:rPr>
           <w:i/>
         </w:rPr>
-        <w:t xml:space="preserve">The following 10 heursitics </w:t>
-      </w:r>
+        <w:t xml:space="preserve">The following 10 </w:t>
+      </w:r>
+      <w:proofErr w:type="spellStart"/>
       <w:r>
         <w:rPr>
           <w:i/>
         </w:rPr>
+        <w:t>heursitics</w:t>
+      </w:r>
+      <w:proofErr w:type="spellEnd"/>
+      <w:r>
+        <w:rPr>
+          <w:i/>
+        </w:rPr>
+        <w:t xml:space="preserve"> </w:t>
+      </w:r>
+      <w:r>
+        <w:rPr>
+          <w:i/>
+        </w:rPr>
         <w:t>will be used:</w:t>
       </w:r>
     </w:p>
@@ -2645,25 +2977,25 @@
         <w:rPr>
           <w:rStyle w:val="Strong"/>
         </w:rPr>
+        <w:t>Recognition rather than recall</w:t>
+      </w:r>
+    </w:p>
+    <w:p>
+      <w:r>
+        <w:t>Minimize the user's memory load by making objects, actions, and options visible. The user should not have to remember information from one part of the dialogue to another. Instructions for use of the system should be visible or easily retrievable whenever appropriate.</w:t>
+      </w:r>
+    </w:p>
+    <w:p>
+      <w:r>
+        <w:rPr>
+          <w:rStyle w:val="Strong"/>
+        </w:rPr>
+        <w:t>Flexibility and efficiency of use</w:t>
+      </w:r>
+    </w:p>
+    <w:p>
+      <w:r>
         <w:lastRenderedPageBreak/>
-        <w:t>Recognition rather than recall</w:t>
-      </w:r>
-    </w:p>
-    <w:p>
-      <w:r>
-        <w:t>Minimize the user's memory load by making objects, actions, and options visible. The user should not have to remember information from one part of the dialogue to another. Instructions for use of the system should be visible or easily retrievable whenever appropriate.</w:t>
-      </w:r>
-    </w:p>
-    <w:p>
-      <w:r>
-        <w:rPr>
-          <w:rStyle w:val="Strong"/>
-        </w:rPr>
-        <w:t>Flexibility and efficiency of use</w:t>
-      </w:r>
-    </w:p>
-    <w:p>
-      <w:r>
         <w:t>Accelerators -- unseen by the novice user -- may often speed up the interaction for the expert user such that the system can cater to both inexperienced and experienced users. Allow users to tailor frequent actions. </w:t>
       </w:r>
     </w:p>
@@ -2788,14 +3120,30 @@
           <w:i/>
           <w:szCs w:val="20"/>
         </w:rPr>
-        <w:t xml:space="preserve"> Geo</w:t>
-      </w:r>
+        <w:t xml:space="preserve"> </w:t>
+      </w:r>
+      <w:proofErr w:type="spellStart"/>
       <w:r>
         <w:rPr>
           <w:i/>
           <w:szCs w:val="20"/>
         </w:rPr>
-        <w:t>referencing Calibration of Map</w:t>
+        <w:t>Geo</w:t>
+      </w:r>
+      <w:r>
+        <w:rPr>
+          <w:i/>
+          <w:szCs w:val="20"/>
+        </w:rPr>
+        <w:t>referencing</w:t>
+      </w:r>
+      <w:proofErr w:type="spellEnd"/>
+      <w:r>
+        <w:rPr>
+          <w:i/>
+          <w:szCs w:val="20"/>
+        </w:rPr>
+        <w:t xml:space="preserve"> Calibration of Map</w:t>
       </w:r>
     </w:p>
     <w:p>
@@ -2844,13 +3192,21 @@
         <w:rPr>
           <w:szCs w:val="20"/>
         </w:rPr>
-        <w:t xml:space="preserve">The system will compute the geometry and give the user the distance measurements to place the infrared sensors in relation to the map.  </w:t>
-      </w:r>
-      <w:r>
-        <w:rPr>
-          <w:szCs w:val="20"/>
-        </w:rPr>
-        <w:t xml:space="preserve">The user wil place the infrared sensors at the specified positions. </w:t>
+        <w:t xml:space="preserve">The system will compute the geometry and give the user the distance measurements to place the infrared sensors in relation to the map.  The user </w:t>
+      </w:r>
+      <w:proofErr w:type="spellStart"/>
+      <w:r>
+        <w:rPr>
+          <w:szCs w:val="20"/>
+        </w:rPr>
+        <w:t>wil</w:t>
+      </w:r>
+      <w:proofErr w:type="spellEnd"/>
+      <w:r>
+        <w:rPr>
+          <w:szCs w:val="20"/>
+        </w:rPr>
+        <w:t xml:space="preserve"> place the infrared sensors at the specified positions. </w:t>
       </w:r>
       <w:r>
         <w:rPr>
@@ -2897,11 +3253,19 @@
           <w:szCs w:val="20"/>
         </w:rPr>
       </w:pPr>
-      <w:r>
-        <w:rPr>
-          <w:szCs w:val="20"/>
-        </w:rPr>
-        <w:t>Georeferencing Calibration of Map</w:t>
+      <w:proofErr w:type="spellStart"/>
+      <w:r>
+        <w:rPr>
+          <w:szCs w:val="20"/>
+        </w:rPr>
+        <w:t>Georeferencing</w:t>
+      </w:r>
+      <w:proofErr w:type="spellEnd"/>
+      <w:r>
+        <w:rPr>
+          <w:szCs w:val="20"/>
+        </w:rPr>
+        <w:t xml:space="preserve"> Calibration of Map</w:t>
       </w:r>
     </w:p>
     <w:p>
@@ -3199,13 +3563,27 @@
         <w:rPr>
           <w:szCs w:val="20"/>
         </w:rPr>
-        <w:t xml:space="preserve"> is being  </w:t>
-      </w:r>
-      <w:r>
-        <w:rPr>
-          <w:szCs w:val="20"/>
-        </w:rPr>
-        <w:t xml:space="preserve">annotated on the map and make the </w:t>
+        <w:t xml:space="preserve"> is </w:t>
+      </w:r>
+      <w:proofErr w:type="gramStart"/>
+      <w:r>
+        <w:rPr>
+          <w:szCs w:val="20"/>
+        </w:rPr>
+        <w:t xml:space="preserve">being  </w:t>
+      </w:r>
+      <w:r>
+        <w:rPr>
+          <w:szCs w:val="20"/>
+        </w:rPr>
+        <w:t>annotated</w:t>
+      </w:r>
+      <w:proofErr w:type="gramEnd"/>
+      <w:r>
+        <w:rPr>
+          <w:szCs w:val="20"/>
+        </w:rPr>
+        <w:t xml:space="preserve"> on the map and make the </w:t>
       </w:r>
       <w:r>
         <w:rPr>
@@ -3405,19 +3783,7 @@
         <w:rPr>
           <w:szCs w:val="20"/>
         </w:rPr>
-        <w:t xml:space="preserve">Use infrared pen to capture </w:t>
-      </w:r>
-      <w:r>
-        <w:rPr>
-          <w:szCs w:val="20"/>
-        </w:rPr>
-        <w:t>textual</w:t>
-      </w:r>
-      <w:r>
-        <w:rPr>
-          <w:szCs w:val="20"/>
-        </w:rPr>
-        <w:t xml:space="preserve"> land usage annotation</w:t>
+        <w:t>Use infrared pen to capture textual land usage annotation</w:t>
       </w:r>
     </w:p>
     <w:p>
@@ -3718,7 +4084,43 @@
         <w:rPr>
           <w:szCs w:val="20"/>
         </w:rPr>
-        <w:t>Video camera on tripod</w:t>
+        <w:t>USB video camera + tripod for video camera</w:t>
+      </w:r>
+    </w:p>
+    <w:p>
+      <w:pPr>
+        <w:pStyle w:val="ListParagraph"/>
+        <w:numPr>
+          <w:ilvl w:val="1"/>
+          <w:numId w:val="1"/>
+        </w:numPr>
+        <w:rPr>
+          <w:szCs w:val="20"/>
+        </w:rPr>
+      </w:pPr>
+      <w:r>
+        <w:rPr>
+          <w:szCs w:val="20"/>
+        </w:rPr>
+        <w:t>Measuring Tape</w:t>
+      </w:r>
+    </w:p>
+    <w:p>
+      <w:pPr>
+        <w:pStyle w:val="ListParagraph"/>
+        <w:numPr>
+          <w:ilvl w:val="1"/>
+          <w:numId w:val="1"/>
+        </w:numPr>
+        <w:rPr>
+          <w:szCs w:val="20"/>
+        </w:rPr>
+      </w:pPr>
+      <w:r>
+        <w:rPr>
+          <w:szCs w:val="20"/>
+        </w:rPr>
+        <w:t>Tape, or other means to hold the land use map in place</w:t>
       </w:r>
     </w:p>
     <w:p>
@@ -3750,11 +4152,33 @@
           <w:szCs w:val="20"/>
         </w:rPr>
       </w:pPr>
-      <w:r>
-        <w:rPr>
-          <w:szCs w:val="20"/>
-        </w:rPr>
-        <w:t>Wiiusej API (wii remote java interface)</w:t>
+      <w:proofErr w:type="spellStart"/>
+      <w:r>
+        <w:rPr>
+          <w:szCs w:val="20"/>
+        </w:rPr>
+        <w:t>Wiiusej</w:t>
+      </w:r>
+      <w:proofErr w:type="spellEnd"/>
+      <w:r>
+        <w:rPr>
+          <w:szCs w:val="20"/>
+        </w:rPr>
+        <w:t xml:space="preserve"> API (</w:t>
+      </w:r>
+      <w:proofErr w:type="spellStart"/>
+      <w:r>
+        <w:rPr>
+          <w:szCs w:val="20"/>
+        </w:rPr>
+        <w:t>wii</w:t>
+      </w:r>
+      <w:proofErr w:type="spellEnd"/>
+      <w:r>
+        <w:rPr>
+          <w:szCs w:val="20"/>
+        </w:rPr>
+        <w:t xml:space="preserve"> remote java interface)</w:t>
       </w:r>
     </w:p>
     <w:p>
@@ -3777,6 +4201,50 @@
     </w:p>
     <w:p>
       <w:pPr>
+        <w:pStyle w:val="ListParagraph"/>
+        <w:numPr>
+          <w:ilvl w:val="1"/>
+          <w:numId w:val="1"/>
+        </w:numPr>
+        <w:rPr>
+          <w:szCs w:val="20"/>
+        </w:rPr>
+      </w:pPr>
+      <w:r>
+        <w:rPr>
+          <w:szCs w:val="20"/>
+        </w:rPr>
+        <w:t>Java Media Framework API (JMP, for video capturing)</w:t>
+      </w:r>
+    </w:p>
+    <w:p>
+      <w:pPr>
+        <w:pStyle w:val="ListParagraph"/>
+        <w:numPr>
+          <w:ilvl w:val="1"/>
+          <w:numId w:val="1"/>
+        </w:numPr>
+        <w:rPr>
+          <w:szCs w:val="20"/>
+        </w:rPr>
+      </w:pPr>
+      <w:r>
+        <w:rPr>
+          <w:szCs w:val="20"/>
+        </w:rPr>
+        <w:t xml:space="preserve">Java and IDE suitable for coding with Java, such as Eclipse and/or </w:t>
+      </w:r>
+      <w:proofErr w:type="spellStart"/>
+      <w:r>
+        <w:rPr>
+          <w:szCs w:val="20"/>
+        </w:rPr>
+        <w:t>Netbeans</w:t>
+      </w:r>
+      <w:proofErr w:type="spellEnd"/>
+    </w:p>
+    <w:p>
+      <w:pPr>
         <w:rPr>
           <w:szCs w:val="20"/>
           <w:u w:val="single"/>
@@ -3926,15 +4394,7 @@
         <w:rPr>
           <w:szCs w:val="20"/>
         </w:rPr>
-        <w:t>http://www.nngroup.com/articl</w:t>
-      </w:r>
-      <w:bookmarkStart w:id="0" w:name="_GoBack"/>
-      <w:bookmarkEnd w:id="0"/>
-      <w:r>
-        <w:rPr>
-          <w:szCs w:val="20"/>
-        </w:rPr>
-        <w:t>es/how-to-rate-the-severity-of-usability-problems/</w:t>
+        <w:t>http://www.nngroup.com/articles/how-to-rate-the-severity-of-usability-problems/</w:t>
       </w:r>
     </w:p>
     <w:sectPr>
@@ -5174,7 +5634,7 @@
         <w:rFonts w:ascii="Courier New" w:hAnsi="Courier New" w:cs="Courier New" w:hint="default"/>
       </w:rPr>
     </w:lvl>
-    <w:lvl w:ilvl="2" w:tplc="04090005" w:tentative="1">
+    <w:lvl w:ilvl="2" w:tplc="04090005">
       <w:start w:val="1"/>
       <w:numFmt w:val="bullet"/>
       <w:lvlText w:val=""/>

</xml_diff>